<commit_message>
Updated BRD with CR01
</commit_message>
<xml_diff>
--- a/Documents/Demo04/BRD_Complete.docx
+++ b/Documents/Demo04/BRD_Complete.docx
@@ -1,6 +1,6 @@
 
 <file path=word/document.xml><?xml version="1.0" encoding="utf-8"?>
-<w:document xmlns:wpc="http://schemas.microsoft.com/office/word/2010/wordprocessingCanvas" xmlns:cx="http://schemas.microsoft.com/office/drawing/2014/chartex" xmlns:cx1="http://schemas.microsoft.com/office/drawing/2015/9/8/chartex" xmlns:cx2="http://schemas.microsoft.com/office/drawing/2015/10/21/chartex" xmlns:cx3="http://schemas.microsoft.com/office/drawing/2016/5/9/chartex" xmlns:cx4="http://schemas.microsoft.com/office/drawing/2016/5/10/chartex" xmlns:cx5="http://schemas.microsoft.com/office/drawing/2016/5/11/chartex" xmlns:cx6="http://schemas.microsoft.com/office/drawing/2016/5/12/chartex" xmlns:cx7="http://schemas.microsoft.com/office/drawing/2016/5/13/chartex" xmlns:cx8="http://schemas.microsoft.com/office/drawing/2016/5/14/chartex" xmlns:mc="http://schemas.openxmlformats.org/markup-compatibility/2006" xmlns:aink="http://schemas.microsoft.com/office/drawing/2016/ink" xmlns:am3d="http://schemas.microsoft.com/office/drawing/2017/model3d" xmlns:o="urn:schemas-microsoft-com:office:office" xmlns:r="http://schemas.openxmlformats.org/officeDocument/2006/relationships" xmlns:m="http://schemas.openxmlformats.org/officeDocument/2006/math" xmlns:v="urn:schemas-microsoft-com:vml" xmlns:wp14="http://schemas.microsoft.com/office/word/2010/wordprocessingDrawing" xmlns:wp="http://schemas.openxmlformats.org/drawingml/2006/wordprocessingDrawing" xmlns:w10="urn:schemas-microsoft-com:office:word" xmlns:w="http://schemas.openxmlformats.org/wordprocessingml/2006/main" xmlns:w14="http://schemas.microsoft.com/office/word/2010/wordml" xmlns:w15="http://schemas.microsoft.com/office/word/2012/wordml" xmlns:w16cid="http://schemas.microsoft.com/office/word/2016/wordml/cid" xmlns:w16se="http://schemas.microsoft.com/office/word/2015/wordml/symex" xmlns:wpg="http://schemas.microsoft.com/office/word/2010/wordprocessingGroup" xmlns:wpi="http://schemas.microsoft.com/office/word/2010/wordprocessingInk" xmlns:wne="http://schemas.microsoft.com/office/word/2006/wordml" xmlns:wps="http://schemas.microsoft.com/office/word/2010/wordprocessingShape" mc:Ignorable="w14 w15 w16se w16cid wp14">
+<w:document xmlns:wpc="http://schemas.microsoft.com/office/word/2010/wordprocessingCanvas" xmlns:cx="http://schemas.microsoft.com/office/drawing/2014/chartex" xmlns:cx1="http://schemas.microsoft.com/office/drawing/2015/9/8/chartex" xmlns:mc="http://schemas.openxmlformats.org/markup-compatibility/2006" xmlns:o="urn:schemas-microsoft-com:office:office" xmlns:r="http://schemas.openxmlformats.org/officeDocument/2006/relationships" xmlns:m="http://schemas.openxmlformats.org/officeDocument/2006/math" xmlns:v="urn:schemas-microsoft-com:vml" xmlns:wp14="http://schemas.microsoft.com/office/word/2010/wordprocessingDrawing" xmlns:wp="http://schemas.openxmlformats.org/drawingml/2006/wordprocessingDrawing" xmlns:w10="urn:schemas-microsoft-com:office:word" xmlns:w="http://schemas.openxmlformats.org/wordprocessingml/2006/main" xmlns:w14="http://schemas.microsoft.com/office/word/2010/wordml" xmlns:w15="http://schemas.microsoft.com/office/word/2012/wordml" xmlns:w16se="http://schemas.microsoft.com/office/word/2015/wordml/symex" xmlns:wpg="http://schemas.microsoft.com/office/word/2010/wordprocessingGroup" xmlns:wpi="http://schemas.microsoft.com/office/word/2010/wordprocessingInk" xmlns:wne="http://schemas.microsoft.com/office/word/2006/wordml" xmlns:wps="http://schemas.microsoft.com/office/word/2010/wordprocessingShape" mc:Ignorable="w14 w15 w16se wp14">
   <w:body>
     <w:p>
       <w:pPr>
@@ -19,27 +19,7 @@
           <w:sz w:val="32"/>
           <w:szCs w:val="32"/>
         </w:rPr>
-        <w:t xml:space="preserve">*Business Requirement for </w:t>
-      </w:r>
-      <w:proofErr w:type="spellStart"/>
-      <w:r>
-        <w:rPr>
-          <w:b/>
-          <w:color w:val="2E75B5"/>
-          <w:sz w:val="32"/>
-          <w:szCs w:val="32"/>
-        </w:rPr>
-        <w:t>BiFrost</w:t>
-      </w:r>
-      <w:proofErr w:type="spellEnd"/>
-      <w:r>
-        <w:rPr>
-          <w:b/>
-          <w:color w:val="2E75B5"/>
-          <w:sz w:val="32"/>
-          <w:szCs w:val="32"/>
-        </w:rPr>
-        <w:t xml:space="preserve"> Games</w:t>
+        <w:t>*Business Requirement for BiFrost Games</w:t>
       </w:r>
     </w:p>
     <w:p>
@@ -798,15 +778,7 @@
         </w:rPr>
       </w:pPr>
       <w:r>
-        <w:t xml:space="preserve">We are creating a website that will be able to have video games posted and sold. A shopping cart will be implemented so customers can add multiple games to the cart and buy them in one transaction. The games will be able to be sorted by console. Customers must make </w:t>
-      </w:r>
-      <w:proofErr w:type="gramStart"/>
-      <w:r>
-        <w:t>a</w:t>
-      </w:r>
-      <w:proofErr w:type="gramEnd"/>
-      <w:r>
-        <w:t xml:space="preserve"> account to save their order history and be able to place the order.</w:t>
+        <w:t>We are creating a website that will be able to have video games posted and sold. A shopping cart will be implemented so customers can add multiple games to the cart and buy them in one transaction. The games will be able to be sorted by console. Customers must make a account to save their order history and be able to place the order.</w:t>
       </w:r>
     </w:p>
     <w:p>
@@ -839,13 +811,8 @@
       </w:pPr>
       <w:bookmarkStart w:id="1" w:name="_1fob9te" w:colFirst="0" w:colLast="0"/>
       <w:bookmarkEnd w:id="1"/>
-      <w:proofErr w:type="gramStart"/>
       <w:r>
-        <w:t>2.1  In</w:t>
-      </w:r>
-      <w:proofErr w:type="gramEnd"/>
-      <w:r>
-        <w:t xml:space="preserve"> Scope</w:t>
+        <w:t>2.1  In Scope</w:t>
       </w:r>
     </w:p>
     <w:p>
@@ -943,8 +910,6 @@
         <w:tab/>
         <w:t>R09 Uses free open source software</w:t>
       </w:r>
-      <w:bookmarkStart w:id="2" w:name="_GoBack"/>
-      <w:bookmarkEnd w:id="2"/>
     </w:p>
     <w:p>
       <w:pPr>
@@ -961,8 +926,8 @@
       <w:pPr>
         <w:pStyle w:val="Heading3"/>
       </w:pPr>
-      <w:bookmarkStart w:id="3" w:name="_3znysh7" w:colFirst="0" w:colLast="0"/>
-      <w:bookmarkEnd w:id="3"/>
+      <w:bookmarkStart w:id="2" w:name="_3znysh7" w:colFirst="0" w:colLast="0"/>
+      <w:bookmarkEnd w:id="2"/>
       <w:r>
         <w:t>2.2 Out of Scope</w:t>
       </w:r>
@@ -970,14 +935,7 @@
     <w:p>
       <w:r>
         <w:tab/>
-      </w:r>
-      <w:proofErr w:type="spellStart"/>
-      <w:r>
-        <w:t>Searchbar</w:t>
-      </w:r>
-      <w:proofErr w:type="spellEnd"/>
-      <w:r>
-        <w:t xml:space="preserve"> to find specific items.</w:t>
+        <w:t>Searchbar to find specific items.</w:t>
       </w:r>
     </w:p>
     <w:p>
@@ -1013,8 +971,8 @@
           <w:numId w:val="3"/>
         </w:numPr>
       </w:pPr>
-      <w:bookmarkStart w:id="4" w:name="_2et92p0" w:colFirst="0" w:colLast="0"/>
-      <w:bookmarkEnd w:id="4"/>
+      <w:bookmarkStart w:id="3" w:name="_2et92p0" w:colFirst="0" w:colLast="0"/>
+      <w:bookmarkEnd w:id="3"/>
       <w:r>
         <w:t>Functional Requirements</w:t>
       </w:r>
@@ -1027,15 +985,7 @@
     </w:p>
     <w:p>
       <w:r>
-        <w:t xml:space="preserve">An item must be able to be added </w:t>
-      </w:r>
-      <w:proofErr w:type="gramStart"/>
-      <w:r>
-        <w:t>to, or</w:t>
-      </w:r>
-      <w:proofErr w:type="gramEnd"/>
-      <w:r>
-        <w:t xml:space="preserve"> removed from the shopping cart.</w:t>
+        <w:t>An item must be able to be added to, or removed from the shopping cart.</w:t>
       </w:r>
     </w:p>
     <w:p>
@@ -1071,8 +1021,8 @@
           <w:szCs w:val="20"/>
         </w:rPr>
       </w:pPr>
-      <w:bookmarkStart w:id="5" w:name="_tyjcwt" w:colFirst="0" w:colLast="0"/>
-      <w:bookmarkEnd w:id="5"/>
+      <w:bookmarkStart w:id="4" w:name="_tyjcwt" w:colFirst="0" w:colLast="0"/>
+      <w:bookmarkEnd w:id="4"/>
       <w:r>
         <w:t>3.1 UML Use Case Diagram</w:t>
       </w:r>
@@ -1183,8 +1133,8 @@
           <w:szCs w:val="20"/>
         </w:rPr>
       </w:pPr>
-      <w:bookmarkStart w:id="6" w:name="_3dy6vkm" w:colFirst="0" w:colLast="0"/>
-      <w:bookmarkEnd w:id="6"/>
+      <w:bookmarkStart w:id="5" w:name="_3dy6vkm" w:colFirst="0" w:colLast="0"/>
+      <w:bookmarkEnd w:id="5"/>
       <w:r>
         <w:rPr>
           <w:b/>
@@ -1201,8 +1151,8 @@
         <w:pStyle w:val="Heading3"/>
         <w:ind w:left="360"/>
       </w:pPr>
-      <w:bookmarkStart w:id="7" w:name="_1t3h5sf" w:colFirst="0" w:colLast="0"/>
-      <w:bookmarkEnd w:id="7"/>
+      <w:bookmarkStart w:id="6" w:name="_1t3h5sf" w:colFirst="0" w:colLast="0"/>
+      <w:bookmarkEnd w:id="6"/>
       <w:r>
         <w:t>3.2 UML Use Case Specifications</w:t>
       </w:r>
@@ -2956,25 +2906,7 @@
                 <w:sz w:val="20"/>
                 <w:szCs w:val="20"/>
               </w:rPr>
-              <w:t>3</w:t>
-            </w:r>
-            <w:proofErr w:type="gramStart"/>
-            <w:r>
-              <w:rPr>
-                <w:rFonts w:ascii="Arial" w:eastAsia="Arial" w:hAnsi="Arial" w:cs="Arial"/>
-                <w:sz w:val="20"/>
-                <w:szCs w:val="20"/>
-              </w:rPr>
-              <w:t>a.Customer</w:t>
-            </w:r>
-            <w:proofErr w:type="gramEnd"/>
-            <w:r>
-              <w:rPr>
-                <w:rFonts w:ascii="Arial" w:eastAsia="Arial" w:hAnsi="Arial" w:cs="Arial"/>
-                <w:sz w:val="20"/>
-                <w:szCs w:val="20"/>
-              </w:rPr>
-              <w:t xml:space="preserve"> chooses view cart, goes to the cart page</w:t>
+              <w:t>3a.Customer chooses view cart, goes to the cart page</w:t>
             </w:r>
           </w:p>
         </w:tc>
@@ -3003,25 +2935,7 @@
                 <w:sz w:val="20"/>
                 <w:szCs w:val="20"/>
               </w:rPr>
-              <w:t xml:space="preserve">3b. Customer chooses continue shopping, prompt </w:t>
-            </w:r>
-            <w:proofErr w:type="gramStart"/>
-            <w:r>
-              <w:rPr>
-                <w:rFonts w:ascii="Arial" w:eastAsia="Arial" w:hAnsi="Arial" w:cs="Arial"/>
-                <w:sz w:val="20"/>
-                <w:szCs w:val="20"/>
-              </w:rPr>
-              <w:t>disappears</w:t>
-            </w:r>
-            <w:proofErr w:type="gramEnd"/>
-            <w:r>
-              <w:rPr>
-                <w:rFonts w:ascii="Arial" w:eastAsia="Arial" w:hAnsi="Arial" w:cs="Arial"/>
-                <w:sz w:val="20"/>
-                <w:szCs w:val="20"/>
-              </w:rPr>
-              <w:t xml:space="preserve"> and more items can be added to cart</w:t>
+              <w:t>3b. Customer chooses continue shopping, prompt disappears and more items can be added to cart</w:t>
             </w:r>
           </w:p>
         </w:tc>
@@ -5796,27 +5710,7 @@
                 <w:sz w:val="20"/>
                 <w:szCs w:val="20"/>
               </w:rPr>
-              <w:t xml:space="preserve">Does the system display </w:t>
-            </w:r>
-            <w:proofErr w:type="gramStart"/>
-            <w:r>
-              <w:rPr>
-                <w:rFonts w:ascii="Arial" w:eastAsia="Arial" w:hAnsi="Arial" w:cs="Arial"/>
-                <w:b/>
-                <w:sz w:val="20"/>
-                <w:szCs w:val="20"/>
-              </w:rPr>
-              <w:t>all of</w:t>
-            </w:r>
-            <w:proofErr w:type="gramEnd"/>
-            <w:r>
-              <w:rPr>
-                <w:rFonts w:ascii="Arial" w:eastAsia="Arial" w:hAnsi="Arial" w:cs="Arial"/>
-                <w:b/>
-                <w:sz w:val="20"/>
-                <w:szCs w:val="20"/>
-              </w:rPr>
-              <w:t xml:space="preserve"> the orders</w:t>
+              <w:t>Does the system display all of the orders</w:t>
             </w:r>
           </w:p>
         </w:tc>
@@ -6473,25 +6367,7 @@
                 <w:sz w:val="20"/>
                 <w:szCs w:val="20"/>
               </w:rPr>
-              <w:t xml:space="preserve">4. Customer </w:t>
-            </w:r>
-            <w:proofErr w:type="gramStart"/>
-            <w:r>
-              <w:rPr>
-                <w:rFonts w:ascii="Arial" w:eastAsia="Arial" w:hAnsi="Arial" w:cs="Arial"/>
-                <w:sz w:val="20"/>
-                <w:szCs w:val="20"/>
-              </w:rPr>
-              <w:t>is able to</w:t>
-            </w:r>
-            <w:proofErr w:type="gramEnd"/>
-            <w:r>
-              <w:rPr>
-                <w:rFonts w:ascii="Arial" w:eastAsia="Arial" w:hAnsi="Arial" w:cs="Arial"/>
-                <w:sz w:val="20"/>
-                <w:szCs w:val="20"/>
-              </w:rPr>
-              <w:t xml:space="preserve"> access cart and purchase history/Client can alter or add products</w:t>
+              <w:t>4. Customer is able to access cart and purchase history/Client can alter or add products</w:t>
             </w:r>
           </w:p>
         </w:tc>
@@ -6580,25 +6456,7 @@
                 <w:sz w:val="20"/>
                 <w:szCs w:val="20"/>
               </w:rPr>
-              <w:t xml:space="preserve">3a. “The Username or Password is invalid” is displayed. Fields cleared. Go </w:t>
-            </w:r>
-            <w:proofErr w:type="gramStart"/>
-            <w:r>
-              <w:rPr>
-                <w:rFonts w:ascii="Arial" w:eastAsia="Arial" w:hAnsi="Arial" w:cs="Arial"/>
-                <w:sz w:val="20"/>
-                <w:szCs w:val="20"/>
-              </w:rPr>
-              <w:t>To</w:t>
-            </w:r>
-            <w:proofErr w:type="gramEnd"/>
-            <w:r>
-              <w:rPr>
-                <w:rFonts w:ascii="Arial" w:eastAsia="Arial" w:hAnsi="Arial" w:cs="Arial"/>
-                <w:sz w:val="20"/>
-                <w:szCs w:val="20"/>
-              </w:rPr>
-              <w:t xml:space="preserve"> Step 1</w:t>
+              <w:t>3a. “The Username or Password is invalid” is displayed. Fields cleared. Go To Step 1</w:t>
             </w:r>
           </w:p>
         </w:tc>
@@ -6627,25 +6485,7 @@
                 <w:sz w:val="20"/>
                 <w:szCs w:val="20"/>
               </w:rPr>
-              <w:t xml:space="preserve">4a. “The Username does not exist.” is displayed. Go </w:t>
-            </w:r>
-            <w:proofErr w:type="gramStart"/>
-            <w:r>
-              <w:rPr>
-                <w:rFonts w:ascii="Arial" w:eastAsia="Arial" w:hAnsi="Arial" w:cs="Arial"/>
-                <w:sz w:val="20"/>
-                <w:szCs w:val="20"/>
-              </w:rPr>
-              <w:t>To</w:t>
-            </w:r>
-            <w:proofErr w:type="gramEnd"/>
-            <w:r>
-              <w:rPr>
-                <w:rFonts w:ascii="Arial" w:eastAsia="Arial" w:hAnsi="Arial" w:cs="Arial"/>
-                <w:sz w:val="20"/>
-                <w:szCs w:val="20"/>
-              </w:rPr>
-              <w:t xml:space="preserve"> Step 1</w:t>
+              <w:t>4a. “The Username does not exist.” is displayed. Go To Step 1</w:t>
             </w:r>
           </w:p>
         </w:tc>
@@ -6894,25 +6734,7 @@
                 <w:sz w:val="20"/>
                 <w:szCs w:val="20"/>
               </w:rPr>
-              <w:t xml:space="preserve">“Log </w:t>
-            </w:r>
-            <w:proofErr w:type="gramStart"/>
-            <w:r>
-              <w:rPr>
-                <w:rFonts w:ascii="Arial" w:eastAsia="Arial" w:hAnsi="Arial" w:cs="Arial"/>
-                <w:sz w:val="20"/>
-                <w:szCs w:val="20"/>
-              </w:rPr>
-              <w:t>In</w:t>
-            </w:r>
-            <w:proofErr w:type="gramEnd"/>
-            <w:r>
-              <w:rPr>
-                <w:rFonts w:ascii="Arial" w:eastAsia="Arial" w:hAnsi="Arial" w:cs="Arial"/>
-                <w:sz w:val="20"/>
-                <w:szCs w:val="20"/>
-              </w:rPr>
-              <w:t xml:space="preserve"> Successful” displayed on screen</w:t>
+              <w:t>“Log In Successful” displayed on screen</w:t>
             </w:r>
           </w:p>
         </w:tc>
@@ -9311,8 +9133,8 @@
                 <w:szCs w:val="32"/>
               </w:rPr>
             </w:pPr>
-            <w:bookmarkStart w:id="8" w:name="_gjdgxs" w:colFirst="0" w:colLast="0"/>
-            <w:bookmarkEnd w:id="8"/>
+            <w:bookmarkStart w:id="7" w:name="_gjdgxs" w:colFirst="0" w:colLast="0"/>
+            <w:bookmarkEnd w:id="7"/>
             <w:r>
               <w:rPr>
                 <w:rFonts w:ascii="Arial" w:eastAsia="Arial" w:hAnsi="Arial" w:cs="Arial"/>
@@ -9459,8 +9281,8 @@
           <w:numId w:val="3"/>
         </w:numPr>
       </w:pPr>
-      <w:bookmarkStart w:id="9" w:name="_4d34og8" w:colFirst="0" w:colLast="0"/>
-      <w:bookmarkEnd w:id="9"/>
+      <w:bookmarkStart w:id="8" w:name="_4d34og8" w:colFirst="0" w:colLast="0"/>
+      <w:bookmarkEnd w:id="8"/>
       <w:r>
         <w:t>Non-Functional Requirements</w:t>
       </w:r>
@@ -9472,21 +9294,8 @@
     </w:p>
     <w:p>
       <w:r>
-        <w:t xml:space="preserve">The front end will be coded using html, </w:t>
+        <w:t>The front end will be coded using html, css and javascript</w:t>
       </w:r>
-      <w:proofErr w:type="spellStart"/>
-      <w:r>
-        <w:t>css</w:t>
-      </w:r>
-      <w:proofErr w:type="spellEnd"/>
-      <w:r>
-        <w:t xml:space="preserve"> and </w:t>
-      </w:r>
-      <w:proofErr w:type="spellStart"/>
-      <w:r>
-        <w:t>javascript</w:t>
-      </w:r>
-      <w:proofErr w:type="spellEnd"/>
     </w:p>
     <w:p>
       <w:r>
@@ -9529,8 +9338,8 @@
           <w:numId w:val="3"/>
         </w:numPr>
       </w:pPr>
-      <w:bookmarkStart w:id="10" w:name="_2s8eyo1" w:colFirst="0" w:colLast="0"/>
-      <w:bookmarkEnd w:id="10"/>
+      <w:bookmarkStart w:id="9" w:name="_2s8eyo1" w:colFirst="0" w:colLast="0"/>
+      <w:bookmarkEnd w:id="9"/>
       <w:r>
         <w:t>Data Model</w:t>
       </w:r>
@@ -9577,7 +9386,7 @@
             <v:path o:extrusionok="f" gradientshapeok="t" o:connecttype="rect"/>
             <o:lock v:ext="edit" aspectratio="t"/>
           </v:shapetype>
-          <v:shape id="_x0000_i1025" type="#_x0000_t75" style="width:375pt;height:372.6pt">
+          <v:shape id="_x0000_i1025" type="#_x0000_t75" style="width:375pt;height:372.75pt">
             <v:imagedata r:id="rId8" o:title="dataModel"/>
           </v:shape>
         </w:pict>
@@ -9591,17 +9400,12 @@
           <w:numId w:val="3"/>
         </w:numPr>
       </w:pPr>
-      <w:bookmarkStart w:id="11" w:name="_3rdcrjn" w:colFirst="0" w:colLast="0"/>
-      <w:bookmarkEnd w:id="11"/>
+      <w:bookmarkStart w:id="10" w:name="_3rdcrjn" w:colFirst="0" w:colLast="0"/>
+      <w:bookmarkEnd w:id="10"/>
       <w:r>
         <w:lastRenderedPageBreak/>
-        <w:t xml:space="preserve">UI Screen </w:t>
+        <w:t>UI Screen Mockups</w:t>
       </w:r>
-      <w:proofErr w:type="spellStart"/>
-      <w:r>
-        <w:t>Mockups</w:t>
-      </w:r>
-      <w:proofErr w:type="spellEnd"/>
     </w:p>
     <w:p>
       <w:r>
@@ -9959,11 +9763,2940 @@
         </w:rPr>
         <w:lastRenderedPageBreak/>
         <w:pict>
-          <v:shape id="_x0000_i1026" type="#_x0000_t75" style="width:539.4pt;height:387pt">
+          <v:shape id="_x0000_i1026" type="#_x0000_t75" style="width:539.25pt;height:387pt">
             <v:imagedata r:id="rId10" o:title="UI mockup 2"/>
           </v:shape>
         </w:pict>
       </w:r>
+    </w:p>
+    <w:p>
+      <w:pPr>
+        <w:rPr>
+          <w:i/>
+          <w:color w:val="FF0000"/>
+        </w:rPr>
+      </w:pPr>
+      <w:r>
+        <w:rPr>
+          <w:i/>
+          <w:color w:val="FF0000"/>
+        </w:rPr>
+        <w:br w:type="page"/>
+      </w:r>
+    </w:p>
+    <w:p>
+      <w:pPr>
+        <w:pStyle w:val="Heading2"/>
+        <w:numPr>
+          <w:ilvl w:val="0"/>
+          <w:numId w:val="3"/>
+        </w:numPr>
+      </w:pPr>
+      <w:r>
+        <w:lastRenderedPageBreak/>
+        <w:t>Change Requests</w:t>
+      </w:r>
+    </w:p>
+    <w:p/>
+    <w:tbl>
+      <w:tblPr>
+        <w:tblW w:w="9749" w:type="dxa"/>
+        <w:tblInd w:w="100" w:type="dxa"/>
+        <w:tblBorders>
+          <w:top w:val="nil"/>
+          <w:left w:val="nil"/>
+          <w:bottom w:val="nil"/>
+          <w:right w:val="nil"/>
+          <w:insideH w:val="nil"/>
+          <w:insideV w:val="nil"/>
+        </w:tblBorders>
+        <w:tblLayout w:type="fixed"/>
+        <w:tblLook w:val="0600" w:firstRow="0" w:lastRow="0" w:firstColumn="0" w:lastColumn="0" w:noHBand="1" w:noVBand="1"/>
+      </w:tblPr>
+      <w:tblGrid>
+        <w:gridCol w:w="2486"/>
+        <w:gridCol w:w="99"/>
+        <w:gridCol w:w="2822"/>
+        <w:gridCol w:w="233"/>
+        <w:gridCol w:w="1368"/>
+        <w:gridCol w:w="295"/>
+        <w:gridCol w:w="2058"/>
+        <w:gridCol w:w="388"/>
+      </w:tblGrid>
+      <w:tr>
+        <w:trPr>
+          <w:gridAfter w:val="1"/>
+          <w:wAfter w:w="405" w:type="dxa"/>
+          <w:trHeight w:val="332"/>
+        </w:trPr>
+        <w:tc>
+          <w:tcPr>
+            <w:tcW w:w="2590" w:type="dxa"/>
+            <w:tcBorders>
+              <w:top w:val="single" w:sz="8" w:space="0" w:color="000000"/>
+              <w:left w:val="single" w:sz="8" w:space="0" w:color="000000"/>
+              <w:bottom w:val="single" w:sz="8" w:space="0" w:color="000000"/>
+              <w:right w:val="single" w:sz="8" w:space="0" w:color="000000"/>
+            </w:tcBorders>
+            <w:shd w:val="clear" w:color="auto" w:fill="E6E6E6"/>
+            <w:tcMar>
+              <w:top w:w="100" w:type="dxa"/>
+              <w:left w:w="100" w:type="dxa"/>
+              <w:bottom w:w="100" w:type="dxa"/>
+              <w:right w:w="100" w:type="dxa"/>
+            </w:tcMar>
+          </w:tcPr>
+          <w:p>
+            <w:pPr>
+              <w:ind w:left="160" w:right="160"/>
+              <w:rPr>
+                <w:rFonts w:ascii="Arial" w:eastAsia="Arial" w:hAnsi="Arial" w:cs="Arial"/>
+                <w:sz w:val="20"/>
+                <w:szCs w:val="20"/>
+              </w:rPr>
+            </w:pPr>
+            <w:r>
+              <w:rPr>
+                <w:rFonts w:ascii="Arial" w:eastAsia="Arial" w:hAnsi="Arial" w:cs="Arial"/>
+                <w:b/>
+                <w:sz w:val="20"/>
+                <w:szCs w:val="20"/>
+              </w:rPr>
+              <w:t xml:space="preserve">Request ID: </w:t>
+            </w:r>
+            <w:r>
+              <w:rPr>
+                <w:rFonts w:ascii="Arial" w:eastAsia="Arial" w:hAnsi="Arial" w:cs="Arial"/>
+                <w:sz w:val="20"/>
+                <w:szCs w:val="20"/>
+              </w:rPr>
+              <w:t>CR01</w:t>
+            </w:r>
+          </w:p>
+        </w:tc>
+        <w:tc>
+          <w:tcPr>
+            <w:tcW w:w="3045" w:type="dxa"/>
+            <w:gridSpan w:val="2"/>
+            <w:tcBorders>
+              <w:top w:val="single" w:sz="8" w:space="0" w:color="000000"/>
+              <w:left w:val="nil"/>
+              <w:bottom w:val="single" w:sz="8" w:space="0" w:color="000000"/>
+              <w:right w:val="single" w:sz="8" w:space="0" w:color="000000"/>
+            </w:tcBorders>
+            <w:tcMar>
+              <w:top w:w="100" w:type="dxa"/>
+              <w:left w:w="100" w:type="dxa"/>
+              <w:bottom w:w="100" w:type="dxa"/>
+              <w:right w:w="100" w:type="dxa"/>
+            </w:tcMar>
+          </w:tcPr>
+          <w:p>
+            <w:pPr>
+              <w:ind w:left="160" w:right="160"/>
+              <w:rPr>
+                <w:rFonts w:ascii="Arial" w:eastAsia="Arial" w:hAnsi="Arial" w:cs="Arial"/>
+                <w:sz w:val="20"/>
+                <w:szCs w:val="20"/>
+              </w:rPr>
+            </w:pPr>
+          </w:p>
+        </w:tc>
+        <w:tc>
+          <w:tcPr>
+            <w:tcW w:w="1664" w:type="dxa"/>
+            <w:gridSpan w:val="2"/>
+            <w:tcBorders>
+              <w:top w:val="single" w:sz="8" w:space="0" w:color="000000"/>
+              <w:left w:val="nil"/>
+              <w:bottom w:val="single" w:sz="8" w:space="0" w:color="000000"/>
+              <w:right w:val="single" w:sz="8" w:space="0" w:color="000000"/>
+            </w:tcBorders>
+            <w:shd w:val="clear" w:color="auto" w:fill="D9D9D9"/>
+            <w:tcMar>
+              <w:top w:w="100" w:type="dxa"/>
+              <w:left w:w="100" w:type="dxa"/>
+              <w:bottom w:w="100" w:type="dxa"/>
+              <w:right w:w="100" w:type="dxa"/>
+            </w:tcMar>
+          </w:tcPr>
+          <w:p>
+            <w:pPr>
+              <w:ind w:left="160" w:right="160"/>
+              <w:rPr>
+                <w:rFonts w:ascii="Arial" w:eastAsia="Arial" w:hAnsi="Arial" w:cs="Arial"/>
+                <w:b/>
+                <w:sz w:val="20"/>
+                <w:szCs w:val="20"/>
+              </w:rPr>
+            </w:pPr>
+          </w:p>
+        </w:tc>
+        <w:tc>
+          <w:tcPr>
+            <w:tcW w:w="2449" w:type="dxa"/>
+            <w:gridSpan w:val="2"/>
+            <w:tcBorders>
+              <w:top w:val="single" w:sz="8" w:space="0" w:color="000000"/>
+              <w:left w:val="nil"/>
+              <w:bottom w:val="single" w:sz="8" w:space="0" w:color="000000"/>
+              <w:right w:val="single" w:sz="8" w:space="0" w:color="000000"/>
+            </w:tcBorders>
+            <w:tcMar>
+              <w:top w:w="100" w:type="dxa"/>
+              <w:left w:w="100" w:type="dxa"/>
+              <w:bottom w:w="100" w:type="dxa"/>
+              <w:right w:w="100" w:type="dxa"/>
+            </w:tcMar>
+          </w:tcPr>
+          <w:p>
+            <w:pPr>
+              <w:ind w:left="160" w:right="160"/>
+              <w:rPr>
+                <w:rFonts w:ascii="Arial" w:eastAsia="Arial" w:hAnsi="Arial" w:cs="Arial"/>
+                <w:b/>
+                <w:sz w:val="20"/>
+                <w:szCs w:val="20"/>
+              </w:rPr>
+            </w:pPr>
+          </w:p>
+        </w:tc>
+      </w:tr>
+      <w:tr>
+        <w:trPr>
+          <w:gridAfter w:val="1"/>
+          <w:wAfter w:w="405" w:type="dxa"/>
+          <w:trHeight w:val="332"/>
+        </w:trPr>
+        <w:tc>
+          <w:tcPr>
+            <w:tcW w:w="2590" w:type="dxa"/>
+            <w:tcBorders>
+              <w:top w:val="single" w:sz="8" w:space="0" w:color="000000"/>
+              <w:left w:val="single" w:sz="8" w:space="0" w:color="000000"/>
+              <w:bottom w:val="single" w:sz="8" w:space="0" w:color="000000"/>
+              <w:right w:val="single" w:sz="8" w:space="0" w:color="000000"/>
+            </w:tcBorders>
+            <w:shd w:val="clear" w:color="auto" w:fill="E6E6E6"/>
+            <w:tcMar>
+              <w:top w:w="100" w:type="dxa"/>
+              <w:left w:w="100" w:type="dxa"/>
+              <w:bottom w:w="100" w:type="dxa"/>
+              <w:right w:w="100" w:type="dxa"/>
+            </w:tcMar>
+          </w:tcPr>
+          <w:p>
+            <w:pPr>
+              <w:ind w:left="160" w:right="160"/>
+              <w:rPr>
+                <w:rFonts w:ascii="Arial" w:eastAsia="Arial" w:hAnsi="Arial" w:cs="Arial"/>
+                <w:b/>
+                <w:sz w:val="20"/>
+                <w:szCs w:val="20"/>
+              </w:rPr>
+            </w:pPr>
+            <w:r>
+              <w:rPr>
+                <w:rFonts w:ascii="Arial" w:eastAsia="Arial" w:hAnsi="Arial" w:cs="Arial"/>
+                <w:b/>
+                <w:sz w:val="20"/>
+                <w:szCs w:val="20"/>
+              </w:rPr>
+              <w:t>Use Case Name:</w:t>
+            </w:r>
+          </w:p>
+        </w:tc>
+        <w:tc>
+          <w:tcPr>
+            <w:tcW w:w="3045" w:type="dxa"/>
+            <w:gridSpan w:val="2"/>
+            <w:tcBorders>
+              <w:top w:val="single" w:sz="8" w:space="0" w:color="000000"/>
+              <w:left w:val="nil"/>
+              <w:bottom w:val="single" w:sz="8" w:space="0" w:color="000000"/>
+              <w:right w:val="single" w:sz="8" w:space="0" w:color="000000"/>
+            </w:tcBorders>
+            <w:tcMar>
+              <w:top w:w="100" w:type="dxa"/>
+              <w:left w:w="100" w:type="dxa"/>
+              <w:bottom w:w="100" w:type="dxa"/>
+              <w:right w:w="100" w:type="dxa"/>
+            </w:tcMar>
+          </w:tcPr>
+          <w:p>
+            <w:pPr>
+              <w:ind w:left="160" w:right="160"/>
+              <w:rPr>
+                <w:rFonts w:ascii="Arial" w:eastAsia="Arial" w:hAnsi="Arial" w:cs="Arial"/>
+                <w:sz w:val="20"/>
+                <w:szCs w:val="20"/>
+              </w:rPr>
+            </w:pPr>
+            <w:r>
+              <w:rPr>
+                <w:rFonts w:ascii="Arial" w:eastAsia="Arial" w:hAnsi="Arial" w:cs="Arial"/>
+                <w:sz w:val="20"/>
+                <w:szCs w:val="20"/>
+              </w:rPr>
+              <w:t>Create Account</w:t>
+            </w:r>
+          </w:p>
+        </w:tc>
+        <w:tc>
+          <w:tcPr>
+            <w:tcW w:w="1664" w:type="dxa"/>
+            <w:gridSpan w:val="2"/>
+            <w:tcBorders>
+              <w:top w:val="single" w:sz="8" w:space="0" w:color="000000"/>
+              <w:left w:val="nil"/>
+              <w:bottom w:val="single" w:sz="8" w:space="0" w:color="000000"/>
+              <w:right w:val="single" w:sz="8" w:space="0" w:color="000000"/>
+            </w:tcBorders>
+            <w:shd w:val="clear" w:color="auto" w:fill="D9D9D9"/>
+            <w:tcMar>
+              <w:top w:w="100" w:type="dxa"/>
+              <w:left w:w="100" w:type="dxa"/>
+              <w:bottom w:w="100" w:type="dxa"/>
+              <w:right w:w="100" w:type="dxa"/>
+            </w:tcMar>
+          </w:tcPr>
+          <w:p>
+            <w:pPr>
+              <w:ind w:left="160" w:right="160"/>
+              <w:rPr>
+                <w:rFonts w:ascii="Arial" w:eastAsia="Arial" w:hAnsi="Arial" w:cs="Arial"/>
+                <w:b/>
+                <w:sz w:val="20"/>
+                <w:szCs w:val="20"/>
+              </w:rPr>
+            </w:pPr>
+            <w:r>
+              <w:rPr>
+                <w:rFonts w:ascii="Arial" w:eastAsia="Arial" w:hAnsi="Arial" w:cs="Arial"/>
+                <w:b/>
+                <w:sz w:val="20"/>
+                <w:szCs w:val="20"/>
+              </w:rPr>
+              <w:t xml:space="preserve">Use Case ID:  </w:t>
+            </w:r>
+          </w:p>
+        </w:tc>
+        <w:tc>
+          <w:tcPr>
+            <w:tcW w:w="2449" w:type="dxa"/>
+            <w:gridSpan w:val="2"/>
+            <w:tcBorders>
+              <w:top w:val="single" w:sz="8" w:space="0" w:color="000000"/>
+              <w:left w:val="nil"/>
+              <w:bottom w:val="single" w:sz="8" w:space="0" w:color="000000"/>
+              <w:right w:val="single" w:sz="8" w:space="0" w:color="000000"/>
+            </w:tcBorders>
+            <w:tcMar>
+              <w:top w:w="100" w:type="dxa"/>
+              <w:left w:w="100" w:type="dxa"/>
+              <w:bottom w:w="100" w:type="dxa"/>
+              <w:right w:w="100" w:type="dxa"/>
+            </w:tcMar>
+          </w:tcPr>
+          <w:p>
+            <w:pPr>
+              <w:ind w:left="160" w:right="160"/>
+              <w:rPr>
+                <w:rFonts w:ascii="Arial" w:eastAsia="Arial" w:hAnsi="Arial" w:cs="Arial"/>
+                <w:b/>
+                <w:sz w:val="20"/>
+                <w:szCs w:val="20"/>
+              </w:rPr>
+            </w:pPr>
+            <w:r>
+              <w:rPr>
+                <w:rFonts w:ascii="Arial" w:eastAsia="Arial" w:hAnsi="Arial" w:cs="Arial"/>
+                <w:b/>
+                <w:sz w:val="20"/>
+                <w:szCs w:val="20"/>
+              </w:rPr>
+              <w:t>UC006</w:t>
+            </w:r>
+          </w:p>
+        </w:tc>
+      </w:tr>
+      <w:tr>
+        <w:trPr>
+          <w:gridAfter w:val="1"/>
+          <w:wAfter w:w="405" w:type="dxa"/>
+          <w:trHeight w:val="332"/>
+        </w:trPr>
+        <w:tc>
+          <w:tcPr>
+            <w:tcW w:w="2590" w:type="dxa"/>
+            <w:tcBorders>
+              <w:top w:val="nil"/>
+              <w:left w:val="single" w:sz="8" w:space="0" w:color="000000"/>
+              <w:bottom w:val="single" w:sz="8" w:space="0" w:color="000000"/>
+              <w:right w:val="single" w:sz="8" w:space="0" w:color="000000"/>
+            </w:tcBorders>
+            <w:shd w:val="clear" w:color="auto" w:fill="E6E6E6"/>
+            <w:tcMar>
+              <w:top w:w="100" w:type="dxa"/>
+              <w:left w:w="100" w:type="dxa"/>
+              <w:bottom w:w="100" w:type="dxa"/>
+              <w:right w:w="100" w:type="dxa"/>
+            </w:tcMar>
+          </w:tcPr>
+          <w:p>
+            <w:pPr>
+              <w:ind w:left="160" w:right="160"/>
+              <w:rPr>
+                <w:rFonts w:ascii="Arial" w:eastAsia="Arial" w:hAnsi="Arial" w:cs="Arial"/>
+                <w:b/>
+                <w:sz w:val="20"/>
+                <w:szCs w:val="20"/>
+              </w:rPr>
+            </w:pPr>
+            <w:r>
+              <w:rPr>
+                <w:rFonts w:ascii="Arial" w:eastAsia="Arial" w:hAnsi="Arial" w:cs="Arial"/>
+                <w:b/>
+                <w:sz w:val="20"/>
+                <w:szCs w:val="20"/>
+              </w:rPr>
+              <w:t>Primary Actor:</w:t>
+            </w:r>
+          </w:p>
+        </w:tc>
+        <w:tc>
+          <w:tcPr>
+            <w:tcW w:w="7159" w:type="dxa"/>
+            <w:gridSpan w:val="6"/>
+            <w:tcBorders>
+              <w:top w:val="nil"/>
+              <w:left w:val="nil"/>
+              <w:bottom w:val="single" w:sz="8" w:space="0" w:color="000000"/>
+              <w:right w:val="single" w:sz="8" w:space="0" w:color="000000"/>
+            </w:tcBorders>
+            <w:tcMar>
+              <w:top w:w="100" w:type="dxa"/>
+              <w:left w:w="100" w:type="dxa"/>
+              <w:bottom w:w="100" w:type="dxa"/>
+              <w:right w:w="100" w:type="dxa"/>
+            </w:tcMar>
+          </w:tcPr>
+          <w:p>
+            <w:pPr>
+              <w:ind w:left="160" w:right="160"/>
+              <w:rPr>
+                <w:rFonts w:ascii="Arial" w:eastAsia="Arial" w:hAnsi="Arial" w:cs="Arial"/>
+                <w:sz w:val="20"/>
+                <w:szCs w:val="20"/>
+              </w:rPr>
+            </w:pPr>
+            <w:r>
+              <w:rPr>
+                <w:rFonts w:ascii="Arial" w:eastAsia="Arial" w:hAnsi="Arial" w:cs="Arial"/>
+                <w:sz w:val="20"/>
+                <w:szCs w:val="20"/>
+              </w:rPr>
+              <w:t>Customer</w:t>
+            </w:r>
+          </w:p>
+        </w:tc>
+      </w:tr>
+      <w:tr>
+        <w:trPr>
+          <w:gridAfter w:val="1"/>
+          <w:wAfter w:w="405" w:type="dxa"/>
+          <w:trHeight w:val="679"/>
+        </w:trPr>
+        <w:tc>
+          <w:tcPr>
+            <w:tcW w:w="2590" w:type="dxa"/>
+            <w:tcBorders>
+              <w:top w:val="nil"/>
+              <w:left w:val="single" w:sz="8" w:space="0" w:color="000000"/>
+              <w:bottom w:val="single" w:sz="8" w:space="0" w:color="000000"/>
+              <w:right w:val="single" w:sz="8" w:space="0" w:color="000000"/>
+            </w:tcBorders>
+            <w:shd w:val="clear" w:color="auto" w:fill="E6E6E6"/>
+            <w:tcMar>
+              <w:top w:w="100" w:type="dxa"/>
+              <w:left w:w="100" w:type="dxa"/>
+              <w:bottom w:w="100" w:type="dxa"/>
+              <w:right w:w="100" w:type="dxa"/>
+            </w:tcMar>
+          </w:tcPr>
+          <w:p>
+            <w:pPr>
+              <w:spacing w:after="0" w:line="240" w:lineRule="auto"/>
+              <w:ind w:left="160" w:right="160"/>
+              <w:rPr>
+                <w:rFonts w:ascii="Arial" w:eastAsia="Arial" w:hAnsi="Arial" w:cs="Arial"/>
+                <w:b/>
+                <w:sz w:val="20"/>
+                <w:szCs w:val="20"/>
+              </w:rPr>
+            </w:pPr>
+            <w:r>
+              <w:rPr>
+                <w:rFonts w:ascii="Arial" w:eastAsia="Arial" w:hAnsi="Arial" w:cs="Arial"/>
+                <w:b/>
+                <w:sz w:val="20"/>
+                <w:szCs w:val="20"/>
+              </w:rPr>
+              <w:t>Description:</w:t>
+            </w:r>
+          </w:p>
+          <w:p>
+            <w:pPr>
+              <w:spacing w:after="0" w:line="240" w:lineRule="auto"/>
+              <w:ind w:left="160" w:right="160"/>
+              <w:rPr>
+                <w:rFonts w:ascii="Arial" w:eastAsia="Arial" w:hAnsi="Arial" w:cs="Arial"/>
+                <w:b/>
+                <w:sz w:val="20"/>
+                <w:szCs w:val="20"/>
+              </w:rPr>
+            </w:pPr>
+            <w:r>
+              <w:rPr>
+                <w:rFonts w:ascii="Arial" w:eastAsia="Arial" w:hAnsi="Arial" w:cs="Arial"/>
+                <w:b/>
+                <w:sz w:val="20"/>
+                <w:szCs w:val="20"/>
+              </w:rPr>
+              <w:t xml:space="preserve"> </w:t>
+            </w:r>
+          </w:p>
+        </w:tc>
+        <w:tc>
+          <w:tcPr>
+            <w:tcW w:w="7159" w:type="dxa"/>
+            <w:gridSpan w:val="6"/>
+            <w:tcBorders>
+              <w:top w:val="nil"/>
+              <w:left w:val="nil"/>
+              <w:bottom w:val="single" w:sz="8" w:space="0" w:color="000000"/>
+              <w:right w:val="single" w:sz="8" w:space="0" w:color="000000"/>
+            </w:tcBorders>
+            <w:shd w:val="clear" w:color="auto" w:fill="auto"/>
+            <w:tcMar>
+              <w:top w:w="100" w:type="dxa"/>
+              <w:left w:w="100" w:type="dxa"/>
+              <w:bottom w:w="100" w:type="dxa"/>
+              <w:right w:w="100" w:type="dxa"/>
+            </w:tcMar>
+          </w:tcPr>
+          <w:p>
+            <w:pPr>
+              <w:spacing w:after="0" w:line="240" w:lineRule="auto"/>
+              <w:ind w:left="160" w:right="160"/>
+              <w:rPr>
+                <w:rFonts w:ascii="Arial" w:eastAsia="Arial" w:hAnsi="Arial" w:cs="Arial"/>
+                <w:sz w:val="20"/>
+                <w:szCs w:val="20"/>
+              </w:rPr>
+            </w:pPr>
+            <w:r>
+              <w:rPr>
+                <w:rFonts w:ascii="Arial" w:eastAsia="Arial" w:hAnsi="Arial" w:cs="Arial"/>
+                <w:sz w:val="20"/>
+                <w:szCs w:val="20"/>
+              </w:rPr>
+              <w:t>The customer creates a user account to make purchases.</w:t>
+            </w:r>
+          </w:p>
+        </w:tc>
+      </w:tr>
+      <w:tr>
+        <w:trPr>
+          <w:gridAfter w:val="1"/>
+          <w:wAfter w:w="405" w:type="dxa"/>
+          <w:trHeight w:val="679"/>
+        </w:trPr>
+        <w:tc>
+          <w:tcPr>
+            <w:tcW w:w="2590" w:type="dxa"/>
+            <w:tcBorders>
+              <w:top w:val="nil"/>
+              <w:left w:val="single" w:sz="8" w:space="0" w:color="000000"/>
+              <w:bottom w:val="single" w:sz="8" w:space="0" w:color="000000"/>
+              <w:right w:val="single" w:sz="8" w:space="0" w:color="000000"/>
+            </w:tcBorders>
+            <w:shd w:val="clear" w:color="auto" w:fill="E6E6E6"/>
+            <w:tcMar>
+              <w:top w:w="100" w:type="dxa"/>
+              <w:left w:w="100" w:type="dxa"/>
+              <w:bottom w:w="100" w:type="dxa"/>
+              <w:right w:w="100" w:type="dxa"/>
+            </w:tcMar>
+          </w:tcPr>
+          <w:p>
+            <w:pPr>
+              <w:spacing w:after="0" w:line="240" w:lineRule="auto"/>
+              <w:ind w:left="160" w:right="160"/>
+              <w:rPr>
+                <w:rFonts w:ascii="Arial" w:eastAsia="Arial" w:hAnsi="Arial" w:cs="Arial"/>
+                <w:b/>
+                <w:sz w:val="20"/>
+                <w:szCs w:val="20"/>
+              </w:rPr>
+            </w:pPr>
+            <w:r>
+              <w:rPr>
+                <w:rFonts w:ascii="Arial" w:eastAsia="Arial" w:hAnsi="Arial" w:cs="Arial"/>
+                <w:b/>
+                <w:sz w:val="20"/>
+                <w:szCs w:val="20"/>
+              </w:rPr>
+              <w:t>Triggering Event:</w:t>
+            </w:r>
+          </w:p>
+          <w:p>
+            <w:pPr>
+              <w:spacing w:after="0" w:line="240" w:lineRule="auto"/>
+              <w:ind w:left="160" w:right="160"/>
+              <w:rPr>
+                <w:rFonts w:ascii="Arial" w:eastAsia="Arial" w:hAnsi="Arial" w:cs="Arial"/>
+                <w:b/>
+                <w:sz w:val="20"/>
+                <w:szCs w:val="20"/>
+              </w:rPr>
+            </w:pPr>
+            <w:r>
+              <w:rPr>
+                <w:rFonts w:ascii="Arial" w:eastAsia="Arial" w:hAnsi="Arial" w:cs="Arial"/>
+                <w:b/>
+                <w:sz w:val="20"/>
+                <w:szCs w:val="20"/>
+              </w:rPr>
+              <w:t xml:space="preserve"> </w:t>
+            </w:r>
+          </w:p>
+        </w:tc>
+        <w:tc>
+          <w:tcPr>
+            <w:tcW w:w="7159" w:type="dxa"/>
+            <w:gridSpan w:val="6"/>
+            <w:tcBorders>
+              <w:top w:val="nil"/>
+              <w:left w:val="nil"/>
+              <w:bottom w:val="single" w:sz="8" w:space="0" w:color="000000"/>
+              <w:right w:val="single" w:sz="8" w:space="0" w:color="000000"/>
+            </w:tcBorders>
+            <w:shd w:val="clear" w:color="auto" w:fill="auto"/>
+            <w:tcMar>
+              <w:top w:w="100" w:type="dxa"/>
+              <w:left w:w="100" w:type="dxa"/>
+              <w:bottom w:w="100" w:type="dxa"/>
+              <w:right w:w="100" w:type="dxa"/>
+            </w:tcMar>
+          </w:tcPr>
+          <w:p>
+            <w:pPr>
+              <w:spacing w:after="0" w:line="240" w:lineRule="auto"/>
+              <w:ind w:left="160" w:right="160"/>
+              <w:rPr>
+                <w:rFonts w:ascii="Arial" w:eastAsia="Arial" w:hAnsi="Arial" w:cs="Arial"/>
+                <w:sz w:val="20"/>
+                <w:szCs w:val="20"/>
+              </w:rPr>
+            </w:pPr>
+            <w:r>
+              <w:rPr>
+                <w:rFonts w:ascii="Arial" w:eastAsia="Arial" w:hAnsi="Arial" w:cs="Arial"/>
+                <w:sz w:val="20"/>
+                <w:szCs w:val="20"/>
+              </w:rPr>
+              <w:t>The customer clicks on a button create a new account.</w:t>
+            </w:r>
+          </w:p>
+        </w:tc>
+      </w:tr>
+      <w:tr>
+        <w:trPr>
+          <w:gridAfter w:val="1"/>
+          <w:wAfter w:w="405" w:type="dxa"/>
+          <w:trHeight w:val="332"/>
+        </w:trPr>
+        <w:tc>
+          <w:tcPr>
+            <w:tcW w:w="9749" w:type="dxa"/>
+            <w:gridSpan w:val="7"/>
+            <w:tcBorders>
+              <w:top w:val="nil"/>
+              <w:left w:val="single" w:sz="8" w:space="0" w:color="000000"/>
+              <w:bottom w:val="single" w:sz="8" w:space="0" w:color="000000"/>
+              <w:right w:val="single" w:sz="8" w:space="0" w:color="000000"/>
+            </w:tcBorders>
+            <w:shd w:val="clear" w:color="auto" w:fill="E6E6E6"/>
+            <w:tcMar>
+              <w:top w:w="100" w:type="dxa"/>
+              <w:left w:w="100" w:type="dxa"/>
+              <w:bottom w:w="100" w:type="dxa"/>
+              <w:right w:w="100" w:type="dxa"/>
+            </w:tcMar>
+            <w:vAlign w:val="bottom"/>
+          </w:tcPr>
+          <w:p>
+            <w:pPr>
+              <w:spacing w:after="0" w:line="240" w:lineRule="auto"/>
+              <w:ind w:left="160" w:right="160"/>
+              <w:jc w:val="center"/>
+              <w:rPr>
+                <w:rFonts w:ascii="Arial" w:eastAsia="Arial" w:hAnsi="Arial" w:cs="Arial"/>
+                <w:b/>
+                <w:sz w:val="20"/>
+                <w:szCs w:val="20"/>
+              </w:rPr>
+            </w:pPr>
+            <w:r>
+              <w:rPr>
+                <w:rFonts w:ascii="Arial" w:eastAsia="Arial" w:hAnsi="Arial" w:cs="Arial"/>
+                <w:b/>
+                <w:sz w:val="20"/>
+                <w:szCs w:val="20"/>
+              </w:rPr>
+              <w:t>Steps Performed (Main Path)</w:t>
+            </w:r>
+          </w:p>
+        </w:tc>
+      </w:tr>
+      <w:tr>
+        <w:trPr>
+          <w:gridAfter w:val="1"/>
+          <w:wAfter w:w="405" w:type="dxa"/>
+          <w:trHeight w:val="442"/>
+        </w:trPr>
+        <w:tc>
+          <w:tcPr>
+            <w:tcW w:w="9749" w:type="dxa"/>
+            <w:gridSpan w:val="7"/>
+            <w:tcBorders>
+              <w:top w:val="nil"/>
+              <w:left w:val="single" w:sz="8" w:space="0" w:color="000000"/>
+              <w:bottom w:val="single" w:sz="8" w:space="0" w:color="000000"/>
+              <w:right w:val="single" w:sz="8" w:space="0" w:color="000000"/>
+            </w:tcBorders>
+            <w:shd w:val="clear" w:color="auto" w:fill="auto"/>
+            <w:tcMar>
+              <w:top w:w="100" w:type="dxa"/>
+              <w:left w:w="100" w:type="dxa"/>
+              <w:bottom w:w="100" w:type="dxa"/>
+              <w:right w:w="100" w:type="dxa"/>
+            </w:tcMar>
+          </w:tcPr>
+          <w:p>
+            <w:pPr>
+              <w:spacing w:after="0" w:line="240" w:lineRule="auto"/>
+              <w:ind w:left="1240" w:right="160" w:hanging="360"/>
+            </w:pPr>
+            <w:r>
+              <w:t>1.     The customer is prompted to fill in the account information</w:t>
+            </w:r>
+          </w:p>
+        </w:tc>
+      </w:tr>
+      <w:tr>
+        <w:trPr>
+          <w:gridAfter w:val="1"/>
+          <w:wAfter w:w="405" w:type="dxa"/>
+          <w:trHeight w:val="411"/>
+        </w:trPr>
+        <w:tc>
+          <w:tcPr>
+            <w:tcW w:w="9749" w:type="dxa"/>
+            <w:gridSpan w:val="7"/>
+            <w:tcBorders>
+              <w:top w:val="nil"/>
+              <w:left w:val="single" w:sz="8" w:space="0" w:color="000000"/>
+              <w:bottom w:val="single" w:sz="8" w:space="0" w:color="000000"/>
+              <w:right w:val="single" w:sz="8" w:space="0" w:color="000000"/>
+            </w:tcBorders>
+            <w:shd w:val="clear" w:color="auto" w:fill="auto"/>
+            <w:tcMar>
+              <w:top w:w="100" w:type="dxa"/>
+              <w:left w:w="100" w:type="dxa"/>
+              <w:bottom w:w="100" w:type="dxa"/>
+              <w:right w:w="100" w:type="dxa"/>
+            </w:tcMar>
+          </w:tcPr>
+          <w:p>
+            <w:pPr>
+              <w:spacing w:after="0" w:line="240" w:lineRule="auto"/>
+              <w:ind w:left="1240" w:right="160" w:hanging="360"/>
+            </w:pPr>
+            <w:r>
+              <w:t>2.     The system creates the account</w:t>
+            </w:r>
+          </w:p>
+        </w:tc>
+      </w:tr>
+      <w:tr>
+        <w:trPr>
+          <w:gridAfter w:val="1"/>
+          <w:wAfter w:w="405" w:type="dxa"/>
+          <w:trHeight w:val="442"/>
+        </w:trPr>
+        <w:tc>
+          <w:tcPr>
+            <w:tcW w:w="9749" w:type="dxa"/>
+            <w:gridSpan w:val="7"/>
+            <w:tcBorders>
+              <w:top w:val="nil"/>
+              <w:left w:val="single" w:sz="8" w:space="0" w:color="000000"/>
+              <w:bottom w:val="single" w:sz="8" w:space="0" w:color="000000"/>
+              <w:right w:val="single" w:sz="8" w:space="0" w:color="000000"/>
+            </w:tcBorders>
+            <w:shd w:val="clear" w:color="auto" w:fill="auto"/>
+            <w:tcMar>
+              <w:top w:w="100" w:type="dxa"/>
+              <w:left w:w="100" w:type="dxa"/>
+              <w:bottom w:w="100" w:type="dxa"/>
+              <w:right w:w="100" w:type="dxa"/>
+            </w:tcMar>
+          </w:tcPr>
+          <w:p>
+            <w:pPr>
+              <w:spacing w:after="0" w:line="240" w:lineRule="auto"/>
+              <w:ind w:left="1240" w:right="160" w:hanging="360"/>
+              <w:rPr>
+                <w:color w:val="FF0000"/>
+              </w:rPr>
+            </w:pPr>
+            <w:r>
+              <w:t xml:space="preserve">3.     </w:t>
+            </w:r>
+            <w:r>
+              <w:rPr>
+                <w:strike/>
+              </w:rPr>
+              <w:t>The system sends a validation email to the customer</w:t>
+            </w:r>
+            <w:r>
+              <w:rPr>
+                <w:strike/>
+              </w:rPr>
+              <w:t xml:space="preserve"> </w:t>
+            </w:r>
+            <w:r>
+              <w:rPr>
+                <w:color w:val="FF0000"/>
+              </w:rPr>
+              <w:t>The system saves to a file</w:t>
+            </w:r>
+          </w:p>
+        </w:tc>
+      </w:tr>
+      <w:tr>
+        <w:trPr>
+          <w:gridAfter w:val="1"/>
+          <w:wAfter w:w="405" w:type="dxa"/>
+          <w:trHeight w:val="442"/>
+        </w:trPr>
+        <w:tc>
+          <w:tcPr>
+            <w:tcW w:w="9749" w:type="dxa"/>
+            <w:gridSpan w:val="7"/>
+            <w:tcBorders>
+              <w:top w:val="nil"/>
+              <w:left w:val="single" w:sz="8" w:space="0" w:color="000000"/>
+              <w:bottom w:val="single" w:sz="8" w:space="0" w:color="000000"/>
+              <w:right w:val="single" w:sz="8" w:space="0" w:color="000000"/>
+            </w:tcBorders>
+            <w:shd w:val="clear" w:color="auto" w:fill="auto"/>
+            <w:tcMar>
+              <w:top w:w="100" w:type="dxa"/>
+              <w:left w:w="100" w:type="dxa"/>
+              <w:bottom w:w="100" w:type="dxa"/>
+              <w:right w:w="100" w:type="dxa"/>
+            </w:tcMar>
+          </w:tcPr>
+          <w:p>
+            <w:pPr>
+              <w:spacing w:after="0" w:line="240" w:lineRule="auto"/>
+              <w:ind w:left="1240" w:right="160" w:hanging="360"/>
+            </w:pPr>
+            <w:r>
+              <w:t>4.     The customer confirms their registration via the confirmation email</w:t>
+            </w:r>
+          </w:p>
+        </w:tc>
+      </w:tr>
+      <w:tr>
+        <w:trPr>
+          <w:gridAfter w:val="1"/>
+          <w:wAfter w:w="405" w:type="dxa"/>
+          <w:trHeight w:val="442"/>
+        </w:trPr>
+        <w:tc>
+          <w:tcPr>
+            <w:tcW w:w="9749" w:type="dxa"/>
+            <w:gridSpan w:val="7"/>
+            <w:tcBorders>
+              <w:top w:val="nil"/>
+              <w:left w:val="single" w:sz="8" w:space="0" w:color="000000"/>
+              <w:bottom w:val="single" w:sz="8" w:space="0" w:color="000000"/>
+              <w:right w:val="single" w:sz="8" w:space="0" w:color="000000"/>
+            </w:tcBorders>
+            <w:shd w:val="clear" w:color="auto" w:fill="D9D9D9"/>
+            <w:tcMar>
+              <w:top w:w="100" w:type="dxa"/>
+              <w:left w:w="100" w:type="dxa"/>
+              <w:bottom w:w="100" w:type="dxa"/>
+              <w:right w:w="100" w:type="dxa"/>
+            </w:tcMar>
+          </w:tcPr>
+          <w:p>
+            <w:pPr>
+              <w:spacing w:after="0" w:line="240" w:lineRule="auto"/>
+              <w:ind w:left="160" w:right="160"/>
+              <w:jc w:val="center"/>
+              <w:rPr>
+                <w:rFonts w:ascii="Arial" w:eastAsia="Arial" w:hAnsi="Arial" w:cs="Arial"/>
+                <w:b/>
+                <w:sz w:val="20"/>
+                <w:szCs w:val="20"/>
+              </w:rPr>
+            </w:pPr>
+            <w:r>
+              <w:rPr>
+                <w:rFonts w:ascii="Arial" w:eastAsia="Arial" w:hAnsi="Arial" w:cs="Arial"/>
+                <w:b/>
+                <w:sz w:val="20"/>
+                <w:szCs w:val="20"/>
+              </w:rPr>
+              <w:t>Extensions or Alternate Scenarios</w:t>
+            </w:r>
+          </w:p>
+        </w:tc>
+      </w:tr>
+      <w:tr>
+        <w:trPr>
+          <w:gridAfter w:val="1"/>
+          <w:wAfter w:w="405" w:type="dxa"/>
+          <w:trHeight w:val="395"/>
+        </w:trPr>
+        <w:tc>
+          <w:tcPr>
+            <w:tcW w:w="9749" w:type="dxa"/>
+            <w:gridSpan w:val="7"/>
+            <w:tcBorders>
+              <w:top w:val="nil"/>
+              <w:left w:val="single" w:sz="8" w:space="0" w:color="000000"/>
+              <w:bottom w:val="single" w:sz="8" w:space="0" w:color="000000"/>
+              <w:right w:val="single" w:sz="8" w:space="0" w:color="000000"/>
+            </w:tcBorders>
+            <w:shd w:val="clear" w:color="auto" w:fill="auto"/>
+            <w:tcMar>
+              <w:top w:w="100" w:type="dxa"/>
+              <w:left w:w="100" w:type="dxa"/>
+              <w:bottom w:w="100" w:type="dxa"/>
+              <w:right w:w="100" w:type="dxa"/>
+            </w:tcMar>
+          </w:tcPr>
+          <w:p>
+            <w:pPr>
+              <w:spacing w:after="0" w:line="240" w:lineRule="auto"/>
+              <w:ind w:left="520" w:right="160"/>
+            </w:pPr>
+            <w:r>
+              <w:t>1a. The customer gives some invalid account info, and is prompted to try again</w:t>
+            </w:r>
+          </w:p>
+        </w:tc>
+      </w:tr>
+      <w:tr>
+        <w:trPr>
+          <w:gridAfter w:val="1"/>
+          <w:wAfter w:w="405" w:type="dxa"/>
+          <w:trHeight w:val="790"/>
+        </w:trPr>
+        <w:tc>
+          <w:tcPr>
+            <w:tcW w:w="2590" w:type="dxa"/>
+            <w:tcBorders>
+              <w:top w:val="nil"/>
+              <w:left w:val="single" w:sz="8" w:space="0" w:color="000000"/>
+              <w:bottom w:val="single" w:sz="8" w:space="0" w:color="000000"/>
+              <w:right w:val="single" w:sz="8" w:space="0" w:color="000000"/>
+            </w:tcBorders>
+            <w:shd w:val="clear" w:color="auto" w:fill="E6E6E6"/>
+            <w:tcMar>
+              <w:top w:w="100" w:type="dxa"/>
+              <w:left w:w="100" w:type="dxa"/>
+              <w:bottom w:w="100" w:type="dxa"/>
+              <w:right w:w="100" w:type="dxa"/>
+            </w:tcMar>
+          </w:tcPr>
+          <w:p>
+            <w:pPr>
+              <w:spacing w:after="0" w:line="240" w:lineRule="auto"/>
+              <w:ind w:left="160" w:right="160"/>
+              <w:rPr>
+                <w:rFonts w:ascii="Arial" w:eastAsia="Arial" w:hAnsi="Arial" w:cs="Arial"/>
+                <w:b/>
+                <w:sz w:val="20"/>
+                <w:szCs w:val="20"/>
+              </w:rPr>
+            </w:pPr>
+            <w:r>
+              <w:rPr>
+                <w:rFonts w:ascii="Arial" w:eastAsia="Arial" w:hAnsi="Arial" w:cs="Arial"/>
+                <w:b/>
+                <w:sz w:val="20"/>
+                <w:szCs w:val="20"/>
+              </w:rPr>
+              <w:t>Pre-Conditions:</w:t>
+            </w:r>
+          </w:p>
+        </w:tc>
+        <w:tc>
+          <w:tcPr>
+            <w:tcW w:w="7159" w:type="dxa"/>
+            <w:gridSpan w:val="6"/>
+            <w:tcBorders>
+              <w:top w:val="nil"/>
+              <w:left w:val="nil"/>
+              <w:bottom w:val="single" w:sz="8" w:space="0" w:color="000000"/>
+              <w:right w:val="single" w:sz="8" w:space="0" w:color="000000"/>
+            </w:tcBorders>
+            <w:shd w:val="clear" w:color="auto" w:fill="auto"/>
+            <w:tcMar>
+              <w:top w:w="100" w:type="dxa"/>
+              <w:left w:w="100" w:type="dxa"/>
+              <w:bottom w:w="100" w:type="dxa"/>
+              <w:right w:w="100" w:type="dxa"/>
+            </w:tcMar>
+          </w:tcPr>
+          <w:p>
+            <w:pPr>
+              <w:spacing w:after="0" w:line="240" w:lineRule="auto"/>
+              <w:ind w:left="1240" w:right="160" w:hanging="360"/>
+            </w:pPr>
+            <w:r>
+              <w:t>1.     The customer must be connected to the system</w:t>
+            </w:r>
+          </w:p>
+          <w:p>
+            <w:pPr>
+              <w:spacing w:after="0" w:line="240" w:lineRule="auto"/>
+              <w:ind w:left="1240" w:right="160" w:hanging="360"/>
+            </w:pPr>
+            <w:r>
+              <w:t>2.     The customer has a valid email address</w:t>
+            </w:r>
+          </w:p>
+        </w:tc>
+      </w:tr>
+      <w:tr>
+        <w:trPr>
+          <w:gridAfter w:val="1"/>
+          <w:wAfter w:w="405" w:type="dxa"/>
+          <w:trHeight w:val="332"/>
+        </w:trPr>
+        <w:tc>
+          <w:tcPr>
+            <w:tcW w:w="2590" w:type="dxa"/>
+            <w:tcBorders>
+              <w:top w:val="nil"/>
+              <w:left w:val="single" w:sz="8" w:space="0" w:color="000000"/>
+              <w:bottom w:val="single" w:sz="8" w:space="0" w:color="000000"/>
+              <w:right w:val="single" w:sz="8" w:space="0" w:color="000000"/>
+            </w:tcBorders>
+            <w:shd w:val="clear" w:color="auto" w:fill="E6E6E6"/>
+            <w:tcMar>
+              <w:top w:w="100" w:type="dxa"/>
+              <w:left w:w="100" w:type="dxa"/>
+              <w:bottom w:w="100" w:type="dxa"/>
+              <w:right w:w="100" w:type="dxa"/>
+            </w:tcMar>
+          </w:tcPr>
+          <w:p>
+            <w:pPr>
+              <w:spacing w:after="0" w:line="240" w:lineRule="auto"/>
+              <w:ind w:left="160" w:right="160"/>
+              <w:rPr>
+                <w:rFonts w:ascii="Arial" w:eastAsia="Arial" w:hAnsi="Arial" w:cs="Arial"/>
+                <w:b/>
+                <w:sz w:val="20"/>
+                <w:szCs w:val="20"/>
+              </w:rPr>
+            </w:pPr>
+            <w:r>
+              <w:rPr>
+                <w:rFonts w:ascii="Arial" w:eastAsia="Arial" w:hAnsi="Arial" w:cs="Arial"/>
+                <w:b/>
+                <w:sz w:val="20"/>
+                <w:szCs w:val="20"/>
+              </w:rPr>
+              <w:t>Post-Conditions:</w:t>
+            </w:r>
+          </w:p>
+        </w:tc>
+        <w:tc>
+          <w:tcPr>
+            <w:tcW w:w="7159" w:type="dxa"/>
+            <w:gridSpan w:val="6"/>
+            <w:tcBorders>
+              <w:top w:val="nil"/>
+              <w:left w:val="nil"/>
+              <w:bottom w:val="single" w:sz="8" w:space="0" w:color="000000"/>
+              <w:right w:val="single" w:sz="8" w:space="0" w:color="000000"/>
+            </w:tcBorders>
+            <w:shd w:val="clear" w:color="auto" w:fill="auto"/>
+            <w:tcMar>
+              <w:top w:w="100" w:type="dxa"/>
+              <w:left w:w="100" w:type="dxa"/>
+              <w:bottom w:w="100" w:type="dxa"/>
+              <w:right w:w="100" w:type="dxa"/>
+            </w:tcMar>
+          </w:tcPr>
+          <w:p>
+            <w:pPr>
+              <w:spacing w:after="0" w:line="240" w:lineRule="auto"/>
+              <w:ind w:left="520" w:right="160" w:hanging="360"/>
+              <w:rPr>
+                <w:rFonts w:ascii="Arial" w:eastAsia="Arial" w:hAnsi="Arial" w:cs="Arial"/>
+                <w:sz w:val="20"/>
+                <w:szCs w:val="20"/>
+              </w:rPr>
+            </w:pPr>
+            <w:r>
+              <w:rPr>
+                <w:rFonts w:ascii="Arial" w:eastAsia="Arial" w:hAnsi="Arial" w:cs="Arial"/>
+                <w:sz w:val="20"/>
+                <w:szCs w:val="20"/>
+              </w:rPr>
+              <w:t xml:space="preserve">1. </w:t>
+            </w:r>
+            <w:r>
+              <w:rPr>
+                <w:rFonts w:ascii="Arial" w:eastAsia="Arial" w:hAnsi="Arial" w:cs="Arial"/>
+                <w:sz w:val="20"/>
+                <w:szCs w:val="20"/>
+              </w:rPr>
+              <w:tab/>
+              <w:t>The customer has a user account</w:t>
+            </w:r>
+          </w:p>
+        </w:tc>
+      </w:tr>
+      <w:tr>
+        <w:trPr>
+          <w:gridAfter w:val="1"/>
+          <w:wAfter w:w="405" w:type="dxa"/>
+          <w:trHeight w:val="332"/>
+        </w:trPr>
+        <w:tc>
+          <w:tcPr>
+            <w:tcW w:w="2590" w:type="dxa"/>
+            <w:tcBorders>
+              <w:top w:val="nil"/>
+              <w:left w:val="single" w:sz="8" w:space="0" w:color="000000"/>
+              <w:bottom w:val="single" w:sz="8" w:space="0" w:color="000000"/>
+              <w:right w:val="single" w:sz="8" w:space="0" w:color="000000"/>
+            </w:tcBorders>
+            <w:shd w:val="clear" w:color="auto" w:fill="E6E6E6"/>
+            <w:tcMar>
+              <w:top w:w="100" w:type="dxa"/>
+              <w:left w:w="100" w:type="dxa"/>
+              <w:bottom w:w="100" w:type="dxa"/>
+              <w:right w:w="100" w:type="dxa"/>
+            </w:tcMar>
+          </w:tcPr>
+          <w:p>
+            <w:pPr>
+              <w:spacing w:after="0" w:line="240" w:lineRule="auto"/>
+              <w:ind w:left="160" w:right="160"/>
+              <w:rPr>
+                <w:rFonts w:ascii="Arial" w:eastAsia="Arial" w:hAnsi="Arial" w:cs="Arial"/>
+                <w:b/>
+                <w:sz w:val="20"/>
+                <w:szCs w:val="20"/>
+              </w:rPr>
+            </w:pPr>
+            <w:r>
+              <w:rPr>
+                <w:rFonts w:ascii="Arial" w:eastAsia="Arial" w:hAnsi="Arial" w:cs="Arial"/>
+                <w:b/>
+                <w:sz w:val="20"/>
+                <w:szCs w:val="20"/>
+              </w:rPr>
+              <w:t>Assumptions:</w:t>
+            </w:r>
+          </w:p>
+        </w:tc>
+        <w:tc>
+          <w:tcPr>
+            <w:tcW w:w="7159" w:type="dxa"/>
+            <w:gridSpan w:val="6"/>
+            <w:tcBorders>
+              <w:top w:val="nil"/>
+              <w:left w:val="nil"/>
+              <w:bottom w:val="single" w:sz="8" w:space="0" w:color="000000"/>
+              <w:right w:val="single" w:sz="8" w:space="0" w:color="000000"/>
+            </w:tcBorders>
+            <w:shd w:val="clear" w:color="auto" w:fill="auto"/>
+            <w:tcMar>
+              <w:top w:w="100" w:type="dxa"/>
+              <w:left w:w="100" w:type="dxa"/>
+              <w:bottom w:w="100" w:type="dxa"/>
+              <w:right w:w="100" w:type="dxa"/>
+            </w:tcMar>
+          </w:tcPr>
+          <w:p>
+            <w:pPr>
+              <w:spacing w:after="0" w:line="240" w:lineRule="auto"/>
+              <w:ind w:left="520" w:right="160" w:hanging="360"/>
+              <w:rPr>
+                <w:rFonts w:ascii="Arial" w:eastAsia="Arial" w:hAnsi="Arial" w:cs="Arial"/>
+                <w:sz w:val="20"/>
+                <w:szCs w:val="20"/>
+              </w:rPr>
+            </w:pPr>
+            <w:r>
+              <w:rPr>
+                <w:rFonts w:ascii="Arial" w:eastAsia="Arial" w:hAnsi="Arial" w:cs="Arial"/>
+                <w:sz w:val="20"/>
+                <w:szCs w:val="20"/>
+              </w:rPr>
+              <w:t xml:space="preserve">1. </w:t>
+            </w:r>
+            <w:r>
+              <w:rPr>
+                <w:rFonts w:ascii="Arial" w:eastAsia="Arial" w:hAnsi="Arial" w:cs="Arial"/>
+                <w:sz w:val="20"/>
+                <w:szCs w:val="20"/>
+              </w:rPr>
+              <w:tab/>
+              <w:t>The customer has a valid email address</w:t>
+            </w:r>
+          </w:p>
+        </w:tc>
+      </w:tr>
+      <w:tr>
+        <w:trPr>
+          <w:gridAfter w:val="1"/>
+          <w:wAfter w:w="405" w:type="dxa"/>
+          <w:trHeight w:val="395"/>
+        </w:trPr>
+        <w:tc>
+          <w:tcPr>
+            <w:tcW w:w="2590" w:type="dxa"/>
+            <w:tcBorders>
+              <w:top w:val="nil"/>
+              <w:left w:val="single" w:sz="8" w:space="0" w:color="000000"/>
+              <w:bottom w:val="single" w:sz="8" w:space="0" w:color="000000"/>
+              <w:right w:val="single" w:sz="8" w:space="0" w:color="000000"/>
+            </w:tcBorders>
+            <w:shd w:val="clear" w:color="auto" w:fill="E6E6E6"/>
+            <w:tcMar>
+              <w:top w:w="100" w:type="dxa"/>
+              <w:left w:w="100" w:type="dxa"/>
+              <w:bottom w:w="100" w:type="dxa"/>
+              <w:right w:w="100" w:type="dxa"/>
+            </w:tcMar>
+          </w:tcPr>
+          <w:p>
+            <w:pPr>
+              <w:spacing w:after="0" w:line="240" w:lineRule="auto"/>
+              <w:ind w:left="160" w:right="160"/>
+              <w:rPr>
+                <w:rFonts w:ascii="Arial" w:eastAsia="Arial" w:hAnsi="Arial" w:cs="Arial"/>
+                <w:b/>
+                <w:sz w:val="20"/>
+                <w:szCs w:val="20"/>
+              </w:rPr>
+            </w:pPr>
+            <w:r>
+              <w:rPr>
+                <w:rFonts w:ascii="Arial" w:eastAsia="Arial" w:hAnsi="Arial" w:cs="Arial"/>
+                <w:b/>
+                <w:sz w:val="20"/>
+                <w:szCs w:val="20"/>
+              </w:rPr>
+              <w:t>Success Guarantee:</w:t>
+            </w:r>
+          </w:p>
+        </w:tc>
+        <w:tc>
+          <w:tcPr>
+            <w:tcW w:w="7159" w:type="dxa"/>
+            <w:gridSpan w:val="6"/>
+            <w:tcBorders>
+              <w:top w:val="nil"/>
+              <w:left w:val="nil"/>
+              <w:bottom w:val="single" w:sz="8" w:space="0" w:color="000000"/>
+              <w:right w:val="single" w:sz="8" w:space="0" w:color="000000"/>
+            </w:tcBorders>
+            <w:shd w:val="clear" w:color="auto" w:fill="auto"/>
+            <w:tcMar>
+              <w:top w:w="100" w:type="dxa"/>
+              <w:left w:w="100" w:type="dxa"/>
+              <w:bottom w:w="100" w:type="dxa"/>
+              <w:right w:w="100" w:type="dxa"/>
+            </w:tcMar>
+          </w:tcPr>
+          <w:p>
+            <w:pPr>
+              <w:spacing w:after="0" w:line="240" w:lineRule="auto"/>
+              <w:ind w:left="1240" w:right="160" w:hanging="360"/>
+            </w:pPr>
+            <w:r>
+              <w:t>1.     Your account has been created!</w:t>
+            </w:r>
+          </w:p>
+        </w:tc>
+      </w:tr>
+      <w:tr>
+        <w:trPr>
+          <w:gridAfter w:val="1"/>
+          <w:wAfter w:w="405" w:type="dxa"/>
+          <w:trHeight w:val="395"/>
+        </w:trPr>
+        <w:tc>
+          <w:tcPr>
+            <w:tcW w:w="2590" w:type="dxa"/>
+            <w:tcBorders>
+              <w:top w:val="nil"/>
+              <w:left w:val="single" w:sz="8" w:space="0" w:color="000000"/>
+              <w:bottom w:val="single" w:sz="8" w:space="0" w:color="000000"/>
+              <w:right w:val="single" w:sz="8" w:space="0" w:color="000000"/>
+            </w:tcBorders>
+            <w:shd w:val="clear" w:color="auto" w:fill="E6E6E6"/>
+            <w:tcMar>
+              <w:top w:w="100" w:type="dxa"/>
+              <w:left w:w="100" w:type="dxa"/>
+              <w:bottom w:w="100" w:type="dxa"/>
+              <w:right w:w="100" w:type="dxa"/>
+            </w:tcMar>
+          </w:tcPr>
+          <w:p>
+            <w:pPr>
+              <w:spacing w:after="0" w:line="240" w:lineRule="auto"/>
+              <w:ind w:left="160" w:right="160"/>
+              <w:rPr>
+                <w:rFonts w:ascii="Arial" w:eastAsia="Arial" w:hAnsi="Arial" w:cs="Arial"/>
+                <w:b/>
+                <w:sz w:val="20"/>
+                <w:szCs w:val="20"/>
+              </w:rPr>
+            </w:pPr>
+            <w:r>
+              <w:rPr>
+                <w:rFonts w:ascii="Arial" w:eastAsia="Arial" w:hAnsi="Arial" w:cs="Arial"/>
+                <w:b/>
+                <w:sz w:val="20"/>
+                <w:szCs w:val="20"/>
+              </w:rPr>
+              <w:t>Outstanding Issues:</w:t>
+            </w:r>
+          </w:p>
+        </w:tc>
+        <w:tc>
+          <w:tcPr>
+            <w:tcW w:w="7159" w:type="dxa"/>
+            <w:gridSpan w:val="6"/>
+            <w:tcBorders>
+              <w:top w:val="nil"/>
+              <w:left w:val="nil"/>
+              <w:bottom w:val="single" w:sz="8" w:space="0" w:color="000000"/>
+              <w:right w:val="single" w:sz="8" w:space="0" w:color="000000"/>
+            </w:tcBorders>
+            <w:shd w:val="clear" w:color="auto" w:fill="auto"/>
+            <w:tcMar>
+              <w:top w:w="100" w:type="dxa"/>
+              <w:left w:w="100" w:type="dxa"/>
+              <w:bottom w:w="100" w:type="dxa"/>
+              <w:right w:w="100" w:type="dxa"/>
+            </w:tcMar>
+          </w:tcPr>
+          <w:p>
+            <w:pPr>
+              <w:spacing w:after="0" w:line="240" w:lineRule="auto"/>
+              <w:ind w:left="1240" w:right="160" w:hanging="360"/>
+            </w:pPr>
+            <w:r>
+              <w:t>1.     The customer does not receive the confirmation email</w:t>
+            </w:r>
+          </w:p>
+        </w:tc>
+      </w:tr>
+      <w:tr>
+        <w:trPr>
+          <w:gridAfter w:val="1"/>
+          <w:wAfter w:w="405" w:type="dxa"/>
+          <w:trHeight w:val="332"/>
+        </w:trPr>
+        <w:tc>
+          <w:tcPr>
+            <w:tcW w:w="2590" w:type="dxa"/>
+            <w:tcBorders>
+              <w:top w:val="nil"/>
+              <w:left w:val="single" w:sz="8" w:space="0" w:color="000000"/>
+              <w:bottom w:val="single" w:sz="8" w:space="0" w:color="000000"/>
+              <w:right w:val="single" w:sz="8" w:space="0" w:color="000000"/>
+            </w:tcBorders>
+            <w:shd w:val="clear" w:color="auto" w:fill="DFDFDF"/>
+            <w:tcMar>
+              <w:top w:w="100" w:type="dxa"/>
+              <w:left w:w="100" w:type="dxa"/>
+              <w:bottom w:w="100" w:type="dxa"/>
+              <w:right w:w="100" w:type="dxa"/>
+            </w:tcMar>
+          </w:tcPr>
+          <w:p>
+            <w:pPr>
+              <w:spacing w:after="0" w:line="240" w:lineRule="auto"/>
+              <w:ind w:left="160" w:right="160"/>
+              <w:rPr>
+                <w:rFonts w:ascii="Arial" w:eastAsia="Arial" w:hAnsi="Arial" w:cs="Arial"/>
+                <w:b/>
+                <w:sz w:val="20"/>
+                <w:szCs w:val="20"/>
+              </w:rPr>
+            </w:pPr>
+            <w:r>
+              <w:rPr>
+                <w:rFonts w:ascii="Arial" w:eastAsia="Arial" w:hAnsi="Arial" w:cs="Arial"/>
+                <w:b/>
+                <w:sz w:val="20"/>
+                <w:szCs w:val="20"/>
+              </w:rPr>
+              <w:t>Priority:</w:t>
+            </w:r>
+          </w:p>
+        </w:tc>
+        <w:tc>
+          <w:tcPr>
+            <w:tcW w:w="7159" w:type="dxa"/>
+            <w:gridSpan w:val="6"/>
+            <w:tcBorders>
+              <w:top w:val="nil"/>
+              <w:left w:val="nil"/>
+              <w:bottom w:val="single" w:sz="8" w:space="0" w:color="000000"/>
+              <w:right w:val="single" w:sz="8" w:space="0" w:color="000000"/>
+            </w:tcBorders>
+            <w:shd w:val="clear" w:color="auto" w:fill="auto"/>
+            <w:tcMar>
+              <w:top w:w="100" w:type="dxa"/>
+              <w:left w:w="100" w:type="dxa"/>
+              <w:bottom w:w="100" w:type="dxa"/>
+              <w:right w:w="100" w:type="dxa"/>
+            </w:tcMar>
+          </w:tcPr>
+          <w:p>
+            <w:pPr>
+              <w:spacing w:after="0" w:line="240" w:lineRule="auto"/>
+              <w:ind w:left="160" w:right="160"/>
+              <w:rPr>
+                <w:rFonts w:ascii="Arial" w:eastAsia="Arial" w:hAnsi="Arial" w:cs="Arial"/>
+                <w:sz w:val="20"/>
+                <w:szCs w:val="20"/>
+              </w:rPr>
+            </w:pPr>
+            <w:r>
+              <w:rPr>
+                <w:rFonts w:ascii="Arial" w:eastAsia="Arial" w:hAnsi="Arial" w:cs="Arial"/>
+                <w:sz w:val="20"/>
+                <w:szCs w:val="20"/>
+              </w:rPr>
+              <w:t>High</w:t>
+            </w:r>
+          </w:p>
+        </w:tc>
+      </w:tr>
+      <w:tr>
+        <w:trPr>
+          <w:trHeight w:val="176"/>
+        </w:trPr>
+        <w:tc>
+          <w:tcPr>
+            <w:tcW w:w="2693" w:type="dxa"/>
+            <w:gridSpan w:val="2"/>
+            <w:tcBorders>
+              <w:top w:val="single" w:sz="8" w:space="0" w:color="000000"/>
+              <w:left w:val="single" w:sz="8" w:space="0" w:color="000000"/>
+              <w:bottom w:val="single" w:sz="8" w:space="0" w:color="000000"/>
+              <w:right w:val="single" w:sz="8" w:space="0" w:color="000000"/>
+            </w:tcBorders>
+            <w:shd w:val="clear" w:color="auto" w:fill="E6E6E6"/>
+            <w:tcMar>
+              <w:top w:w="100" w:type="dxa"/>
+              <w:left w:w="100" w:type="dxa"/>
+              <w:bottom w:w="100" w:type="dxa"/>
+              <w:right w:w="100" w:type="dxa"/>
+            </w:tcMar>
+          </w:tcPr>
+          <w:p>
+            <w:pPr>
+              <w:spacing w:after="0" w:line="240" w:lineRule="auto"/>
+              <w:ind w:left="160" w:right="160"/>
+              <w:rPr>
+                <w:rFonts w:ascii="Arial" w:eastAsia="Arial" w:hAnsi="Arial" w:cs="Arial"/>
+                <w:sz w:val="20"/>
+                <w:szCs w:val="20"/>
+              </w:rPr>
+            </w:pPr>
+            <w:r>
+              <w:rPr>
+                <w:rFonts w:ascii="Arial" w:eastAsia="Arial" w:hAnsi="Arial" w:cs="Arial"/>
+                <w:b/>
+                <w:sz w:val="20"/>
+                <w:szCs w:val="20"/>
+              </w:rPr>
+              <w:lastRenderedPageBreak/>
+              <w:t xml:space="preserve">Request ID: </w:t>
+            </w:r>
+            <w:r>
+              <w:rPr>
+                <w:rFonts w:ascii="Arial" w:eastAsia="Arial" w:hAnsi="Arial" w:cs="Arial"/>
+                <w:sz w:val="20"/>
+                <w:szCs w:val="20"/>
+              </w:rPr>
+              <w:t>CR01</w:t>
+            </w:r>
+          </w:p>
+        </w:tc>
+        <w:tc>
+          <w:tcPr>
+            <w:tcW w:w="3183" w:type="dxa"/>
+            <w:gridSpan w:val="2"/>
+            <w:tcBorders>
+              <w:top w:val="single" w:sz="8" w:space="0" w:color="000000"/>
+              <w:left w:val="nil"/>
+              <w:bottom w:val="single" w:sz="8" w:space="0" w:color="000000"/>
+              <w:right w:val="single" w:sz="8" w:space="0" w:color="000000"/>
+            </w:tcBorders>
+            <w:tcMar>
+              <w:top w:w="100" w:type="dxa"/>
+              <w:left w:w="100" w:type="dxa"/>
+              <w:bottom w:w="100" w:type="dxa"/>
+              <w:right w:w="100" w:type="dxa"/>
+            </w:tcMar>
+          </w:tcPr>
+          <w:p>
+            <w:pPr>
+              <w:spacing w:after="0" w:line="240" w:lineRule="auto"/>
+              <w:ind w:left="160" w:right="160"/>
+              <w:rPr>
+                <w:rFonts w:ascii="Arial" w:eastAsia="Arial" w:hAnsi="Arial" w:cs="Arial"/>
+                <w:sz w:val="20"/>
+                <w:szCs w:val="20"/>
+              </w:rPr>
+            </w:pPr>
+          </w:p>
+        </w:tc>
+        <w:tc>
+          <w:tcPr>
+            <w:tcW w:w="1730" w:type="dxa"/>
+            <w:gridSpan w:val="2"/>
+            <w:tcBorders>
+              <w:top w:val="single" w:sz="8" w:space="0" w:color="000000"/>
+              <w:left w:val="nil"/>
+              <w:bottom w:val="single" w:sz="8" w:space="0" w:color="000000"/>
+              <w:right w:val="single" w:sz="8" w:space="0" w:color="000000"/>
+            </w:tcBorders>
+            <w:shd w:val="clear" w:color="auto" w:fill="D9D9D9"/>
+            <w:tcMar>
+              <w:top w:w="100" w:type="dxa"/>
+              <w:left w:w="100" w:type="dxa"/>
+              <w:bottom w:w="100" w:type="dxa"/>
+              <w:right w:w="100" w:type="dxa"/>
+            </w:tcMar>
+          </w:tcPr>
+          <w:p>
+            <w:pPr>
+              <w:spacing w:after="0" w:line="240" w:lineRule="auto"/>
+              <w:ind w:left="160" w:right="160"/>
+              <w:rPr>
+                <w:rFonts w:ascii="Arial" w:eastAsia="Arial" w:hAnsi="Arial" w:cs="Arial"/>
+                <w:b/>
+                <w:sz w:val="20"/>
+                <w:szCs w:val="20"/>
+              </w:rPr>
+            </w:pPr>
+          </w:p>
+        </w:tc>
+        <w:tc>
+          <w:tcPr>
+            <w:tcW w:w="2548" w:type="dxa"/>
+            <w:gridSpan w:val="2"/>
+            <w:tcBorders>
+              <w:top w:val="single" w:sz="8" w:space="0" w:color="000000"/>
+              <w:left w:val="nil"/>
+              <w:bottom w:val="single" w:sz="8" w:space="0" w:color="000000"/>
+              <w:right w:val="single" w:sz="8" w:space="0" w:color="000000"/>
+            </w:tcBorders>
+            <w:tcMar>
+              <w:top w:w="100" w:type="dxa"/>
+              <w:left w:w="100" w:type="dxa"/>
+              <w:bottom w:w="100" w:type="dxa"/>
+              <w:right w:w="100" w:type="dxa"/>
+            </w:tcMar>
+          </w:tcPr>
+          <w:p>
+            <w:pPr>
+              <w:spacing w:after="0" w:line="240" w:lineRule="auto"/>
+              <w:ind w:left="160" w:right="160"/>
+              <w:rPr>
+                <w:rFonts w:ascii="Arial" w:eastAsia="Arial" w:hAnsi="Arial" w:cs="Arial"/>
+                <w:b/>
+                <w:sz w:val="20"/>
+                <w:szCs w:val="20"/>
+              </w:rPr>
+            </w:pPr>
+          </w:p>
+        </w:tc>
+      </w:tr>
+      <w:tr>
+        <w:trPr>
+          <w:trHeight w:val="350"/>
+        </w:trPr>
+        <w:tc>
+          <w:tcPr>
+            <w:tcW w:w="2693" w:type="dxa"/>
+            <w:gridSpan w:val="2"/>
+            <w:tcBorders>
+              <w:top w:val="single" w:sz="8" w:space="0" w:color="000000"/>
+              <w:left w:val="single" w:sz="8" w:space="0" w:color="000000"/>
+              <w:bottom w:val="single" w:sz="8" w:space="0" w:color="000000"/>
+              <w:right w:val="single" w:sz="8" w:space="0" w:color="000000"/>
+            </w:tcBorders>
+            <w:shd w:val="clear" w:color="auto" w:fill="E6E6E6"/>
+            <w:tcMar>
+              <w:top w:w="100" w:type="dxa"/>
+              <w:left w:w="100" w:type="dxa"/>
+              <w:bottom w:w="100" w:type="dxa"/>
+              <w:right w:w="100" w:type="dxa"/>
+            </w:tcMar>
+          </w:tcPr>
+          <w:p>
+            <w:pPr>
+              <w:spacing w:after="0" w:line="240" w:lineRule="auto"/>
+              <w:ind w:left="160" w:right="160"/>
+              <w:rPr>
+                <w:rFonts w:ascii="Arial" w:eastAsia="Arial" w:hAnsi="Arial" w:cs="Arial"/>
+                <w:b/>
+                <w:sz w:val="20"/>
+                <w:szCs w:val="20"/>
+              </w:rPr>
+            </w:pPr>
+            <w:r>
+              <w:rPr>
+                <w:rFonts w:ascii="Arial" w:eastAsia="Arial" w:hAnsi="Arial" w:cs="Arial"/>
+                <w:b/>
+                <w:sz w:val="20"/>
+                <w:szCs w:val="20"/>
+              </w:rPr>
+              <w:t>Use Case Name:</w:t>
+            </w:r>
+          </w:p>
+        </w:tc>
+        <w:tc>
+          <w:tcPr>
+            <w:tcW w:w="3183" w:type="dxa"/>
+            <w:gridSpan w:val="2"/>
+            <w:tcBorders>
+              <w:top w:val="single" w:sz="8" w:space="0" w:color="000000"/>
+              <w:left w:val="nil"/>
+              <w:bottom w:val="single" w:sz="8" w:space="0" w:color="000000"/>
+              <w:right w:val="single" w:sz="8" w:space="0" w:color="000000"/>
+            </w:tcBorders>
+            <w:tcMar>
+              <w:top w:w="100" w:type="dxa"/>
+              <w:left w:w="100" w:type="dxa"/>
+              <w:bottom w:w="100" w:type="dxa"/>
+              <w:right w:w="100" w:type="dxa"/>
+            </w:tcMar>
+          </w:tcPr>
+          <w:p>
+            <w:pPr>
+              <w:spacing w:after="0" w:line="240" w:lineRule="auto"/>
+              <w:ind w:left="160" w:right="160"/>
+              <w:rPr>
+                <w:rFonts w:ascii="Arial" w:eastAsia="Arial" w:hAnsi="Arial" w:cs="Arial"/>
+                <w:sz w:val="20"/>
+                <w:szCs w:val="20"/>
+              </w:rPr>
+            </w:pPr>
+            <w:r>
+              <w:rPr>
+                <w:rFonts w:ascii="Arial" w:eastAsia="Arial" w:hAnsi="Arial" w:cs="Arial"/>
+                <w:sz w:val="20"/>
+                <w:szCs w:val="20"/>
+              </w:rPr>
+              <w:t>Purchase Items</w:t>
+            </w:r>
+          </w:p>
+        </w:tc>
+        <w:tc>
+          <w:tcPr>
+            <w:tcW w:w="1730" w:type="dxa"/>
+            <w:gridSpan w:val="2"/>
+            <w:tcBorders>
+              <w:top w:val="single" w:sz="8" w:space="0" w:color="000000"/>
+              <w:left w:val="nil"/>
+              <w:bottom w:val="single" w:sz="8" w:space="0" w:color="000000"/>
+              <w:right w:val="single" w:sz="8" w:space="0" w:color="000000"/>
+            </w:tcBorders>
+            <w:shd w:val="clear" w:color="auto" w:fill="D9D9D9"/>
+            <w:tcMar>
+              <w:top w:w="100" w:type="dxa"/>
+              <w:left w:w="100" w:type="dxa"/>
+              <w:bottom w:w="100" w:type="dxa"/>
+              <w:right w:w="100" w:type="dxa"/>
+            </w:tcMar>
+          </w:tcPr>
+          <w:p>
+            <w:pPr>
+              <w:spacing w:after="0" w:line="240" w:lineRule="auto"/>
+              <w:ind w:left="160" w:right="160"/>
+              <w:rPr>
+                <w:rFonts w:ascii="Arial" w:eastAsia="Arial" w:hAnsi="Arial" w:cs="Arial"/>
+                <w:b/>
+                <w:sz w:val="20"/>
+                <w:szCs w:val="20"/>
+              </w:rPr>
+            </w:pPr>
+            <w:r>
+              <w:rPr>
+                <w:rFonts w:ascii="Arial" w:eastAsia="Arial" w:hAnsi="Arial" w:cs="Arial"/>
+                <w:b/>
+                <w:sz w:val="20"/>
+                <w:szCs w:val="20"/>
+              </w:rPr>
+              <w:t xml:space="preserve">Use Case ID:  </w:t>
+            </w:r>
+          </w:p>
+        </w:tc>
+        <w:tc>
+          <w:tcPr>
+            <w:tcW w:w="2548" w:type="dxa"/>
+            <w:gridSpan w:val="2"/>
+            <w:tcBorders>
+              <w:top w:val="single" w:sz="8" w:space="0" w:color="000000"/>
+              <w:left w:val="nil"/>
+              <w:bottom w:val="single" w:sz="8" w:space="0" w:color="000000"/>
+              <w:right w:val="single" w:sz="8" w:space="0" w:color="000000"/>
+            </w:tcBorders>
+            <w:tcMar>
+              <w:top w:w="100" w:type="dxa"/>
+              <w:left w:w="100" w:type="dxa"/>
+              <w:bottom w:w="100" w:type="dxa"/>
+              <w:right w:w="100" w:type="dxa"/>
+            </w:tcMar>
+          </w:tcPr>
+          <w:p>
+            <w:pPr>
+              <w:spacing w:after="0" w:line="240" w:lineRule="auto"/>
+              <w:ind w:left="160" w:right="160"/>
+              <w:rPr>
+                <w:rFonts w:ascii="Arial" w:eastAsia="Arial" w:hAnsi="Arial" w:cs="Arial"/>
+                <w:b/>
+                <w:sz w:val="20"/>
+                <w:szCs w:val="20"/>
+              </w:rPr>
+            </w:pPr>
+            <w:r>
+              <w:rPr>
+                <w:rFonts w:ascii="Arial" w:eastAsia="Arial" w:hAnsi="Arial" w:cs="Arial"/>
+                <w:b/>
+                <w:sz w:val="20"/>
+                <w:szCs w:val="20"/>
+              </w:rPr>
+              <w:t>UC003</w:t>
+            </w:r>
+          </w:p>
+        </w:tc>
+      </w:tr>
+      <w:tr>
+        <w:trPr>
+          <w:trHeight w:val="319"/>
+        </w:trPr>
+        <w:tc>
+          <w:tcPr>
+            <w:tcW w:w="2693" w:type="dxa"/>
+            <w:gridSpan w:val="2"/>
+            <w:tcBorders>
+              <w:top w:val="nil"/>
+              <w:left w:val="single" w:sz="8" w:space="0" w:color="000000"/>
+              <w:bottom w:val="single" w:sz="8" w:space="0" w:color="000000"/>
+              <w:right w:val="single" w:sz="8" w:space="0" w:color="000000"/>
+            </w:tcBorders>
+            <w:shd w:val="clear" w:color="auto" w:fill="E6E6E6"/>
+            <w:tcMar>
+              <w:top w:w="100" w:type="dxa"/>
+              <w:left w:w="100" w:type="dxa"/>
+              <w:bottom w:w="100" w:type="dxa"/>
+              <w:right w:w="100" w:type="dxa"/>
+            </w:tcMar>
+          </w:tcPr>
+          <w:p>
+            <w:pPr>
+              <w:spacing w:after="0" w:line="240" w:lineRule="auto"/>
+              <w:ind w:left="160" w:right="160"/>
+              <w:rPr>
+                <w:rFonts w:ascii="Arial" w:eastAsia="Arial" w:hAnsi="Arial" w:cs="Arial"/>
+                <w:b/>
+                <w:sz w:val="20"/>
+                <w:szCs w:val="20"/>
+              </w:rPr>
+            </w:pPr>
+            <w:r>
+              <w:rPr>
+                <w:rFonts w:ascii="Arial" w:eastAsia="Arial" w:hAnsi="Arial" w:cs="Arial"/>
+                <w:b/>
+                <w:sz w:val="20"/>
+                <w:szCs w:val="20"/>
+              </w:rPr>
+              <w:t>Primary Actor:</w:t>
+            </w:r>
+          </w:p>
+        </w:tc>
+        <w:tc>
+          <w:tcPr>
+            <w:tcW w:w="7461" w:type="dxa"/>
+            <w:gridSpan w:val="6"/>
+            <w:tcBorders>
+              <w:top w:val="nil"/>
+              <w:left w:val="nil"/>
+              <w:bottom w:val="single" w:sz="8" w:space="0" w:color="000000"/>
+              <w:right w:val="single" w:sz="8" w:space="0" w:color="000000"/>
+            </w:tcBorders>
+            <w:tcMar>
+              <w:top w:w="100" w:type="dxa"/>
+              <w:left w:w="100" w:type="dxa"/>
+              <w:bottom w:w="100" w:type="dxa"/>
+              <w:right w:w="100" w:type="dxa"/>
+            </w:tcMar>
+          </w:tcPr>
+          <w:p>
+            <w:pPr>
+              <w:spacing w:after="0" w:line="240" w:lineRule="auto"/>
+              <w:ind w:left="160" w:right="160"/>
+              <w:rPr>
+                <w:rFonts w:ascii="Arial" w:eastAsia="Arial" w:hAnsi="Arial" w:cs="Arial"/>
+                <w:sz w:val="20"/>
+                <w:szCs w:val="20"/>
+              </w:rPr>
+            </w:pPr>
+            <w:r>
+              <w:rPr>
+                <w:rFonts w:ascii="Arial" w:eastAsia="Arial" w:hAnsi="Arial" w:cs="Arial"/>
+                <w:sz w:val="20"/>
+                <w:szCs w:val="20"/>
+              </w:rPr>
+              <w:t>Customer</w:t>
+            </w:r>
+          </w:p>
+        </w:tc>
+      </w:tr>
+      <w:tr>
+        <w:trPr>
+          <w:trHeight w:val="654"/>
+        </w:trPr>
+        <w:tc>
+          <w:tcPr>
+            <w:tcW w:w="2693" w:type="dxa"/>
+            <w:gridSpan w:val="2"/>
+            <w:tcBorders>
+              <w:top w:val="nil"/>
+              <w:left w:val="single" w:sz="8" w:space="0" w:color="000000"/>
+              <w:bottom w:val="single" w:sz="8" w:space="0" w:color="000000"/>
+              <w:right w:val="single" w:sz="8" w:space="0" w:color="000000"/>
+            </w:tcBorders>
+            <w:shd w:val="clear" w:color="auto" w:fill="E6E6E6"/>
+            <w:tcMar>
+              <w:top w:w="100" w:type="dxa"/>
+              <w:left w:w="100" w:type="dxa"/>
+              <w:bottom w:w="100" w:type="dxa"/>
+              <w:right w:w="100" w:type="dxa"/>
+            </w:tcMar>
+          </w:tcPr>
+          <w:p>
+            <w:pPr>
+              <w:spacing w:after="0" w:line="240" w:lineRule="auto"/>
+              <w:ind w:left="160" w:right="160"/>
+              <w:rPr>
+                <w:rFonts w:ascii="Arial" w:eastAsia="Arial" w:hAnsi="Arial" w:cs="Arial"/>
+                <w:b/>
+                <w:sz w:val="20"/>
+                <w:szCs w:val="20"/>
+              </w:rPr>
+            </w:pPr>
+            <w:r>
+              <w:rPr>
+                <w:rFonts w:ascii="Arial" w:eastAsia="Arial" w:hAnsi="Arial" w:cs="Arial"/>
+                <w:b/>
+                <w:sz w:val="20"/>
+                <w:szCs w:val="20"/>
+              </w:rPr>
+              <w:t>Description:</w:t>
+            </w:r>
+          </w:p>
+          <w:p>
+            <w:pPr>
+              <w:spacing w:after="0" w:line="240" w:lineRule="auto"/>
+              <w:ind w:left="160" w:right="160"/>
+              <w:rPr>
+                <w:rFonts w:ascii="Arial" w:eastAsia="Arial" w:hAnsi="Arial" w:cs="Arial"/>
+                <w:b/>
+                <w:sz w:val="20"/>
+                <w:szCs w:val="20"/>
+              </w:rPr>
+            </w:pPr>
+            <w:r>
+              <w:rPr>
+                <w:rFonts w:ascii="Arial" w:eastAsia="Arial" w:hAnsi="Arial" w:cs="Arial"/>
+                <w:b/>
+                <w:sz w:val="20"/>
+                <w:szCs w:val="20"/>
+              </w:rPr>
+              <w:t xml:space="preserve"> </w:t>
+            </w:r>
+          </w:p>
+        </w:tc>
+        <w:tc>
+          <w:tcPr>
+            <w:tcW w:w="7461" w:type="dxa"/>
+            <w:gridSpan w:val="6"/>
+            <w:tcBorders>
+              <w:top w:val="nil"/>
+              <w:left w:val="nil"/>
+              <w:bottom w:val="single" w:sz="8" w:space="0" w:color="000000"/>
+              <w:right w:val="single" w:sz="8" w:space="0" w:color="000000"/>
+            </w:tcBorders>
+            <w:shd w:val="clear" w:color="auto" w:fill="auto"/>
+            <w:tcMar>
+              <w:top w:w="100" w:type="dxa"/>
+              <w:left w:w="100" w:type="dxa"/>
+              <w:bottom w:w="100" w:type="dxa"/>
+              <w:right w:w="100" w:type="dxa"/>
+            </w:tcMar>
+          </w:tcPr>
+          <w:p>
+            <w:pPr>
+              <w:spacing w:after="0" w:line="240" w:lineRule="auto"/>
+              <w:ind w:left="160" w:right="160"/>
+              <w:rPr>
+                <w:rFonts w:ascii="Arial" w:eastAsia="Arial" w:hAnsi="Arial" w:cs="Arial"/>
+                <w:sz w:val="20"/>
+                <w:szCs w:val="20"/>
+              </w:rPr>
+            </w:pPr>
+            <w:r>
+              <w:rPr>
+                <w:rFonts w:ascii="Arial" w:eastAsia="Arial" w:hAnsi="Arial" w:cs="Arial"/>
+                <w:sz w:val="20"/>
+                <w:szCs w:val="20"/>
+              </w:rPr>
+              <w:t>The customer completes an online transaction to purchase the items in their shopping cart.</w:t>
+            </w:r>
+          </w:p>
+        </w:tc>
+      </w:tr>
+      <w:tr>
+        <w:trPr>
+          <w:trHeight w:val="654"/>
+        </w:trPr>
+        <w:tc>
+          <w:tcPr>
+            <w:tcW w:w="2693" w:type="dxa"/>
+            <w:gridSpan w:val="2"/>
+            <w:tcBorders>
+              <w:top w:val="nil"/>
+              <w:left w:val="single" w:sz="8" w:space="0" w:color="000000"/>
+              <w:bottom w:val="single" w:sz="8" w:space="0" w:color="000000"/>
+              <w:right w:val="single" w:sz="8" w:space="0" w:color="000000"/>
+            </w:tcBorders>
+            <w:shd w:val="clear" w:color="auto" w:fill="E6E6E6"/>
+            <w:tcMar>
+              <w:top w:w="100" w:type="dxa"/>
+              <w:left w:w="100" w:type="dxa"/>
+              <w:bottom w:w="100" w:type="dxa"/>
+              <w:right w:w="100" w:type="dxa"/>
+            </w:tcMar>
+          </w:tcPr>
+          <w:p>
+            <w:pPr>
+              <w:spacing w:after="0" w:line="240" w:lineRule="auto"/>
+              <w:ind w:left="160" w:right="160"/>
+              <w:rPr>
+                <w:rFonts w:ascii="Arial" w:eastAsia="Arial" w:hAnsi="Arial" w:cs="Arial"/>
+                <w:b/>
+                <w:sz w:val="20"/>
+                <w:szCs w:val="20"/>
+              </w:rPr>
+            </w:pPr>
+            <w:r>
+              <w:rPr>
+                <w:rFonts w:ascii="Arial" w:eastAsia="Arial" w:hAnsi="Arial" w:cs="Arial"/>
+                <w:b/>
+                <w:sz w:val="20"/>
+                <w:szCs w:val="20"/>
+              </w:rPr>
+              <w:t>Triggering Event:</w:t>
+            </w:r>
+          </w:p>
+          <w:p>
+            <w:pPr>
+              <w:spacing w:after="0" w:line="240" w:lineRule="auto"/>
+              <w:ind w:left="160" w:right="160"/>
+              <w:rPr>
+                <w:rFonts w:ascii="Arial" w:eastAsia="Arial" w:hAnsi="Arial" w:cs="Arial"/>
+                <w:b/>
+                <w:sz w:val="20"/>
+                <w:szCs w:val="20"/>
+              </w:rPr>
+            </w:pPr>
+            <w:r>
+              <w:rPr>
+                <w:rFonts w:ascii="Arial" w:eastAsia="Arial" w:hAnsi="Arial" w:cs="Arial"/>
+                <w:b/>
+                <w:sz w:val="20"/>
+                <w:szCs w:val="20"/>
+              </w:rPr>
+              <w:t xml:space="preserve"> </w:t>
+            </w:r>
+          </w:p>
+        </w:tc>
+        <w:tc>
+          <w:tcPr>
+            <w:tcW w:w="7461" w:type="dxa"/>
+            <w:gridSpan w:val="6"/>
+            <w:tcBorders>
+              <w:top w:val="nil"/>
+              <w:left w:val="nil"/>
+              <w:bottom w:val="single" w:sz="8" w:space="0" w:color="000000"/>
+              <w:right w:val="single" w:sz="8" w:space="0" w:color="000000"/>
+            </w:tcBorders>
+            <w:shd w:val="clear" w:color="auto" w:fill="auto"/>
+            <w:tcMar>
+              <w:top w:w="100" w:type="dxa"/>
+              <w:left w:w="100" w:type="dxa"/>
+              <w:bottom w:w="100" w:type="dxa"/>
+              <w:right w:w="100" w:type="dxa"/>
+            </w:tcMar>
+          </w:tcPr>
+          <w:p>
+            <w:pPr>
+              <w:spacing w:after="0" w:line="240" w:lineRule="auto"/>
+              <w:ind w:left="160" w:right="160"/>
+              <w:rPr>
+                <w:rFonts w:ascii="Arial" w:eastAsia="Arial" w:hAnsi="Arial" w:cs="Arial"/>
+                <w:sz w:val="20"/>
+                <w:szCs w:val="20"/>
+              </w:rPr>
+            </w:pPr>
+            <w:r>
+              <w:rPr>
+                <w:rFonts w:ascii="Arial" w:eastAsia="Arial" w:hAnsi="Arial" w:cs="Arial"/>
+                <w:sz w:val="20"/>
+                <w:szCs w:val="20"/>
+              </w:rPr>
+              <w:t>The customer clicks on a button on their shopping cart page to confirm the purchase.</w:t>
+            </w:r>
+          </w:p>
+        </w:tc>
+      </w:tr>
+      <w:tr>
+        <w:trPr>
+          <w:trHeight w:val="319"/>
+        </w:trPr>
+        <w:tc>
+          <w:tcPr>
+            <w:tcW w:w="10154" w:type="dxa"/>
+            <w:gridSpan w:val="8"/>
+            <w:tcBorders>
+              <w:top w:val="nil"/>
+              <w:left w:val="single" w:sz="8" w:space="0" w:color="000000"/>
+              <w:bottom w:val="single" w:sz="8" w:space="0" w:color="000000"/>
+              <w:right w:val="single" w:sz="8" w:space="0" w:color="000000"/>
+            </w:tcBorders>
+            <w:shd w:val="clear" w:color="auto" w:fill="E6E6E6"/>
+            <w:tcMar>
+              <w:top w:w="100" w:type="dxa"/>
+              <w:left w:w="100" w:type="dxa"/>
+              <w:bottom w:w="100" w:type="dxa"/>
+              <w:right w:w="100" w:type="dxa"/>
+            </w:tcMar>
+            <w:vAlign w:val="bottom"/>
+          </w:tcPr>
+          <w:p>
+            <w:pPr>
+              <w:spacing w:after="0" w:line="240" w:lineRule="auto"/>
+              <w:ind w:left="160" w:right="160"/>
+              <w:jc w:val="center"/>
+              <w:rPr>
+                <w:rFonts w:ascii="Arial" w:eastAsia="Arial" w:hAnsi="Arial" w:cs="Arial"/>
+                <w:b/>
+                <w:sz w:val="20"/>
+                <w:szCs w:val="20"/>
+              </w:rPr>
+            </w:pPr>
+            <w:r>
+              <w:rPr>
+                <w:rFonts w:ascii="Arial" w:eastAsia="Arial" w:hAnsi="Arial" w:cs="Arial"/>
+                <w:b/>
+                <w:sz w:val="20"/>
+                <w:szCs w:val="20"/>
+              </w:rPr>
+              <w:t>Steps Performed (Main Path)</w:t>
+            </w:r>
+          </w:p>
+        </w:tc>
+      </w:tr>
+      <w:tr>
+        <w:trPr>
+          <w:trHeight w:val="182"/>
+        </w:trPr>
+        <w:tc>
+          <w:tcPr>
+            <w:tcW w:w="10154" w:type="dxa"/>
+            <w:gridSpan w:val="8"/>
+            <w:tcBorders>
+              <w:top w:val="nil"/>
+              <w:left w:val="single" w:sz="8" w:space="0" w:color="000000"/>
+              <w:bottom w:val="single" w:sz="8" w:space="0" w:color="000000"/>
+              <w:right w:val="single" w:sz="8" w:space="0" w:color="000000"/>
+            </w:tcBorders>
+            <w:shd w:val="clear" w:color="auto" w:fill="auto"/>
+            <w:tcMar>
+              <w:top w:w="100" w:type="dxa"/>
+              <w:left w:w="100" w:type="dxa"/>
+              <w:bottom w:w="100" w:type="dxa"/>
+              <w:right w:w="100" w:type="dxa"/>
+            </w:tcMar>
+          </w:tcPr>
+          <w:p>
+            <w:pPr>
+              <w:spacing w:after="0" w:line="240" w:lineRule="auto"/>
+              <w:ind w:right="160"/>
+            </w:pPr>
+            <w:r>
+              <w:t>1.     The customer is prompted to fill in shipping &amp; billing information</w:t>
+            </w:r>
+          </w:p>
+        </w:tc>
+      </w:tr>
+      <w:tr>
+        <w:trPr>
+          <w:trHeight w:val="273"/>
+        </w:trPr>
+        <w:tc>
+          <w:tcPr>
+            <w:tcW w:w="10154" w:type="dxa"/>
+            <w:gridSpan w:val="8"/>
+            <w:tcBorders>
+              <w:top w:val="nil"/>
+              <w:left w:val="single" w:sz="8" w:space="0" w:color="000000"/>
+              <w:bottom w:val="single" w:sz="8" w:space="0" w:color="000000"/>
+              <w:right w:val="single" w:sz="8" w:space="0" w:color="000000"/>
+            </w:tcBorders>
+            <w:shd w:val="clear" w:color="auto" w:fill="auto"/>
+            <w:tcMar>
+              <w:top w:w="100" w:type="dxa"/>
+              <w:left w:w="100" w:type="dxa"/>
+              <w:bottom w:w="100" w:type="dxa"/>
+              <w:right w:w="100" w:type="dxa"/>
+            </w:tcMar>
+          </w:tcPr>
+          <w:p>
+            <w:pPr>
+              <w:spacing w:after="0" w:line="240" w:lineRule="auto"/>
+              <w:ind w:right="160"/>
+            </w:pPr>
+            <w:r>
+              <w:t>2.     The customer is prompted to fill in credit card info, or use PayPal</w:t>
+            </w:r>
+          </w:p>
+        </w:tc>
+      </w:tr>
+      <w:tr>
+        <w:trPr>
+          <w:trHeight w:val="260"/>
+        </w:trPr>
+        <w:tc>
+          <w:tcPr>
+            <w:tcW w:w="10154" w:type="dxa"/>
+            <w:gridSpan w:val="8"/>
+            <w:tcBorders>
+              <w:top w:val="nil"/>
+              <w:left w:val="single" w:sz="8" w:space="0" w:color="000000"/>
+              <w:bottom w:val="single" w:sz="8" w:space="0" w:color="000000"/>
+              <w:right w:val="single" w:sz="8" w:space="0" w:color="000000"/>
+            </w:tcBorders>
+            <w:shd w:val="clear" w:color="auto" w:fill="auto"/>
+            <w:tcMar>
+              <w:top w:w="100" w:type="dxa"/>
+              <w:left w:w="100" w:type="dxa"/>
+              <w:bottom w:w="100" w:type="dxa"/>
+              <w:right w:w="100" w:type="dxa"/>
+            </w:tcMar>
+          </w:tcPr>
+          <w:p>
+            <w:pPr>
+              <w:spacing w:after="0" w:line="240" w:lineRule="auto"/>
+              <w:ind w:right="160"/>
+            </w:pPr>
+            <w:r>
+              <w:t>3.     The selected payment service processes the transaction</w:t>
+            </w:r>
+          </w:p>
+        </w:tc>
+      </w:tr>
+      <w:tr>
+        <w:trPr>
+          <w:trHeight w:val="332"/>
+        </w:trPr>
+        <w:tc>
+          <w:tcPr>
+            <w:tcW w:w="10154" w:type="dxa"/>
+            <w:gridSpan w:val="8"/>
+            <w:tcBorders>
+              <w:top w:val="nil"/>
+              <w:left w:val="single" w:sz="8" w:space="0" w:color="000000"/>
+              <w:bottom w:val="single" w:sz="8" w:space="0" w:color="000000"/>
+              <w:right w:val="single" w:sz="8" w:space="0" w:color="000000"/>
+            </w:tcBorders>
+            <w:shd w:val="clear" w:color="auto" w:fill="auto"/>
+            <w:tcMar>
+              <w:top w:w="100" w:type="dxa"/>
+              <w:left w:w="100" w:type="dxa"/>
+              <w:bottom w:w="100" w:type="dxa"/>
+              <w:right w:w="100" w:type="dxa"/>
+            </w:tcMar>
+          </w:tcPr>
+          <w:p>
+            <w:pPr>
+              <w:spacing w:after="0" w:line="240" w:lineRule="auto"/>
+              <w:ind w:right="160"/>
+            </w:pPr>
+            <w:r>
+              <w:t>4.     The system confirms that the purchase is successful</w:t>
+            </w:r>
+          </w:p>
+        </w:tc>
+      </w:tr>
+      <w:tr>
+        <w:trPr>
+          <w:trHeight w:val="517"/>
+        </w:trPr>
+        <w:tc>
+          <w:tcPr>
+            <w:tcW w:w="10154" w:type="dxa"/>
+            <w:gridSpan w:val="8"/>
+            <w:tcBorders>
+              <w:top w:val="nil"/>
+              <w:left w:val="single" w:sz="8" w:space="0" w:color="000000"/>
+              <w:bottom w:val="single" w:sz="8" w:space="0" w:color="000000"/>
+              <w:right w:val="single" w:sz="8" w:space="0" w:color="000000"/>
+            </w:tcBorders>
+            <w:shd w:val="clear" w:color="auto" w:fill="auto"/>
+            <w:tcMar>
+              <w:top w:w="100" w:type="dxa"/>
+              <w:left w:w="100" w:type="dxa"/>
+              <w:bottom w:w="100" w:type="dxa"/>
+              <w:right w:w="100" w:type="dxa"/>
+            </w:tcMar>
+          </w:tcPr>
+          <w:p>
+            <w:pPr>
+              <w:spacing w:after="0" w:line="240" w:lineRule="auto"/>
+              <w:ind w:right="160"/>
+              <w:rPr>
+                <w:rFonts w:ascii="Arial" w:eastAsia="Arial" w:hAnsi="Arial" w:cs="Arial"/>
+                <w:sz w:val="20"/>
+                <w:szCs w:val="20"/>
+              </w:rPr>
+            </w:pPr>
+            <w:r>
+              <w:rPr>
+                <w:rFonts w:ascii="Arial" w:eastAsia="Arial" w:hAnsi="Arial" w:cs="Arial"/>
+                <w:sz w:val="20"/>
+                <w:szCs w:val="20"/>
+              </w:rPr>
+              <w:t xml:space="preserve">5.     </w:t>
+            </w:r>
+            <w:r>
+              <w:rPr>
+                <w:rFonts w:ascii="Arial" w:eastAsia="Arial" w:hAnsi="Arial" w:cs="Arial"/>
+                <w:strike/>
+                <w:sz w:val="20"/>
+                <w:szCs w:val="20"/>
+              </w:rPr>
+              <w:t>The system sends the customer a confirmation email</w:t>
+            </w:r>
+            <w:r>
+              <w:rPr>
+                <w:rFonts w:ascii="Arial" w:eastAsia="Arial" w:hAnsi="Arial" w:cs="Arial"/>
+                <w:sz w:val="20"/>
+                <w:szCs w:val="20"/>
+              </w:rPr>
+              <w:t xml:space="preserve"> </w:t>
+            </w:r>
+            <w:r>
+              <w:rPr>
+                <w:rFonts w:ascii="Arial" w:eastAsia="Arial" w:hAnsi="Arial" w:cs="Arial"/>
+                <w:color w:val="FF0000"/>
+                <w:sz w:val="20"/>
+                <w:szCs w:val="20"/>
+              </w:rPr>
+              <w:t>The system saves to a file</w:t>
+            </w:r>
+            <w:r>
+              <w:rPr>
+                <w:rFonts w:ascii="Arial" w:eastAsia="Arial" w:hAnsi="Arial" w:cs="Arial"/>
+                <w:sz w:val="20"/>
+                <w:szCs w:val="20"/>
+              </w:rPr>
+              <w:t>, and adds the order history to the customer account</w:t>
+            </w:r>
+          </w:p>
+        </w:tc>
+      </w:tr>
+      <w:tr>
+        <w:trPr>
+          <w:trHeight w:val="426"/>
+        </w:trPr>
+        <w:tc>
+          <w:tcPr>
+            <w:tcW w:w="10154" w:type="dxa"/>
+            <w:gridSpan w:val="8"/>
+            <w:tcBorders>
+              <w:top w:val="nil"/>
+              <w:left w:val="single" w:sz="8" w:space="0" w:color="000000"/>
+              <w:bottom w:val="single" w:sz="8" w:space="0" w:color="000000"/>
+              <w:right w:val="single" w:sz="8" w:space="0" w:color="000000"/>
+            </w:tcBorders>
+            <w:shd w:val="clear" w:color="auto" w:fill="D9D9D9"/>
+            <w:tcMar>
+              <w:top w:w="100" w:type="dxa"/>
+              <w:left w:w="100" w:type="dxa"/>
+              <w:bottom w:w="100" w:type="dxa"/>
+              <w:right w:w="100" w:type="dxa"/>
+            </w:tcMar>
+          </w:tcPr>
+          <w:p>
+            <w:pPr>
+              <w:spacing w:after="0" w:line="240" w:lineRule="auto"/>
+              <w:ind w:left="160" w:right="160"/>
+              <w:jc w:val="center"/>
+              <w:rPr>
+                <w:rFonts w:ascii="Arial" w:eastAsia="Arial" w:hAnsi="Arial" w:cs="Arial"/>
+                <w:b/>
+                <w:sz w:val="20"/>
+                <w:szCs w:val="20"/>
+              </w:rPr>
+            </w:pPr>
+            <w:r>
+              <w:rPr>
+                <w:rFonts w:ascii="Arial" w:eastAsia="Arial" w:hAnsi="Arial" w:cs="Arial"/>
+                <w:b/>
+                <w:sz w:val="20"/>
+                <w:szCs w:val="20"/>
+              </w:rPr>
+              <w:t>Extensions or Alternate Scenarios</w:t>
+            </w:r>
+          </w:p>
+        </w:tc>
+      </w:tr>
+      <w:tr>
+        <w:trPr>
+          <w:trHeight w:val="578"/>
+        </w:trPr>
+        <w:tc>
+          <w:tcPr>
+            <w:tcW w:w="10154" w:type="dxa"/>
+            <w:gridSpan w:val="8"/>
+            <w:tcBorders>
+              <w:top w:val="nil"/>
+              <w:left w:val="single" w:sz="8" w:space="0" w:color="000000"/>
+              <w:bottom w:val="single" w:sz="8" w:space="0" w:color="000000"/>
+              <w:right w:val="single" w:sz="8" w:space="0" w:color="000000"/>
+            </w:tcBorders>
+            <w:shd w:val="clear" w:color="auto" w:fill="auto"/>
+            <w:tcMar>
+              <w:top w:w="100" w:type="dxa"/>
+              <w:left w:w="100" w:type="dxa"/>
+              <w:bottom w:w="100" w:type="dxa"/>
+              <w:right w:w="100" w:type="dxa"/>
+            </w:tcMar>
+          </w:tcPr>
+          <w:p>
+            <w:pPr>
+              <w:spacing w:after="0" w:line="240" w:lineRule="auto"/>
+              <w:ind w:left="520" w:right="160"/>
+            </w:pPr>
+            <w:r>
+              <w:t>1a. The customer does not have an account, so they are directed to create an account before completing the purchase</w:t>
+            </w:r>
+          </w:p>
+        </w:tc>
+      </w:tr>
+      <w:tr>
+        <w:trPr>
+          <w:trHeight w:val="1750"/>
+        </w:trPr>
+        <w:tc>
+          <w:tcPr>
+            <w:tcW w:w="2693" w:type="dxa"/>
+            <w:gridSpan w:val="2"/>
+            <w:tcBorders>
+              <w:top w:val="nil"/>
+              <w:left w:val="single" w:sz="8" w:space="0" w:color="000000"/>
+              <w:bottom w:val="single" w:sz="8" w:space="0" w:color="000000"/>
+              <w:right w:val="single" w:sz="8" w:space="0" w:color="000000"/>
+            </w:tcBorders>
+            <w:shd w:val="clear" w:color="auto" w:fill="E6E6E6"/>
+            <w:tcMar>
+              <w:top w:w="100" w:type="dxa"/>
+              <w:left w:w="100" w:type="dxa"/>
+              <w:bottom w:w="100" w:type="dxa"/>
+              <w:right w:w="100" w:type="dxa"/>
+            </w:tcMar>
+          </w:tcPr>
+          <w:p>
+            <w:pPr>
+              <w:spacing w:after="0" w:line="240" w:lineRule="auto"/>
+              <w:ind w:left="160" w:right="160"/>
+              <w:rPr>
+                <w:rFonts w:ascii="Arial" w:eastAsia="Arial" w:hAnsi="Arial" w:cs="Arial"/>
+                <w:b/>
+                <w:sz w:val="20"/>
+                <w:szCs w:val="20"/>
+              </w:rPr>
+            </w:pPr>
+            <w:r>
+              <w:rPr>
+                <w:rFonts w:ascii="Arial" w:eastAsia="Arial" w:hAnsi="Arial" w:cs="Arial"/>
+                <w:b/>
+                <w:sz w:val="20"/>
+                <w:szCs w:val="20"/>
+              </w:rPr>
+              <w:t>Pre-Conditions:</w:t>
+            </w:r>
+          </w:p>
+        </w:tc>
+        <w:tc>
+          <w:tcPr>
+            <w:tcW w:w="7461" w:type="dxa"/>
+            <w:gridSpan w:val="6"/>
+            <w:tcBorders>
+              <w:top w:val="nil"/>
+              <w:left w:val="nil"/>
+              <w:bottom w:val="single" w:sz="8" w:space="0" w:color="000000"/>
+              <w:right w:val="single" w:sz="8" w:space="0" w:color="000000"/>
+            </w:tcBorders>
+            <w:shd w:val="clear" w:color="auto" w:fill="auto"/>
+            <w:tcMar>
+              <w:top w:w="100" w:type="dxa"/>
+              <w:left w:w="100" w:type="dxa"/>
+              <w:bottom w:w="100" w:type="dxa"/>
+              <w:right w:w="100" w:type="dxa"/>
+            </w:tcMar>
+          </w:tcPr>
+          <w:p>
+            <w:pPr>
+              <w:spacing w:after="0" w:line="240" w:lineRule="auto"/>
+              <w:ind w:left="1240" w:right="160" w:hanging="360"/>
+            </w:pPr>
+            <w:r>
+              <w:t>1.     The customer must be connected to the system</w:t>
+            </w:r>
+          </w:p>
+          <w:p>
+            <w:pPr>
+              <w:spacing w:after="0" w:line="240" w:lineRule="auto"/>
+              <w:ind w:left="1240" w:right="160" w:hanging="360"/>
+            </w:pPr>
+            <w:r>
+              <w:t>2.     The customer has added at least 1 item to their shopping cart</w:t>
+            </w:r>
+          </w:p>
+          <w:p>
+            <w:pPr>
+              <w:spacing w:after="0" w:line="240" w:lineRule="auto"/>
+              <w:ind w:left="1240" w:right="160" w:hanging="360"/>
+            </w:pPr>
+            <w:r>
+              <w:t>3.     The customer has a valid payment method for the selected payment service</w:t>
+            </w:r>
+          </w:p>
+          <w:p>
+            <w:pPr>
+              <w:spacing w:after="0" w:line="240" w:lineRule="auto"/>
+              <w:ind w:left="1240" w:right="160" w:hanging="360"/>
+            </w:pPr>
+            <w:r>
+              <w:t>4.     The customer has enough money to complete the transaction</w:t>
+            </w:r>
+          </w:p>
+          <w:p>
+            <w:pPr>
+              <w:spacing w:after="0" w:line="240" w:lineRule="auto"/>
+              <w:ind w:left="1240" w:right="160" w:hanging="360"/>
+            </w:pPr>
+            <w:r>
+              <w:t>5.     The items they have ordered are in stock</w:t>
+            </w:r>
+          </w:p>
+        </w:tc>
+      </w:tr>
+      <w:tr>
+        <w:trPr>
+          <w:trHeight w:val="319"/>
+        </w:trPr>
+        <w:tc>
+          <w:tcPr>
+            <w:tcW w:w="2693" w:type="dxa"/>
+            <w:gridSpan w:val="2"/>
+            <w:tcBorders>
+              <w:top w:val="nil"/>
+              <w:left w:val="single" w:sz="8" w:space="0" w:color="000000"/>
+              <w:bottom w:val="single" w:sz="8" w:space="0" w:color="000000"/>
+              <w:right w:val="single" w:sz="8" w:space="0" w:color="000000"/>
+            </w:tcBorders>
+            <w:shd w:val="clear" w:color="auto" w:fill="E6E6E6"/>
+            <w:tcMar>
+              <w:top w:w="100" w:type="dxa"/>
+              <w:left w:w="100" w:type="dxa"/>
+              <w:bottom w:w="100" w:type="dxa"/>
+              <w:right w:w="100" w:type="dxa"/>
+            </w:tcMar>
+          </w:tcPr>
+          <w:p>
+            <w:pPr>
+              <w:spacing w:after="0" w:line="240" w:lineRule="auto"/>
+              <w:ind w:left="160" w:right="160"/>
+              <w:rPr>
+                <w:rFonts w:ascii="Arial" w:eastAsia="Arial" w:hAnsi="Arial" w:cs="Arial"/>
+                <w:b/>
+                <w:sz w:val="20"/>
+                <w:szCs w:val="20"/>
+              </w:rPr>
+            </w:pPr>
+            <w:r>
+              <w:rPr>
+                <w:rFonts w:ascii="Arial" w:eastAsia="Arial" w:hAnsi="Arial" w:cs="Arial"/>
+                <w:b/>
+                <w:sz w:val="20"/>
+                <w:szCs w:val="20"/>
+              </w:rPr>
+              <w:t>Post-Conditions:</w:t>
+            </w:r>
+          </w:p>
+        </w:tc>
+        <w:tc>
+          <w:tcPr>
+            <w:tcW w:w="7461" w:type="dxa"/>
+            <w:gridSpan w:val="6"/>
+            <w:tcBorders>
+              <w:top w:val="nil"/>
+              <w:left w:val="nil"/>
+              <w:bottom w:val="single" w:sz="8" w:space="0" w:color="000000"/>
+              <w:right w:val="single" w:sz="8" w:space="0" w:color="000000"/>
+            </w:tcBorders>
+            <w:shd w:val="clear" w:color="auto" w:fill="auto"/>
+            <w:tcMar>
+              <w:top w:w="100" w:type="dxa"/>
+              <w:left w:w="100" w:type="dxa"/>
+              <w:bottom w:w="100" w:type="dxa"/>
+              <w:right w:w="100" w:type="dxa"/>
+            </w:tcMar>
+          </w:tcPr>
+          <w:p>
+            <w:pPr>
+              <w:spacing w:after="0" w:line="240" w:lineRule="auto"/>
+              <w:ind w:left="520" w:right="160" w:hanging="360"/>
+              <w:rPr>
+                <w:rFonts w:ascii="Arial" w:eastAsia="Arial" w:hAnsi="Arial" w:cs="Arial"/>
+                <w:sz w:val="20"/>
+                <w:szCs w:val="20"/>
+              </w:rPr>
+            </w:pPr>
+            <w:r>
+              <w:rPr>
+                <w:rFonts w:ascii="Arial" w:eastAsia="Arial" w:hAnsi="Arial" w:cs="Arial"/>
+                <w:sz w:val="20"/>
+                <w:szCs w:val="20"/>
+              </w:rPr>
+              <w:t xml:space="preserve">1. </w:t>
+            </w:r>
+            <w:r>
+              <w:rPr>
+                <w:rFonts w:ascii="Arial" w:eastAsia="Arial" w:hAnsi="Arial" w:cs="Arial"/>
+                <w:sz w:val="20"/>
+                <w:szCs w:val="20"/>
+              </w:rPr>
+              <w:tab/>
+              <w:t>The customer has successfully ordered the items</w:t>
+            </w:r>
+          </w:p>
+        </w:tc>
+      </w:tr>
+      <w:tr>
+        <w:trPr>
+          <w:trHeight w:val="319"/>
+        </w:trPr>
+        <w:tc>
+          <w:tcPr>
+            <w:tcW w:w="2693" w:type="dxa"/>
+            <w:gridSpan w:val="2"/>
+            <w:tcBorders>
+              <w:top w:val="nil"/>
+              <w:left w:val="single" w:sz="8" w:space="0" w:color="000000"/>
+              <w:bottom w:val="single" w:sz="8" w:space="0" w:color="000000"/>
+              <w:right w:val="single" w:sz="8" w:space="0" w:color="000000"/>
+            </w:tcBorders>
+            <w:shd w:val="clear" w:color="auto" w:fill="E6E6E6"/>
+            <w:tcMar>
+              <w:top w:w="100" w:type="dxa"/>
+              <w:left w:w="100" w:type="dxa"/>
+              <w:bottom w:w="100" w:type="dxa"/>
+              <w:right w:w="100" w:type="dxa"/>
+            </w:tcMar>
+          </w:tcPr>
+          <w:p>
+            <w:pPr>
+              <w:spacing w:after="0" w:line="240" w:lineRule="auto"/>
+              <w:ind w:left="160" w:right="160"/>
+              <w:rPr>
+                <w:rFonts w:ascii="Arial" w:eastAsia="Arial" w:hAnsi="Arial" w:cs="Arial"/>
+                <w:b/>
+                <w:sz w:val="20"/>
+                <w:szCs w:val="20"/>
+              </w:rPr>
+            </w:pPr>
+            <w:r>
+              <w:rPr>
+                <w:rFonts w:ascii="Arial" w:eastAsia="Arial" w:hAnsi="Arial" w:cs="Arial"/>
+                <w:b/>
+                <w:sz w:val="20"/>
+                <w:szCs w:val="20"/>
+              </w:rPr>
+              <w:t>Assumptions:</w:t>
+            </w:r>
+          </w:p>
+        </w:tc>
+        <w:tc>
+          <w:tcPr>
+            <w:tcW w:w="7461" w:type="dxa"/>
+            <w:gridSpan w:val="6"/>
+            <w:tcBorders>
+              <w:top w:val="nil"/>
+              <w:left w:val="nil"/>
+              <w:bottom w:val="single" w:sz="8" w:space="0" w:color="000000"/>
+              <w:right w:val="single" w:sz="8" w:space="0" w:color="000000"/>
+            </w:tcBorders>
+            <w:shd w:val="clear" w:color="auto" w:fill="auto"/>
+            <w:tcMar>
+              <w:top w:w="100" w:type="dxa"/>
+              <w:left w:w="100" w:type="dxa"/>
+              <w:bottom w:w="100" w:type="dxa"/>
+              <w:right w:w="100" w:type="dxa"/>
+            </w:tcMar>
+          </w:tcPr>
+          <w:p>
+            <w:pPr>
+              <w:spacing w:after="0" w:line="240" w:lineRule="auto"/>
+              <w:ind w:left="520" w:right="160" w:hanging="360"/>
+              <w:rPr>
+                <w:rFonts w:ascii="Arial" w:eastAsia="Arial" w:hAnsi="Arial" w:cs="Arial"/>
+                <w:sz w:val="20"/>
+                <w:szCs w:val="20"/>
+              </w:rPr>
+            </w:pPr>
+            <w:r>
+              <w:rPr>
+                <w:rFonts w:ascii="Arial" w:eastAsia="Arial" w:hAnsi="Arial" w:cs="Arial"/>
+                <w:sz w:val="20"/>
+                <w:szCs w:val="20"/>
+              </w:rPr>
+              <w:t xml:space="preserve">1. </w:t>
+            </w:r>
+            <w:r>
+              <w:rPr>
+                <w:rFonts w:ascii="Arial" w:eastAsia="Arial" w:hAnsi="Arial" w:cs="Arial"/>
+                <w:sz w:val="20"/>
+                <w:szCs w:val="20"/>
+              </w:rPr>
+              <w:tab/>
+              <w:t>The customer has a valid user account</w:t>
+            </w:r>
+          </w:p>
+        </w:tc>
+      </w:tr>
+      <w:tr>
+        <w:trPr>
+          <w:trHeight w:val="380"/>
+        </w:trPr>
+        <w:tc>
+          <w:tcPr>
+            <w:tcW w:w="2693" w:type="dxa"/>
+            <w:gridSpan w:val="2"/>
+            <w:tcBorders>
+              <w:top w:val="nil"/>
+              <w:left w:val="single" w:sz="8" w:space="0" w:color="000000"/>
+              <w:bottom w:val="single" w:sz="8" w:space="0" w:color="000000"/>
+              <w:right w:val="single" w:sz="8" w:space="0" w:color="000000"/>
+            </w:tcBorders>
+            <w:shd w:val="clear" w:color="auto" w:fill="E6E6E6"/>
+            <w:tcMar>
+              <w:top w:w="100" w:type="dxa"/>
+              <w:left w:w="100" w:type="dxa"/>
+              <w:bottom w:w="100" w:type="dxa"/>
+              <w:right w:w="100" w:type="dxa"/>
+            </w:tcMar>
+          </w:tcPr>
+          <w:p>
+            <w:pPr>
+              <w:spacing w:after="0" w:line="240" w:lineRule="auto"/>
+              <w:ind w:left="160" w:right="160"/>
+              <w:rPr>
+                <w:rFonts w:ascii="Arial" w:eastAsia="Arial" w:hAnsi="Arial" w:cs="Arial"/>
+                <w:b/>
+                <w:sz w:val="20"/>
+                <w:szCs w:val="20"/>
+              </w:rPr>
+            </w:pPr>
+            <w:r>
+              <w:rPr>
+                <w:rFonts w:ascii="Arial" w:eastAsia="Arial" w:hAnsi="Arial" w:cs="Arial"/>
+                <w:b/>
+                <w:sz w:val="20"/>
+                <w:szCs w:val="20"/>
+              </w:rPr>
+              <w:t>Success Guarantee:</w:t>
+            </w:r>
+          </w:p>
+        </w:tc>
+        <w:tc>
+          <w:tcPr>
+            <w:tcW w:w="7461" w:type="dxa"/>
+            <w:gridSpan w:val="6"/>
+            <w:tcBorders>
+              <w:top w:val="nil"/>
+              <w:left w:val="nil"/>
+              <w:bottom w:val="single" w:sz="8" w:space="0" w:color="000000"/>
+              <w:right w:val="single" w:sz="8" w:space="0" w:color="000000"/>
+            </w:tcBorders>
+            <w:shd w:val="clear" w:color="auto" w:fill="auto"/>
+            <w:tcMar>
+              <w:top w:w="100" w:type="dxa"/>
+              <w:left w:w="100" w:type="dxa"/>
+              <w:bottom w:w="100" w:type="dxa"/>
+              <w:right w:w="100" w:type="dxa"/>
+            </w:tcMar>
+          </w:tcPr>
+          <w:p>
+            <w:pPr>
+              <w:spacing w:after="0" w:line="240" w:lineRule="auto"/>
+              <w:ind w:left="1240" w:right="160" w:hanging="360"/>
+            </w:pPr>
+            <w:r>
+              <w:t xml:space="preserve">1. </w:t>
+            </w:r>
+            <w:r>
+              <w:tab/>
+              <w:t>The order has been placed</w:t>
+            </w:r>
+          </w:p>
+        </w:tc>
+      </w:tr>
+      <w:tr>
+        <w:trPr>
+          <w:trHeight w:val="578"/>
+        </w:trPr>
+        <w:tc>
+          <w:tcPr>
+            <w:tcW w:w="2693" w:type="dxa"/>
+            <w:gridSpan w:val="2"/>
+            <w:tcBorders>
+              <w:top w:val="nil"/>
+              <w:left w:val="single" w:sz="8" w:space="0" w:color="000000"/>
+              <w:bottom w:val="single" w:sz="8" w:space="0" w:color="000000"/>
+              <w:right w:val="single" w:sz="8" w:space="0" w:color="000000"/>
+            </w:tcBorders>
+            <w:shd w:val="clear" w:color="auto" w:fill="E6E6E6"/>
+            <w:tcMar>
+              <w:top w:w="100" w:type="dxa"/>
+              <w:left w:w="100" w:type="dxa"/>
+              <w:bottom w:w="100" w:type="dxa"/>
+              <w:right w:w="100" w:type="dxa"/>
+            </w:tcMar>
+          </w:tcPr>
+          <w:p>
+            <w:pPr>
+              <w:spacing w:after="0" w:line="240" w:lineRule="auto"/>
+              <w:ind w:left="160" w:right="160"/>
+              <w:rPr>
+                <w:rFonts w:ascii="Arial" w:eastAsia="Arial" w:hAnsi="Arial" w:cs="Arial"/>
+                <w:b/>
+                <w:sz w:val="20"/>
+                <w:szCs w:val="20"/>
+              </w:rPr>
+            </w:pPr>
+            <w:r>
+              <w:rPr>
+                <w:rFonts w:ascii="Arial" w:eastAsia="Arial" w:hAnsi="Arial" w:cs="Arial"/>
+                <w:b/>
+                <w:sz w:val="20"/>
+                <w:szCs w:val="20"/>
+              </w:rPr>
+              <w:t>Outstanding Issues:</w:t>
+            </w:r>
+          </w:p>
+        </w:tc>
+        <w:tc>
+          <w:tcPr>
+            <w:tcW w:w="7461" w:type="dxa"/>
+            <w:gridSpan w:val="6"/>
+            <w:tcBorders>
+              <w:top w:val="nil"/>
+              <w:left w:val="nil"/>
+              <w:bottom w:val="single" w:sz="8" w:space="0" w:color="000000"/>
+              <w:right w:val="single" w:sz="8" w:space="0" w:color="000000"/>
+            </w:tcBorders>
+            <w:shd w:val="clear" w:color="auto" w:fill="auto"/>
+            <w:tcMar>
+              <w:top w:w="100" w:type="dxa"/>
+              <w:left w:w="100" w:type="dxa"/>
+              <w:bottom w:w="100" w:type="dxa"/>
+              <w:right w:w="100" w:type="dxa"/>
+            </w:tcMar>
+          </w:tcPr>
+          <w:p>
+            <w:pPr>
+              <w:spacing w:after="0" w:line="240" w:lineRule="auto"/>
+              <w:ind w:left="1240" w:right="160" w:hanging="360"/>
+              <w:rPr>
+                <w:rFonts w:ascii="Arial" w:eastAsia="Arial" w:hAnsi="Arial" w:cs="Arial"/>
+              </w:rPr>
+            </w:pPr>
+            <w:r>
+              <w:rPr>
+                <w:rFonts w:ascii="Arial" w:eastAsia="Arial" w:hAnsi="Arial" w:cs="Arial"/>
+                <w:b/>
+              </w:rPr>
+              <w:t xml:space="preserve">1. </w:t>
+            </w:r>
+            <w:r>
+              <w:rPr>
+                <w:rFonts w:ascii="Arial" w:eastAsia="Arial" w:hAnsi="Arial" w:cs="Arial"/>
+                <w:b/>
+              </w:rPr>
+              <w:tab/>
+            </w:r>
+            <w:r>
+              <w:rPr>
+                <w:rFonts w:ascii="Arial" w:eastAsia="Arial" w:hAnsi="Arial" w:cs="Arial"/>
+              </w:rPr>
+              <w:t>The payment service is unable to complete the transaction</w:t>
+            </w:r>
+          </w:p>
+        </w:tc>
+      </w:tr>
+      <w:tr>
+        <w:trPr>
+          <w:trHeight w:val="319"/>
+        </w:trPr>
+        <w:tc>
+          <w:tcPr>
+            <w:tcW w:w="2693" w:type="dxa"/>
+            <w:gridSpan w:val="2"/>
+            <w:tcBorders>
+              <w:top w:val="nil"/>
+              <w:left w:val="single" w:sz="8" w:space="0" w:color="000000"/>
+              <w:bottom w:val="single" w:sz="8" w:space="0" w:color="000000"/>
+              <w:right w:val="single" w:sz="8" w:space="0" w:color="000000"/>
+            </w:tcBorders>
+            <w:shd w:val="clear" w:color="auto" w:fill="DFDFDF"/>
+            <w:tcMar>
+              <w:top w:w="100" w:type="dxa"/>
+              <w:left w:w="100" w:type="dxa"/>
+              <w:bottom w:w="100" w:type="dxa"/>
+              <w:right w:w="100" w:type="dxa"/>
+            </w:tcMar>
+          </w:tcPr>
+          <w:p>
+            <w:pPr>
+              <w:spacing w:after="0" w:line="240" w:lineRule="auto"/>
+              <w:ind w:left="160" w:right="160"/>
+              <w:rPr>
+                <w:rFonts w:ascii="Arial" w:eastAsia="Arial" w:hAnsi="Arial" w:cs="Arial"/>
+                <w:b/>
+                <w:sz w:val="20"/>
+                <w:szCs w:val="20"/>
+              </w:rPr>
+            </w:pPr>
+            <w:r>
+              <w:rPr>
+                <w:rFonts w:ascii="Arial" w:eastAsia="Arial" w:hAnsi="Arial" w:cs="Arial"/>
+                <w:b/>
+                <w:sz w:val="20"/>
+                <w:szCs w:val="20"/>
+              </w:rPr>
+              <w:t>Priority:</w:t>
+            </w:r>
+          </w:p>
+        </w:tc>
+        <w:tc>
+          <w:tcPr>
+            <w:tcW w:w="7461" w:type="dxa"/>
+            <w:gridSpan w:val="6"/>
+            <w:tcBorders>
+              <w:top w:val="nil"/>
+              <w:left w:val="nil"/>
+              <w:bottom w:val="single" w:sz="8" w:space="0" w:color="000000"/>
+              <w:right w:val="single" w:sz="8" w:space="0" w:color="000000"/>
+            </w:tcBorders>
+            <w:shd w:val="clear" w:color="auto" w:fill="auto"/>
+            <w:tcMar>
+              <w:top w:w="100" w:type="dxa"/>
+              <w:left w:w="100" w:type="dxa"/>
+              <w:bottom w:w="100" w:type="dxa"/>
+              <w:right w:w="100" w:type="dxa"/>
+            </w:tcMar>
+          </w:tcPr>
+          <w:p>
+            <w:pPr>
+              <w:spacing w:after="0" w:line="240" w:lineRule="auto"/>
+              <w:ind w:left="160" w:right="160"/>
+              <w:rPr>
+                <w:rFonts w:ascii="Arial" w:eastAsia="Arial" w:hAnsi="Arial" w:cs="Arial"/>
+                <w:sz w:val="20"/>
+                <w:szCs w:val="20"/>
+              </w:rPr>
+            </w:pPr>
+            <w:r>
+              <w:rPr>
+                <w:rFonts w:ascii="Arial" w:eastAsia="Arial" w:hAnsi="Arial" w:cs="Arial"/>
+                <w:sz w:val="20"/>
+                <w:szCs w:val="20"/>
+              </w:rPr>
+              <w:t>High</w:t>
+            </w:r>
+          </w:p>
+        </w:tc>
+      </w:tr>
+    </w:tbl>
+    <w:p>
+      <w:pPr>
+        <w:pBdr>
+          <w:top w:val="nil"/>
+          <w:left w:val="nil"/>
+          <w:bottom w:val="nil"/>
+          <w:right w:val="nil"/>
+          <w:between w:val="nil"/>
+        </w:pBdr>
+        <w:rPr>
+          <w:i/>
+          <w:color w:val="FF0000"/>
+        </w:rPr>
+      </w:pPr>
+      <w:bookmarkStart w:id="11" w:name="_GoBack"/>
+      <w:bookmarkEnd w:id="11"/>
     </w:p>
     <w:sectPr>
       <w:headerReference w:type="default" r:id="rId11"/>
@@ -9977,7 +12710,7 @@
 </file>
 
 <file path=word/endnotes.xml><?xml version="1.0" encoding="utf-8"?>
-<w:endnotes xmlns:wpc="http://schemas.microsoft.com/office/word/2010/wordprocessingCanvas" xmlns:cx="http://schemas.microsoft.com/office/drawing/2014/chartex" xmlns:cx1="http://schemas.microsoft.com/office/drawing/2015/9/8/chartex" xmlns:cx2="http://schemas.microsoft.com/office/drawing/2015/10/21/chartex" xmlns:cx3="http://schemas.microsoft.com/office/drawing/2016/5/9/chartex" xmlns:cx4="http://schemas.microsoft.com/office/drawing/2016/5/10/chartex" xmlns:cx5="http://schemas.microsoft.com/office/drawing/2016/5/11/chartex" xmlns:cx6="http://schemas.microsoft.com/office/drawing/2016/5/12/chartex" xmlns:cx7="http://schemas.microsoft.com/office/drawing/2016/5/13/chartex" xmlns:cx8="http://schemas.microsoft.com/office/drawing/2016/5/14/chartex" xmlns:mc="http://schemas.openxmlformats.org/markup-compatibility/2006" xmlns:aink="http://schemas.microsoft.com/office/drawing/2016/ink" xmlns:am3d="http://schemas.microsoft.com/office/drawing/2017/model3d" xmlns:o="urn:schemas-microsoft-com:office:office" xmlns:r="http://schemas.openxmlformats.org/officeDocument/2006/relationships" xmlns:m="http://schemas.openxmlformats.org/officeDocument/2006/math" xmlns:v="urn:schemas-microsoft-com:vml" xmlns:wp14="http://schemas.microsoft.com/office/word/2010/wordprocessingDrawing" xmlns:wp="http://schemas.openxmlformats.org/drawingml/2006/wordprocessingDrawing" xmlns:w10="urn:schemas-microsoft-com:office:word" xmlns:w="http://schemas.openxmlformats.org/wordprocessingml/2006/main" xmlns:w14="http://schemas.microsoft.com/office/word/2010/wordml" xmlns:w15="http://schemas.microsoft.com/office/word/2012/wordml" xmlns:w16cid="http://schemas.microsoft.com/office/word/2016/wordml/cid" xmlns:w16se="http://schemas.microsoft.com/office/word/2015/wordml/symex" xmlns:wpg="http://schemas.microsoft.com/office/word/2010/wordprocessingGroup" xmlns:wpi="http://schemas.microsoft.com/office/word/2010/wordprocessingInk" xmlns:wne="http://schemas.microsoft.com/office/word/2006/wordml" xmlns:wps="http://schemas.microsoft.com/office/word/2010/wordprocessingShape" mc:Ignorable="w14 w15 w16se w16cid wp14">
+<w:endnotes xmlns:wpc="http://schemas.microsoft.com/office/word/2010/wordprocessingCanvas" xmlns:cx="http://schemas.microsoft.com/office/drawing/2014/chartex" xmlns:cx1="http://schemas.microsoft.com/office/drawing/2015/9/8/chartex" xmlns:mc="http://schemas.openxmlformats.org/markup-compatibility/2006" xmlns:o="urn:schemas-microsoft-com:office:office" xmlns:r="http://schemas.openxmlformats.org/officeDocument/2006/relationships" xmlns:m="http://schemas.openxmlformats.org/officeDocument/2006/math" xmlns:v="urn:schemas-microsoft-com:vml" xmlns:wp14="http://schemas.microsoft.com/office/word/2010/wordprocessingDrawing" xmlns:wp="http://schemas.openxmlformats.org/drawingml/2006/wordprocessingDrawing" xmlns:w10="urn:schemas-microsoft-com:office:word" xmlns:w="http://schemas.openxmlformats.org/wordprocessingml/2006/main" xmlns:w14="http://schemas.microsoft.com/office/word/2010/wordml" xmlns:w15="http://schemas.microsoft.com/office/word/2012/wordml" xmlns:w16se="http://schemas.microsoft.com/office/word/2015/wordml/symex" xmlns:wpg="http://schemas.microsoft.com/office/word/2010/wordprocessingGroup" xmlns:wpi="http://schemas.microsoft.com/office/word/2010/wordprocessingInk" xmlns:wne="http://schemas.microsoft.com/office/word/2006/wordml" xmlns:wps="http://schemas.microsoft.com/office/word/2010/wordprocessingShape" mc:Ignorable="w14 w15 w16se wp14">
   <w:endnote w:type="separator" w:id="-1">
     <w:p>
       <w:pPr>
@@ -10002,7 +12735,7 @@
 </file>
 
 <file path=word/footnotes.xml><?xml version="1.0" encoding="utf-8"?>
-<w:footnotes xmlns:wpc="http://schemas.microsoft.com/office/word/2010/wordprocessingCanvas" xmlns:cx="http://schemas.microsoft.com/office/drawing/2014/chartex" xmlns:cx1="http://schemas.microsoft.com/office/drawing/2015/9/8/chartex" xmlns:cx2="http://schemas.microsoft.com/office/drawing/2015/10/21/chartex" xmlns:cx3="http://schemas.microsoft.com/office/drawing/2016/5/9/chartex" xmlns:cx4="http://schemas.microsoft.com/office/drawing/2016/5/10/chartex" xmlns:cx5="http://schemas.microsoft.com/office/drawing/2016/5/11/chartex" xmlns:cx6="http://schemas.microsoft.com/office/drawing/2016/5/12/chartex" xmlns:cx7="http://schemas.microsoft.com/office/drawing/2016/5/13/chartex" xmlns:cx8="http://schemas.microsoft.com/office/drawing/2016/5/14/chartex" xmlns:mc="http://schemas.openxmlformats.org/markup-compatibility/2006" xmlns:aink="http://schemas.microsoft.com/office/drawing/2016/ink" xmlns:am3d="http://schemas.microsoft.com/office/drawing/2017/model3d" xmlns:o="urn:schemas-microsoft-com:office:office" xmlns:r="http://schemas.openxmlformats.org/officeDocument/2006/relationships" xmlns:m="http://schemas.openxmlformats.org/officeDocument/2006/math" xmlns:v="urn:schemas-microsoft-com:vml" xmlns:wp14="http://schemas.microsoft.com/office/word/2010/wordprocessingDrawing" xmlns:wp="http://schemas.openxmlformats.org/drawingml/2006/wordprocessingDrawing" xmlns:w10="urn:schemas-microsoft-com:office:word" xmlns:w="http://schemas.openxmlformats.org/wordprocessingml/2006/main" xmlns:w14="http://schemas.microsoft.com/office/word/2010/wordml" xmlns:w15="http://schemas.microsoft.com/office/word/2012/wordml" xmlns:w16cid="http://schemas.microsoft.com/office/word/2016/wordml/cid" xmlns:w16se="http://schemas.microsoft.com/office/word/2015/wordml/symex" xmlns:wpg="http://schemas.microsoft.com/office/word/2010/wordprocessingGroup" xmlns:wpi="http://schemas.microsoft.com/office/word/2010/wordprocessingInk" xmlns:wne="http://schemas.microsoft.com/office/word/2006/wordml" xmlns:wps="http://schemas.microsoft.com/office/word/2010/wordprocessingShape" mc:Ignorable="w14 w15 w16se w16cid wp14">
+<w:footnotes xmlns:wpc="http://schemas.microsoft.com/office/word/2010/wordprocessingCanvas" xmlns:cx="http://schemas.microsoft.com/office/drawing/2014/chartex" xmlns:cx1="http://schemas.microsoft.com/office/drawing/2015/9/8/chartex" xmlns:mc="http://schemas.openxmlformats.org/markup-compatibility/2006" xmlns:o="urn:schemas-microsoft-com:office:office" xmlns:r="http://schemas.openxmlformats.org/officeDocument/2006/relationships" xmlns:m="http://schemas.openxmlformats.org/officeDocument/2006/math" xmlns:v="urn:schemas-microsoft-com:vml" xmlns:wp14="http://schemas.microsoft.com/office/word/2010/wordprocessingDrawing" xmlns:wp="http://schemas.openxmlformats.org/drawingml/2006/wordprocessingDrawing" xmlns:w10="urn:schemas-microsoft-com:office:word" xmlns:w="http://schemas.openxmlformats.org/wordprocessingml/2006/main" xmlns:w14="http://schemas.microsoft.com/office/word/2010/wordml" xmlns:w15="http://schemas.microsoft.com/office/word/2012/wordml" xmlns:w16se="http://schemas.microsoft.com/office/word/2015/wordml/symex" xmlns:wpg="http://schemas.microsoft.com/office/word/2010/wordprocessingGroup" xmlns:wpi="http://schemas.microsoft.com/office/word/2010/wordprocessingInk" xmlns:wne="http://schemas.microsoft.com/office/word/2006/wordml" xmlns:wps="http://schemas.microsoft.com/office/word/2010/wordprocessingShape" mc:Ignorable="w14 w15 w16se wp14">
   <w:footnote w:type="separator" w:id="-1">
     <w:p>
       <w:pPr>
@@ -10027,7 +12760,7 @@
 </file>
 
 <file path=word/header1.xml><?xml version="1.0" encoding="utf-8"?>
-<w:hdr xmlns:wpc="http://schemas.microsoft.com/office/word/2010/wordprocessingCanvas" xmlns:cx="http://schemas.microsoft.com/office/drawing/2014/chartex" xmlns:cx1="http://schemas.microsoft.com/office/drawing/2015/9/8/chartex" xmlns:cx2="http://schemas.microsoft.com/office/drawing/2015/10/21/chartex" xmlns:cx3="http://schemas.microsoft.com/office/drawing/2016/5/9/chartex" xmlns:cx4="http://schemas.microsoft.com/office/drawing/2016/5/10/chartex" xmlns:cx5="http://schemas.microsoft.com/office/drawing/2016/5/11/chartex" xmlns:cx6="http://schemas.microsoft.com/office/drawing/2016/5/12/chartex" xmlns:cx7="http://schemas.microsoft.com/office/drawing/2016/5/13/chartex" xmlns:cx8="http://schemas.microsoft.com/office/drawing/2016/5/14/chartex" xmlns:mc="http://schemas.openxmlformats.org/markup-compatibility/2006" xmlns:aink="http://schemas.microsoft.com/office/drawing/2016/ink" xmlns:am3d="http://schemas.microsoft.com/office/drawing/2017/model3d" xmlns:o="urn:schemas-microsoft-com:office:office" xmlns:r="http://schemas.openxmlformats.org/officeDocument/2006/relationships" xmlns:m="http://schemas.openxmlformats.org/officeDocument/2006/math" xmlns:v="urn:schemas-microsoft-com:vml" xmlns:wp14="http://schemas.microsoft.com/office/word/2010/wordprocessingDrawing" xmlns:wp="http://schemas.openxmlformats.org/drawingml/2006/wordprocessingDrawing" xmlns:w10="urn:schemas-microsoft-com:office:word" xmlns:w="http://schemas.openxmlformats.org/wordprocessingml/2006/main" xmlns:w14="http://schemas.microsoft.com/office/word/2010/wordml" xmlns:w15="http://schemas.microsoft.com/office/word/2012/wordml" xmlns:w16cid="http://schemas.microsoft.com/office/word/2016/wordml/cid" xmlns:w16se="http://schemas.microsoft.com/office/word/2015/wordml/symex" xmlns:wpg="http://schemas.microsoft.com/office/word/2010/wordprocessingGroup" xmlns:wpi="http://schemas.microsoft.com/office/word/2010/wordprocessingInk" xmlns:wne="http://schemas.microsoft.com/office/word/2006/wordml" xmlns:wps="http://schemas.microsoft.com/office/word/2010/wordprocessingShape" mc:Ignorable="w14 w15 w16se w16cid wp14">
+<w:hdr xmlns:wpc="http://schemas.microsoft.com/office/word/2010/wordprocessingCanvas" xmlns:cx="http://schemas.microsoft.com/office/drawing/2014/chartex" xmlns:cx1="http://schemas.microsoft.com/office/drawing/2015/9/8/chartex" xmlns:mc="http://schemas.openxmlformats.org/markup-compatibility/2006" xmlns:o="urn:schemas-microsoft-com:office:office" xmlns:r="http://schemas.openxmlformats.org/officeDocument/2006/relationships" xmlns:m="http://schemas.openxmlformats.org/officeDocument/2006/math" xmlns:v="urn:schemas-microsoft-com:vml" xmlns:wp14="http://schemas.microsoft.com/office/word/2010/wordprocessingDrawing" xmlns:wp="http://schemas.openxmlformats.org/drawingml/2006/wordprocessingDrawing" xmlns:w10="urn:schemas-microsoft-com:office:word" xmlns:w="http://schemas.openxmlformats.org/wordprocessingml/2006/main" xmlns:w14="http://schemas.microsoft.com/office/word/2010/wordml" xmlns:w15="http://schemas.microsoft.com/office/word/2012/wordml" xmlns:w16se="http://schemas.microsoft.com/office/word/2015/wordml/symex" xmlns:wpg="http://schemas.microsoft.com/office/word/2010/wordprocessingGroup" xmlns:wpi="http://schemas.microsoft.com/office/word/2010/wordprocessingInk" xmlns:wne="http://schemas.microsoft.com/office/word/2006/wordml" xmlns:wps="http://schemas.microsoft.com/office/word/2010/wordprocessingShape" mc:Ignorable="w14 w15 w16se wp14">
   <w:p>
     <w:pPr>
       <w:widowControl w:val="0"/>
@@ -10197,27 +12930,7 @@
               <w:sz w:val="32"/>
               <w:szCs w:val="32"/>
             </w:rPr>
-            <w:t xml:space="preserve">BRD for </w:t>
-          </w:r>
-          <w:proofErr w:type="spellStart"/>
-          <w:r>
-            <w:rPr>
-              <w:b/>
-              <w:color w:val="2E75B5"/>
-              <w:sz w:val="32"/>
-              <w:szCs w:val="32"/>
-            </w:rPr>
-            <w:t>BiFrost</w:t>
-          </w:r>
-          <w:proofErr w:type="spellEnd"/>
-          <w:r>
-            <w:rPr>
-              <w:b/>
-              <w:color w:val="2E75B5"/>
-              <w:sz w:val="32"/>
-              <w:szCs w:val="32"/>
-            </w:rPr>
-            <w:t xml:space="preserve"> Games </w:t>
+            <w:t xml:space="preserve">BRD for BiFrost Games </w:t>
           </w:r>
         </w:p>
       </w:tc>
@@ -10284,7 +12997,7 @@
               <w:sz w:val="28"/>
               <w:szCs w:val="28"/>
             </w:rPr>
-            <w:t>11</w:t>
+            <w:t>16</w:t>
           </w:r>
           <w:r>
             <w:rPr>
@@ -10322,7 +13035,7 @@
 </file>
 
 <file path=word/numbering.xml><?xml version="1.0" encoding="utf-8"?>
-<w:numbering xmlns:wpc="http://schemas.microsoft.com/office/word/2010/wordprocessingCanvas" xmlns:cx="http://schemas.microsoft.com/office/drawing/2014/chartex" xmlns:cx1="http://schemas.microsoft.com/office/drawing/2015/9/8/chartex" xmlns:cx2="http://schemas.microsoft.com/office/drawing/2015/10/21/chartex" xmlns:cx3="http://schemas.microsoft.com/office/drawing/2016/5/9/chartex" xmlns:cx4="http://schemas.microsoft.com/office/drawing/2016/5/10/chartex" xmlns:cx5="http://schemas.microsoft.com/office/drawing/2016/5/11/chartex" xmlns:cx6="http://schemas.microsoft.com/office/drawing/2016/5/12/chartex" xmlns:cx7="http://schemas.microsoft.com/office/drawing/2016/5/13/chartex" xmlns:cx8="http://schemas.microsoft.com/office/drawing/2016/5/14/chartex" xmlns:mc="http://schemas.openxmlformats.org/markup-compatibility/2006" xmlns:aink="http://schemas.microsoft.com/office/drawing/2016/ink" xmlns:am3d="http://schemas.microsoft.com/office/drawing/2017/model3d" xmlns:o="urn:schemas-microsoft-com:office:office" xmlns:r="http://schemas.openxmlformats.org/officeDocument/2006/relationships" xmlns:m="http://schemas.openxmlformats.org/officeDocument/2006/math" xmlns:v="urn:schemas-microsoft-com:vml" xmlns:wp14="http://schemas.microsoft.com/office/word/2010/wordprocessingDrawing" xmlns:wp="http://schemas.openxmlformats.org/drawingml/2006/wordprocessingDrawing" xmlns:w10="urn:schemas-microsoft-com:office:word" xmlns:w="http://schemas.openxmlformats.org/wordprocessingml/2006/main" xmlns:w14="http://schemas.microsoft.com/office/word/2010/wordml" xmlns:w15="http://schemas.microsoft.com/office/word/2012/wordml" xmlns:w16cid="http://schemas.microsoft.com/office/word/2016/wordml/cid" xmlns:w16se="http://schemas.microsoft.com/office/word/2015/wordml/symex" xmlns:wpg="http://schemas.microsoft.com/office/word/2010/wordprocessingGroup" xmlns:wpi="http://schemas.microsoft.com/office/word/2010/wordprocessingInk" xmlns:wne="http://schemas.microsoft.com/office/word/2006/wordml" xmlns:wps="http://schemas.microsoft.com/office/word/2010/wordprocessingShape" mc:Ignorable="w14 w15 w16se w16cid wp14">
+<w:numbering xmlns:wpc="http://schemas.microsoft.com/office/word/2010/wordprocessingCanvas" xmlns:cx="http://schemas.microsoft.com/office/drawing/2014/chartex" xmlns:cx1="http://schemas.microsoft.com/office/drawing/2015/9/8/chartex" xmlns:mc="http://schemas.openxmlformats.org/markup-compatibility/2006" xmlns:o="urn:schemas-microsoft-com:office:office" xmlns:r="http://schemas.openxmlformats.org/officeDocument/2006/relationships" xmlns:m="http://schemas.openxmlformats.org/officeDocument/2006/math" xmlns:v="urn:schemas-microsoft-com:vml" xmlns:wp14="http://schemas.microsoft.com/office/word/2010/wordprocessingDrawing" xmlns:wp="http://schemas.openxmlformats.org/drawingml/2006/wordprocessingDrawing" xmlns:w10="urn:schemas-microsoft-com:office:word" xmlns:w="http://schemas.openxmlformats.org/wordprocessingml/2006/main" xmlns:w14="http://schemas.microsoft.com/office/word/2010/wordml" xmlns:w15="http://schemas.microsoft.com/office/word/2012/wordml" xmlns:w16se="http://schemas.microsoft.com/office/word/2015/wordml/symex" xmlns:wpg="http://schemas.microsoft.com/office/word/2010/wordprocessingGroup" xmlns:wpi="http://schemas.microsoft.com/office/word/2010/wordprocessingInk" xmlns:wne="http://schemas.microsoft.com/office/word/2006/wordml" xmlns:wps="http://schemas.microsoft.com/office/word/2010/wordprocessingShape" mc:Ignorable="w14 w15 w16se wp14">
   <w:abstractNum w:abstractNumId="0" w15:restartNumberingAfterBreak="0">
     <w:nsid w:val="005A2DCD"/>
     <w:multiLevelType w:val="multilevel"/>
@@ -12929,7 +15642,7 @@
 </file>
 
 <file path=word/styles.xml><?xml version="1.0" encoding="utf-8"?>
-<w:styles xmlns:mc="http://schemas.openxmlformats.org/markup-compatibility/2006" xmlns:r="http://schemas.openxmlformats.org/officeDocument/2006/relationships" xmlns:w="http://schemas.openxmlformats.org/wordprocessingml/2006/main" xmlns:w14="http://schemas.microsoft.com/office/word/2010/wordml" xmlns:w15="http://schemas.microsoft.com/office/word/2012/wordml" xmlns:w16cid="http://schemas.microsoft.com/office/word/2016/wordml/cid" xmlns:w16se="http://schemas.microsoft.com/office/word/2015/wordml/symex" mc:Ignorable="w14 w15 w16se w16cid">
+<w:styles xmlns:mc="http://schemas.openxmlformats.org/markup-compatibility/2006" xmlns:r="http://schemas.openxmlformats.org/officeDocument/2006/relationships" xmlns:w="http://schemas.openxmlformats.org/wordprocessingml/2006/main" xmlns:w14="http://schemas.microsoft.com/office/word/2010/wordml" xmlns:w15="http://schemas.microsoft.com/office/word/2012/wordml" xmlns:w16se="http://schemas.microsoft.com/office/word/2015/wordml/symex" mc:Ignorable="w14 w15 w16se">
   <w:docDefaults>
     <w:rPrDefault>
       <w:rPr>
@@ -12945,10 +15658,10 @@
       </w:pPr>
     </w:pPrDefault>
   </w:docDefaults>
-  <w:latentStyles w:defLockedState="0" w:defUIPriority="99" w:defSemiHidden="0" w:defUnhideWhenUsed="0" w:defQFormat="0" w:count="375">
+  <w:latentStyles w:defLockedState="0" w:defUIPriority="99" w:defSemiHidden="0" w:defUnhideWhenUsed="0" w:defQFormat="0" w:count="371">
     <w:lsdException w:name="Normal" w:uiPriority="0" w:qFormat="1"/>
     <w:lsdException w:name="heading 1" w:uiPriority="9" w:qFormat="1"/>
-    <w:lsdException w:name="heading 2" w:semiHidden="1" w:uiPriority="9" w:unhideWhenUsed="1" w:qFormat="1"/>
+    <w:lsdException w:name="heading 2" w:semiHidden="1" w:uiPriority="0" w:unhideWhenUsed="1" w:qFormat="1"/>
     <w:lsdException w:name="heading 3" w:semiHidden="1" w:uiPriority="9" w:unhideWhenUsed="1" w:qFormat="1"/>
     <w:lsdException w:name="heading 4" w:semiHidden="1" w:uiPriority="9" w:unhideWhenUsed="1" w:qFormat="1"/>
     <w:lsdException w:name="heading 5" w:semiHidden="1" w:uiPriority="9" w:unhideWhenUsed="1" w:qFormat="1"/>
@@ -13051,6 +15764,7 @@
     <w:lsdException w:name="HTML Sample" w:semiHidden="1" w:unhideWhenUsed="1"/>
     <w:lsdException w:name="HTML Typewriter" w:semiHidden="1" w:unhideWhenUsed="1"/>
     <w:lsdException w:name="HTML Variable" w:semiHidden="1" w:unhideWhenUsed="1"/>
+    <w:lsdException w:name="Normal Table" w:semiHidden="1" w:unhideWhenUsed="1"/>
     <w:lsdException w:name="annotation subject" w:semiHidden="1" w:unhideWhenUsed="1"/>
     <w:lsdException w:name="No List" w:semiHidden="1" w:unhideWhenUsed="1"/>
     <w:lsdException w:name="Outline List 1" w:semiHidden="1" w:unhideWhenUsed="1"/>
@@ -13094,8 +15808,10 @@
     <w:lsdException w:name="Table Elegant" w:semiHidden="1" w:unhideWhenUsed="1"/>
     <w:lsdException w:name="Table Professional" w:semiHidden="1" w:unhideWhenUsed="1"/>
     <w:lsdException w:name="Table Subtle 1" w:semiHidden="1" w:unhideWhenUsed="1"/>
+    <w:lsdException w:name="Table Subtle 2" w:semiHidden="1" w:unhideWhenUsed="1"/>
     <w:lsdException w:name="Table Web 1" w:semiHidden="1" w:unhideWhenUsed="1"/>
     <w:lsdException w:name="Table Web 2" w:semiHidden="1" w:unhideWhenUsed="1"/>
+    <w:lsdException w:name="Table Web 3" w:semiHidden="1" w:unhideWhenUsed="1"/>
     <w:lsdException w:name="Balloon Text" w:semiHidden="1" w:unhideWhenUsed="1"/>
     <w:lsdException w:name="Table Grid" w:uiPriority="39"/>
     <w:lsdException w:name="Table Theme" w:semiHidden="1" w:unhideWhenUsed="1"/>
@@ -13314,10 +16030,6 @@
     <w:lsdException w:name="List Table 5 Dark Accent 6" w:uiPriority="50"/>
     <w:lsdException w:name="List Table 6 Colorful Accent 6" w:uiPriority="51"/>
     <w:lsdException w:name="List Table 7 Colorful Accent 6" w:uiPriority="52"/>
-    <w:lsdException w:name="Mention" w:semiHidden="1" w:unhideWhenUsed="1"/>
-    <w:lsdException w:name="Smart Hyperlink" w:semiHidden="1" w:unhideWhenUsed="1"/>
-    <w:lsdException w:name="Hashtag" w:semiHidden="1" w:unhideWhenUsed="1"/>
-    <w:lsdException w:name="Unresolved Mention" w:semiHidden="1" w:unhideWhenUsed="1"/>
   </w:latentStyles>
   <w:style w:type="paragraph" w:default="1" w:styleId="Normal">
     <w:name w:val="Normal"/>

</xml_diff>

<commit_message>
deliverables updated, quantity saved as cookie
</commit_message>
<xml_diff>
--- a/Documents/Demo04/BRD_Complete.docx
+++ b/Documents/Demo04/BRD_Complete.docx
@@ -1,6 +1,6 @@
 
 <file path=word/document.xml><?xml version="1.0" encoding="utf-8"?>
-<w:document xmlns:wpc="http://schemas.microsoft.com/office/word/2010/wordprocessingCanvas" xmlns:cx="http://schemas.microsoft.com/office/drawing/2014/chartex" xmlns:cx1="http://schemas.microsoft.com/office/drawing/2015/9/8/chartex" xmlns:mc="http://schemas.openxmlformats.org/markup-compatibility/2006" xmlns:o="urn:schemas-microsoft-com:office:office" xmlns:r="http://schemas.openxmlformats.org/officeDocument/2006/relationships" xmlns:m="http://schemas.openxmlformats.org/officeDocument/2006/math" xmlns:v="urn:schemas-microsoft-com:vml" xmlns:wp14="http://schemas.microsoft.com/office/word/2010/wordprocessingDrawing" xmlns:wp="http://schemas.openxmlformats.org/drawingml/2006/wordprocessingDrawing" xmlns:w10="urn:schemas-microsoft-com:office:word" xmlns:w="http://schemas.openxmlformats.org/wordprocessingml/2006/main" xmlns:w14="http://schemas.microsoft.com/office/word/2010/wordml" xmlns:w15="http://schemas.microsoft.com/office/word/2012/wordml" xmlns:w16se="http://schemas.microsoft.com/office/word/2015/wordml/symex" xmlns:wpg="http://schemas.microsoft.com/office/word/2010/wordprocessingGroup" xmlns:wpi="http://schemas.microsoft.com/office/word/2010/wordprocessingInk" xmlns:wne="http://schemas.microsoft.com/office/word/2006/wordml" xmlns:wps="http://schemas.microsoft.com/office/word/2010/wordprocessingShape" mc:Ignorable="w14 w15 w16se wp14">
+<w:document xmlns:wpc="http://schemas.microsoft.com/office/word/2010/wordprocessingCanvas" xmlns:cx="http://schemas.microsoft.com/office/drawing/2014/chartex" xmlns:cx1="http://schemas.microsoft.com/office/drawing/2015/9/8/chartex" xmlns:cx2="http://schemas.microsoft.com/office/drawing/2015/10/21/chartex" xmlns:cx3="http://schemas.microsoft.com/office/drawing/2016/5/9/chartex" xmlns:cx4="http://schemas.microsoft.com/office/drawing/2016/5/10/chartex" xmlns:cx5="http://schemas.microsoft.com/office/drawing/2016/5/11/chartex" xmlns:cx6="http://schemas.microsoft.com/office/drawing/2016/5/12/chartex" xmlns:cx7="http://schemas.microsoft.com/office/drawing/2016/5/13/chartex" xmlns:cx8="http://schemas.microsoft.com/office/drawing/2016/5/14/chartex" xmlns:mc="http://schemas.openxmlformats.org/markup-compatibility/2006" xmlns:aink="http://schemas.microsoft.com/office/drawing/2016/ink" xmlns:am3d="http://schemas.microsoft.com/office/drawing/2017/model3d" xmlns:o="urn:schemas-microsoft-com:office:office" xmlns:r="http://schemas.openxmlformats.org/officeDocument/2006/relationships" xmlns:m="http://schemas.openxmlformats.org/officeDocument/2006/math" xmlns:v="urn:schemas-microsoft-com:vml" xmlns:wp14="http://schemas.microsoft.com/office/word/2010/wordprocessingDrawing" xmlns:wp="http://schemas.openxmlformats.org/drawingml/2006/wordprocessingDrawing" xmlns:w10="urn:schemas-microsoft-com:office:word" xmlns:w="http://schemas.openxmlformats.org/wordprocessingml/2006/main" xmlns:w14="http://schemas.microsoft.com/office/word/2010/wordml" xmlns:w15="http://schemas.microsoft.com/office/word/2012/wordml" xmlns:w16cid="http://schemas.microsoft.com/office/word/2016/wordml/cid" xmlns:w16se="http://schemas.microsoft.com/office/word/2015/wordml/symex" xmlns:wpg="http://schemas.microsoft.com/office/word/2010/wordprocessingGroup" xmlns:wpi="http://schemas.microsoft.com/office/word/2010/wordprocessingInk" xmlns:wne="http://schemas.microsoft.com/office/word/2006/wordml" xmlns:wps="http://schemas.microsoft.com/office/word/2010/wordprocessingShape" mc:Ignorable="w14 w15 w16se w16cid wp14">
   <w:body>
     <w:p>
       <w:pPr>
@@ -19,7 +19,27 @@
           <w:sz w:val="32"/>
           <w:szCs w:val="32"/>
         </w:rPr>
-        <w:t>*Business Requirement for BiFrost Games</w:t>
+        <w:t xml:space="preserve">*Business Requirement for </w:t>
+      </w:r>
+      <w:proofErr w:type="spellStart"/>
+      <w:r>
+        <w:rPr>
+          <w:b/>
+          <w:color w:val="2E75B5"/>
+          <w:sz w:val="32"/>
+          <w:szCs w:val="32"/>
+        </w:rPr>
+        <w:t>BiFrost</w:t>
+      </w:r>
+      <w:proofErr w:type="spellEnd"/>
+      <w:r>
+        <w:rPr>
+          <w:b/>
+          <w:color w:val="2E75B5"/>
+          <w:sz w:val="32"/>
+          <w:szCs w:val="32"/>
+        </w:rPr>
+        <w:t xml:space="preserve"> Games</w:t>
       </w:r>
     </w:p>
     <w:p>
@@ -778,7 +798,15 @@
         </w:rPr>
       </w:pPr>
       <w:r>
-        <w:t>We are creating a website that will be able to have video games posted and sold. A shopping cart will be implemented so customers can add multiple games to the cart and buy them in one transaction. The games will be able to be sorted by console. Customers must make a account to save their order history and be able to place the order.</w:t>
+        <w:t xml:space="preserve">We are creating a website that will be able to have video games posted and sold. A shopping cart will be implemented so customers can add multiple games to the cart and buy them in one transaction. The games will be able to be sorted by console. Customers must make </w:t>
+      </w:r>
+      <w:proofErr w:type="gramStart"/>
+      <w:r>
+        <w:t>a</w:t>
+      </w:r>
+      <w:proofErr w:type="gramEnd"/>
+      <w:r>
+        <w:t xml:space="preserve"> account to save their order history and be able to place the order.</w:t>
       </w:r>
     </w:p>
     <w:p>
@@ -811,8 +839,13 @@
       </w:pPr>
       <w:bookmarkStart w:id="1" w:name="_1fob9te" w:colFirst="0" w:colLast="0"/>
       <w:bookmarkEnd w:id="1"/>
+      <w:proofErr w:type="gramStart"/>
       <w:r>
-        <w:t>2.1  In Scope</w:t>
+        <w:t>2.1  In</w:t>
+      </w:r>
+      <w:proofErr w:type="gramEnd"/>
+      <w:r>
+        <w:t xml:space="preserve"> Scope</w:t>
       </w:r>
     </w:p>
     <w:p>
@@ -935,12 +968,26 @@
     <w:p>
       <w:r>
         <w:tab/>
-        <w:t>Searchbar to find specific items.</w:t>
+      </w:r>
+      <w:proofErr w:type="spellStart"/>
+      <w:r>
+        <w:t>Searchbar</w:t>
+      </w:r>
+      <w:proofErr w:type="spellEnd"/>
+      <w:r>
+        <w:t xml:space="preserve"> to find specific items.</w:t>
       </w:r>
     </w:p>
     <w:p>
       <w:r>
         <w:tab/>
+      </w:r>
+      <w:r>
+        <w:t xml:space="preserve">Individual page with a </w:t>
+      </w:r>
+      <w:bookmarkStart w:id="3" w:name="_GoBack"/>
+      <w:bookmarkEnd w:id="3"/>
+      <w:r>
         <w:t>Comment section for each item.</w:t>
       </w:r>
     </w:p>
@@ -971,8 +1018,8 @@
           <w:numId w:val="3"/>
         </w:numPr>
       </w:pPr>
-      <w:bookmarkStart w:id="3" w:name="_2et92p0" w:colFirst="0" w:colLast="0"/>
-      <w:bookmarkEnd w:id="3"/>
+      <w:bookmarkStart w:id="4" w:name="_2et92p0" w:colFirst="0" w:colLast="0"/>
+      <w:bookmarkEnd w:id="4"/>
       <w:r>
         <w:t>Functional Requirements</w:t>
       </w:r>
@@ -985,7 +1032,15 @@
     </w:p>
     <w:p>
       <w:r>
-        <w:t>An item must be able to be added to, or removed from the shopping cart.</w:t>
+        <w:t xml:space="preserve">An item must be able to be added </w:t>
+      </w:r>
+      <w:proofErr w:type="gramStart"/>
+      <w:r>
+        <w:t>to, or</w:t>
+      </w:r>
+      <w:proofErr w:type="gramEnd"/>
+      <w:r>
+        <w:t xml:space="preserve"> removed from the shopping cart.</w:t>
       </w:r>
     </w:p>
     <w:p>
@@ -1021,8 +1076,8 @@
           <w:szCs w:val="20"/>
         </w:rPr>
       </w:pPr>
-      <w:bookmarkStart w:id="4" w:name="_tyjcwt" w:colFirst="0" w:colLast="0"/>
-      <w:bookmarkEnd w:id="4"/>
+      <w:bookmarkStart w:id="5" w:name="_tyjcwt" w:colFirst="0" w:colLast="0"/>
+      <w:bookmarkEnd w:id="5"/>
       <w:r>
         <w:t>3.1 UML Use Case Diagram</w:t>
       </w:r>
@@ -1133,8 +1188,8 @@
           <w:szCs w:val="20"/>
         </w:rPr>
       </w:pPr>
-      <w:bookmarkStart w:id="5" w:name="_3dy6vkm" w:colFirst="0" w:colLast="0"/>
-      <w:bookmarkEnd w:id="5"/>
+      <w:bookmarkStart w:id="6" w:name="_3dy6vkm" w:colFirst="0" w:colLast="0"/>
+      <w:bookmarkEnd w:id="6"/>
       <w:r>
         <w:rPr>
           <w:b/>
@@ -1151,8 +1206,8 @@
         <w:pStyle w:val="Heading3"/>
         <w:ind w:left="360"/>
       </w:pPr>
-      <w:bookmarkStart w:id="6" w:name="_1t3h5sf" w:colFirst="0" w:colLast="0"/>
-      <w:bookmarkEnd w:id="6"/>
+      <w:bookmarkStart w:id="7" w:name="_1t3h5sf" w:colFirst="0" w:colLast="0"/>
+      <w:bookmarkEnd w:id="7"/>
       <w:r>
         <w:t>3.2 UML Use Case Specifications</w:t>
       </w:r>
@@ -2906,7 +2961,25 @@
                 <w:sz w:val="20"/>
                 <w:szCs w:val="20"/>
               </w:rPr>
-              <w:t>3a.Customer chooses view cart, goes to the cart page</w:t>
+              <w:t>3</w:t>
+            </w:r>
+            <w:proofErr w:type="gramStart"/>
+            <w:r>
+              <w:rPr>
+                <w:rFonts w:ascii="Arial" w:eastAsia="Arial" w:hAnsi="Arial" w:cs="Arial"/>
+                <w:sz w:val="20"/>
+                <w:szCs w:val="20"/>
+              </w:rPr>
+              <w:t>a.Customer</w:t>
+            </w:r>
+            <w:proofErr w:type="gramEnd"/>
+            <w:r>
+              <w:rPr>
+                <w:rFonts w:ascii="Arial" w:eastAsia="Arial" w:hAnsi="Arial" w:cs="Arial"/>
+                <w:sz w:val="20"/>
+                <w:szCs w:val="20"/>
+              </w:rPr>
+              <w:t xml:space="preserve"> chooses view cart, goes to the cart page</w:t>
             </w:r>
           </w:p>
         </w:tc>
@@ -2935,7 +3008,25 @@
                 <w:sz w:val="20"/>
                 <w:szCs w:val="20"/>
               </w:rPr>
-              <w:t>3b. Customer chooses continue shopping, prompt disappears and more items can be added to cart</w:t>
+              <w:t xml:space="preserve">3b. Customer chooses continue shopping, prompt </w:t>
+            </w:r>
+            <w:proofErr w:type="gramStart"/>
+            <w:r>
+              <w:rPr>
+                <w:rFonts w:ascii="Arial" w:eastAsia="Arial" w:hAnsi="Arial" w:cs="Arial"/>
+                <w:sz w:val="20"/>
+                <w:szCs w:val="20"/>
+              </w:rPr>
+              <w:t>disappears</w:t>
+            </w:r>
+            <w:proofErr w:type="gramEnd"/>
+            <w:r>
+              <w:rPr>
+                <w:rFonts w:ascii="Arial" w:eastAsia="Arial" w:hAnsi="Arial" w:cs="Arial"/>
+                <w:sz w:val="20"/>
+                <w:szCs w:val="20"/>
+              </w:rPr>
+              <w:t xml:space="preserve"> and more items can be added to cart</w:t>
             </w:r>
           </w:p>
         </w:tc>
@@ -5710,7 +5801,27 @@
                 <w:sz w:val="20"/>
                 <w:szCs w:val="20"/>
               </w:rPr>
-              <w:t>Does the system display all of the orders</w:t>
+              <w:t xml:space="preserve">Does the system display </w:t>
+            </w:r>
+            <w:proofErr w:type="gramStart"/>
+            <w:r>
+              <w:rPr>
+                <w:rFonts w:ascii="Arial" w:eastAsia="Arial" w:hAnsi="Arial" w:cs="Arial"/>
+                <w:b/>
+                <w:sz w:val="20"/>
+                <w:szCs w:val="20"/>
+              </w:rPr>
+              <w:t>all of</w:t>
+            </w:r>
+            <w:proofErr w:type="gramEnd"/>
+            <w:r>
+              <w:rPr>
+                <w:rFonts w:ascii="Arial" w:eastAsia="Arial" w:hAnsi="Arial" w:cs="Arial"/>
+                <w:b/>
+                <w:sz w:val="20"/>
+                <w:szCs w:val="20"/>
+              </w:rPr>
+              <w:t xml:space="preserve"> the orders</w:t>
             </w:r>
           </w:p>
         </w:tc>
@@ -6367,7 +6478,25 @@
                 <w:sz w:val="20"/>
                 <w:szCs w:val="20"/>
               </w:rPr>
-              <w:t>4. Customer is able to access cart and purchase history/Client can alter or add products</w:t>
+              <w:t xml:space="preserve">4. Customer </w:t>
+            </w:r>
+            <w:proofErr w:type="gramStart"/>
+            <w:r>
+              <w:rPr>
+                <w:rFonts w:ascii="Arial" w:eastAsia="Arial" w:hAnsi="Arial" w:cs="Arial"/>
+                <w:sz w:val="20"/>
+                <w:szCs w:val="20"/>
+              </w:rPr>
+              <w:t>is able to</w:t>
+            </w:r>
+            <w:proofErr w:type="gramEnd"/>
+            <w:r>
+              <w:rPr>
+                <w:rFonts w:ascii="Arial" w:eastAsia="Arial" w:hAnsi="Arial" w:cs="Arial"/>
+                <w:sz w:val="20"/>
+                <w:szCs w:val="20"/>
+              </w:rPr>
+              <w:t xml:space="preserve"> access cart and purchase history/Client can alter or add products</w:t>
             </w:r>
           </w:p>
         </w:tc>
@@ -6456,7 +6585,25 @@
                 <w:sz w:val="20"/>
                 <w:szCs w:val="20"/>
               </w:rPr>
-              <w:t>3a. “The Username or Password is invalid” is displayed. Fields cleared. Go To Step 1</w:t>
+              <w:t xml:space="preserve">3a. “The Username or Password is invalid” is displayed. Fields cleared. Go </w:t>
+            </w:r>
+            <w:proofErr w:type="gramStart"/>
+            <w:r>
+              <w:rPr>
+                <w:rFonts w:ascii="Arial" w:eastAsia="Arial" w:hAnsi="Arial" w:cs="Arial"/>
+                <w:sz w:val="20"/>
+                <w:szCs w:val="20"/>
+              </w:rPr>
+              <w:t>To</w:t>
+            </w:r>
+            <w:proofErr w:type="gramEnd"/>
+            <w:r>
+              <w:rPr>
+                <w:rFonts w:ascii="Arial" w:eastAsia="Arial" w:hAnsi="Arial" w:cs="Arial"/>
+                <w:sz w:val="20"/>
+                <w:szCs w:val="20"/>
+              </w:rPr>
+              <w:t xml:space="preserve"> Step 1</w:t>
             </w:r>
           </w:p>
         </w:tc>
@@ -6485,7 +6632,25 @@
                 <w:sz w:val="20"/>
                 <w:szCs w:val="20"/>
               </w:rPr>
-              <w:t>4a. “The Username does not exist.” is displayed. Go To Step 1</w:t>
+              <w:t xml:space="preserve">4a. “The Username does not exist.” is displayed. Go </w:t>
+            </w:r>
+            <w:proofErr w:type="gramStart"/>
+            <w:r>
+              <w:rPr>
+                <w:rFonts w:ascii="Arial" w:eastAsia="Arial" w:hAnsi="Arial" w:cs="Arial"/>
+                <w:sz w:val="20"/>
+                <w:szCs w:val="20"/>
+              </w:rPr>
+              <w:t>To</w:t>
+            </w:r>
+            <w:proofErr w:type="gramEnd"/>
+            <w:r>
+              <w:rPr>
+                <w:rFonts w:ascii="Arial" w:eastAsia="Arial" w:hAnsi="Arial" w:cs="Arial"/>
+                <w:sz w:val="20"/>
+                <w:szCs w:val="20"/>
+              </w:rPr>
+              <w:t xml:space="preserve"> Step 1</w:t>
             </w:r>
           </w:p>
         </w:tc>
@@ -6734,7 +6899,25 @@
                 <w:sz w:val="20"/>
                 <w:szCs w:val="20"/>
               </w:rPr>
-              <w:t>“Log In Successful” displayed on screen</w:t>
+              <w:t xml:space="preserve">“Log </w:t>
+            </w:r>
+            <w:proofErr w:type="gramStart"/>
+            <w:r>
+              <w:rPr>
+                <w:rFonts w:ascii="Arial" w:eastAsia="Arial" w:hAnsi="Arial" w:cs="Arial"/>
+                <w:sz w:val="20"/>
+                <w:szCs w:val="20"/>
+              </w:rPr>
+              <w:t>In</w:t>
+            </w:r>
+            <w:proofErr w:type="gramEnd"/>
+            <w:r>
+              <w:rPr>
+                <w:rFonts w:ascii="Arial" w:eastAsia="Arial" w:hAnsi="Arial" w:cs="Arial"/>
+                <w:sz w:val="20"/>
+                <w:szCs w:val="20"/>
+              </w:rPr>
+              <w:t xml:space="preserve"> Successful” displayed on screen</w:t>
             </w:r>
           </w:p>
         </w:tc>
@@ -7466,7 +7649,10 @@
               <w:ind w:left="1240" w:right="160" w:hanging="360"/>
             </w:pPr>
             <w:r>
-              <w:t>3.     The system sends a validation email to the customer</w:t>
+              <w:t xml:space="preserve">3.     The system </w:t>
+            </w:r>
+            <w:r>
+              <w:t>creates a validation file that can be emailed to customer</w:t>
             </w:r>
           </w:p>
         </w:tc>
@@ -9133,8 +9319,8 @@
                 <w:szCs w:val="32"/>
               </w:rPr>
             </w:pPr>
-            <w:bookmarkStart w:id="7" w:name="_gjdgxs" w:colFirst="0" w:colLast="0"/>
-            <w:bookmarkEnd w:id="7"/>
+            <w:bookmarkStart w:id="8" w:name="_gjdgxs" w:colFirst="0" w:colLast="0"/>
+            <w:bookmarkEnd w:id="8"/>
             <w:r>
               <w:rPr>
                 <w:rFonts w:ascii="Arial" w:eastAsia="Arial" w:hAnsi="Arial" w:cs="Arial"/>
@@ -9281,8 +9467,8 @@
           <w:numId w:val="3"/>
         </w:numPr>
       </w:pPr>
-      <w:bookmarkStart w:id="8" w:name="_4d34og8" w:colFirst="0" w:colLast="0"/>
-      <w:bookmarkEnd w:id="8"/>
+      <w:bookmarkStart w:id="9" w:name="_4d34og8" w:colFirst="0" w:colLast="0"/>
+      <w:bookmarkEnd w:id="9"/>
       <w:r>
         <w:t>Non-Functional Requirements</w:t>
       </w:r>
@@ -9294,8 +9480,21 @@
     </w:p>
     <w:p>
       <w:r>
-        <w:t>The front end will be coded using html, css and javascript</w:t>
+        <w:t xml:space="preserve">The front end will be coded using html, </w:t>
       </w:r>
+      <w:proofErr w:type="spellStart"/>
+      <w:r>
+        <w:t>css</w:t>
+      </w:r>
+      <w:proofErr w:type="spellEnd"/>
+      <w:r>
+        <w:t xml:space="preserve"> and </w:t>
+      </w:r>
+      <w:proofErr w:type="spellStart"/>
+      <w:r>
+        <w:t>javascript</w:t>
+      </w:r>
+      <w:proofErr w:type="spellEnd"/>
     </w:p>
     <w:p>
       <w:r>
@@ -9338,8 +9537,8 @@
           <w:numId w:val="3"/>
         </w:numPr>
       </w:pPr>
-      <w:bookmarkStart w:id="9" w:name="_2s8eyo1" w:colFirst="0" w:colLast="0"/>
-      <w:bookmarkEnd w:id="9"/>
+      <w:bookmarkStart w:id="10" w:name="_2s8eyo1" w:colFirst="0" w:colLast="0"/>
+      <w:bookmarkEnd w:id="10"/>
       <w:r>
         <w:t>Data Model</w:t>
       </w:r>
@@ -9386,7 +9585,7 @@
             <v:path o:extrusionok="f" gradientshapeok="t" o:connecttype="rect"/>
             <o:lock v:ext="edit" aspectratio="t"/>
           </v:shapetype>
-          <v:shape id="_x0000_i1025" type="#_x0000_t75" style="width:375pt;height:372.75pt">
+          <v:shape id="_x0000_i1025" type="#_x0000_t75" style="width:375pt;height:373pt">
             <v:imagedata r:id="rId8" o:title="dataModel"/>
           </v:shape>
         </w:pict>
@@ -9400,12 +9599,17 @@
           <w:numId w:val="3"/>
         </w:numPr>
       </w:pPr>
-      <w:bookmarkStart w:id="10" w:name="_3rdcrjn" w:colFirst="0" w:colLast="0"/>
-      <w:bookmarkEnd w:id="10"/>
+      <w:bookmarkStart w:id="11" w:name="_3rdcrjn" w:colFirst="0" w:colLast="0"/>
+      <w:bookmarkEnd w:id="11"/>
       <w:r>
         <w:lastRenderedPageBreak/>
-        <w:t>UI Screen Mockups</w:t>
+        <w:t xml:space="preserve">UI Screen </w:t>
       </w:r>
+      <w:proofErr w:type="spellStart"/>
+      <w:r>
+        <w:t>Mockups</w:t>
+      </w:r>
+      <w:proofErr w:type="spellEnd"/>
     </w:p>
     <w:p>
       <w:r>
@@ -9763,7 +9967,7 @@
         </w:rPr>
         <w:lastRenderedPageBreak/>
         <w:pict>
-          <v:shape id="_x0000_i1026" type="#_x0000_t75" style="width:539.25pt;height:387pt">
+          <v:shape id="_x0000_i1026" type="#_x0000_t75" style="width:539.5pt;height:387pt">
             <v:imagedata r:id="rId10" o:title="UI mockup 2"/>
           </v:shape>
         </w:pict>
@@ -10577,11 +10781,19 @@
               </w:rPr>
               <w:t xml:space="preserve"> </w:t>
             </w:r>
+            <w:proofErr w:type="gramStart"/>
             <w:r>
               <w:rPr>
                 <w:color w:val="FF0000"/>
               </w:rPr>
-              <w:t>The system saves to a file</w:t>
+              <w:t>The</w:t>
+            </w:r>
+            <w:proofErr w:type="gramEnd"/>
+            <w:r>
+              <w:rPr>
+                <w:color w:val="FF0000"/>
+              </w:rPr>
+              <w:t xml:space="preserve"> system creates a validation file that can be emailed to customer</w:t>
             </w:r>
           </w:p>
         </w:tc>
@@ -12025,8 +12237,19 @@
                 <w:sz w:val="20"/>
                 <w:szCs w:val="20"/>
               </w:rPr>
-              <w:t>The system sends the customer a confirmation email</w:t>
-            </w:r>
+              <w:t xml:space="preserve">The system sends the customer a confirmation </w:t>
+            </w:r>
+            <w:proofErr w:type="gramStart"/>
+            <w:r>
+              <w:rPr>
+                <w:rFonts w:ascii="Arial" w:eastAsia="Arial" w:hAnsi="Arial" w:cs="Arial"/>
+                <w:strike/>
+                <w:sz w:val="20"/>
+                <w:szCs w:val="20"/>
+              </w:rPr>
+              <w:t>email</w:t>
+            </w:r>
+            <w:proofErr w:type="gramEnd"/>
             <w:r>
               <w:rPr>
                 <w:rFonts w:ascii="Arial" w:eastAsia="Arial" w:hAnsi="Arial" w:cs="Arial"/>
@@ -12695,8 +12918,6 @@
           <w:color w:val="FF0000"/>
         </w:rPr>
       </w:pPr>
-      <w:bookmarkStart w:id="11" w:name="_GoBack"/>
-      <w:bookmarkEnd w:id="11"/>
     </w:p>
     <w:sectPr>
       <w:headerReference w:type="default" r:id="rId11"/>
@@ -12710,7 +12931,7 @@
 </file>
 
 <file path=word/endnotes.xml><?xml version="1.0" encoding="utf-8"?>
-<w:endnotes xmlns:wpc="http://schemas.microsoft.com/office/word/2010/wordprocessingCanvas" xmlns:cx="http://schemas.microsoft.com/office/drawing/2014/chartex" xmlns:cx1="http://schemas.microsoft.com/office/drawing/2015/9/8/chartex" xmlns:mc="http://schemas.openxmlformats.org/markup-compatibility/2006" xmlns:o="urn:schemas-microsoft-com:office:office" xmlns:r="http://schemas.openxmlformats.org/officeDocument/2006/relationships" xmlns:m="http://schemas.openxmlformats.org/officeDocument/2006/math" xmlns:v="urn:schemas-microsoft-com:vml" xmlns:wp14="http://schemas.microsoft.com/office/word/2010/wordprocessingDrawing" xmlns:wp="http://schemas.openxmlformats.org/drawingml/2006/wordprocessingDrawing" xmlns:w10="urn:schemas-microsoft-com:office:word" xmlns:w="http://schemas.openxmlformats.org/wordprocessingml/2006/main" xmlns:w14="http://schemas.microsoft.com/office/word/2010/wordml" xmlns:w15="http://schemas.microsoft.com/office/word/2012/wordml" xmlns:w16se="http://schemas.microsoft.com/office/word/2015/wordml/symex" xmlns:wpg="http://schemas.microsoft.com/office/word/2010/wordprocessingGroup" xmlns:wpi="http://schemas.microsoft.com/office/word/2010/wordprocessingInk" xmlns:wne="http://schemas.microsoft.com/office/word/2006/wordml" xmlns:wps="http://schemas.microsoft.com/office/word/2010/wordprocessingShape" mc:Ignorable="w14 w15 w16se wp14">
+<w:endnotes xmlns:wpc="http://schemas.microsoft.com/office/word/2010/wordprocessingCanvas" xmlns:cx="http://schemas.microsoft.com/office/drawing/2014/chartex" xmlns:cx1="http://schemas.microsoft.com/office/drawing/2015/9/8/chartex" xmlns:cx2="http://schemas.microsoft.com/office/drawing/2015/10/21/chartex" xmlns:cx3="http://schemas.microsoft.com/office/drawing/2016/5/9/chartex" xmlns:cx4="http://schemas.microsoft.com/office/drawing/2016/5/10/chartex" xmlns:cx5="http://schemas.microsoft.com/office/drawing/2016/5/11/chartex" xmlns:cx6="http://schemas.microsoft.com/office/drawing/2016/5/12/chartex" xmlns:cx7="http://schemas.microsoft.com/office/drawing/2016/5/13/chartex" xmlns:cx8="http://schemas.microsoft.com/office/drawing/2016/5/14/chartex" xmlns:mc="http://schemas.openxmlformats.org/markup-compatibility/2006" xmlns:aink="http://schemas.microsoft.com/office/drawing/2016/ink" xmlns:am3d="http://schemas.microsoft.com/office/drawing/2017/model3d" xmlns:o="urn:schemas-microsoft-com:office:office" xmlns:r="http://schemas.openxmlformats.org/officeDocument/2006/relationships" xmlns:m="http://schemas.openxmlformats.org/officeDocument/2006/math" xmlns:v="urn:schemas-microsoft-com:vml" xmlns:wp14="http://schemas.microsoft.com/office/word/2010/wordprocessingDrawing" xmlns:wp="http://schemas.openxmlformats.org/drawingml/2006/wordprocessingDrawing" xmlns:w10="urn:schemas-microsoft-com:office:word" xmlns:w="http://schemas.openxmlformats.org/wordprocessingml/2006/main" xmlns:w14="http://schemas.microsoft.com/office/word/2010/wordml" xmlns:w15="http://schemas.microsoft.com/office/word/2012/wordml" xmlns:w16cid="http://schemas.microsoft.com/office/word/2016/wordml/cid" xmlns:w16se="http://schemas.microsoft.com/office/word/2015/wordml/symex" xmlns:wpg="http://schemas.microsoft.com/office/word/2010/wordprocessingGroup" xmlns:wpi="http://schemas.microsoft.com/office/word/2010/wordprocessingInk" xmlns:wne="http://schemas.microsoft.com/office/word/2006/wordml" xmlns:wps="http://schemas.microsoft.com/office/word/2010/wordprocessingShape" mc:Ignorable="w14 w15 w16se w16cid wp14">
   <w:endnote w:type="separator" w:id="-1">
     <w:p>
       <w:pPr>
@@ -12735,7 +12956,7 @@
 </file>
 
 <file path=word/footnotes.xml><?xml version="1.0" encoding="utf-8"?>
-<w:footnotes xmlns:wpc="http://schemas.microsoft.com/office/word/2010/wordprocessingCanvas" xmlns:cx="http://schemas.microsoft.com/office/drawing/2014/chartex" xmlns:cx1="http://schemas.microsoft.com/office/drawing/2015/9/8/chartex" xmlns:mc="http://schemas.openxmlformats.org/markup-compatibility/2006" xmlns:o="urn:schemas-microsoft-com:office:office" xmlns:r="http://schemas.openxmlformats.org/officeDocument/2006/relationships" xmlns:m="http://schemas.openxmlformats.org/officeDocument/2006/math" xmlns:v="urn:schemas-microsoft-com:vml" xmlns:wp14="http://schemas.microsoft.com/office/word/2010/wordprocessingDrawing" xmlns:wp="http://schemas.openxmlformats.org/drawingml/2006/wordprocessingDrawing" xmlns:w10="urn:schemas-microsoft-com:office:word" xmlns:w="http://schemas.openxmlformats.org/wordprocessingml/2006/main" xmlns:w14="http://schemas.microsoft.com/office/word/2010/wordml" xmlns:w15="http://schemas.microsoft.com/office/word/2012/wordml" xmlns:w16se="http://schemas.microsoft.com/office/word/2015/wordml/symex" xmlns:wpg="http://schemas.microsoft.com/office/word/2010/wordprocessingGroup" xmlns:wpi="http://schemas.microsoft.com/office/word/2010/wordprocessingInk" xmlns:wne="http://schemas.microsoft.com/office/word/2006/wordml" xmlns:wps="http://schemas.microsoft.com/office/word/2010/wordprocessingShape" mc:Ignorable="w14 w15 w16se wp14">
+<w:footnotes xmlns:wpc="http://schemas.microsoft.com/office/word/2010/wordprocessingCanvas" xmlns:cx="http://schemas.microsoft.com/office/drawing/2014/chartex" xmlns:cx1="http://schemas.microsoft.com/office/drawing/2015/9/8/chartex" xmlns:cx2="http://schemas.microsoft.com/office/drawing/2015/10/21/chartex" xmlns:cx3="http://schemas.microsoft.com/office/drawing/2016/5/9/chartex" xmlns:cx4="http://schemas.microsoft.com/office/drawing/2016/5/10/chartex" xmlns:cx5="http://schemas.microsoft.com/office/drawing/2016/5/11/chartex" xmlns:cx6="http://schemas.microsoft.com/office/drawing/2016/5/12/chartex" xmlns:cx7="http://schemas.microsoft.com/office/drawing/2016/5/13/chartex" xmlns:cx8="http://schemas.microsoft.com/office/drawing/2016/5/14/chartex" xmlns:mc="http://schemas.openxmlformats.org/markup-compatibility/2006" xmlns:aink="http://schemas.microsoft.com/office/drawing/2016/ink" xmlns:am3d="http://schemas.microsoft.com/office/drawing/2017/model3d" xmlns:o="urn:schemas-microsoft-com:office:office" xmlns:r="http://schemas.openxmlformats.org/officeDocument/2006/relationships" xmlns:m="http://schemas.openxmlformats.org/officeDocument/2006/math" xmlns:v="urn:schemas-microsoft-com:vml" xmlns:wp14="http://schemas.microsoft.com/office/word/2010/wordprocessingDrawing" xmlns:wp="http://schemas.openxmlformats.org/drawingml/2006/wordprocessingDrawing" xmlns:w10="urn:schemas-microsoft-com:office:word" xmlns:w="http://schemas.openxmlformats.org/wordprocessingml/2006/main" xmlns:w14="http://schemas.microsoft.com/office/word/2010/wordml" xmlns:w15="http://schemas.microsoft.com/office/word/2012/wordml" xmlns:w16cid="http://schemas.microsoft.com/office/word/2016/wordml/cid" xmlns:w16se="http://schemas.microsoft.com/office/word/2015/wordml/symex" xmlns:wpg="http://schemas.microsoft.com/office/word/2010/wordprocessingGroup" xmlns:wpi="http://schemas.microsoft.com/office/word/2010/wordprocessingInk" xmlns:wne="http://schemas.microsoft.com/office/word/2006/wordml" xmlns:wps="http://schemas.microsoft.com/office/word/2010/wordprocessingShape" mc:Ignorable="w14 w15 w16se w16cid wp14">
   <w:footnote w:type="separator" w:id="-1">
     <w:p>
       <w:pPr>
@@ -12760,7 +12981,7 @@
 </file>
 
 <file path=word/header1.xml><?xml version="1.0" encoding="utf-8"?>
-<w:hdr xmlns:wpc="http://schemas.microsoft.com/office/word/2010/wordprocessingCanvas" xmlns:cx="http://schemas.microsoft.com/office/drawing/2014/chartex" xmlns:cx1="http://schemas.microsoft.com/office/drawing/2015/9/8/chartex" xmlns:mc="http://schemas.openxmlformats.org/markup-compatibility/2006" xmlns:o="urn:schemas-microsoft-com:office:office" xmlns:r="http://schemas.openxmlformats.org/officeDocument/2006/relationships" xmlns:m="http://schemas.openxmlformats.org/officeDocument/2006/math" xmlns:v="urn:schemas-microsoft-com:vml" xmlns:wp14="http://schemas.microsoft.com/office/word/2010/wordprocessingDrawing" xmlns:wp="http://schemas.openxmlformats.org/drawingml/2006/wordprocessingDrawing" xmlns:w10="urn:schemas-microsoft-com:office:word" xmlns:w="http://schemas.openxmlformats.org/wordprocessingml/2006/main" xmlns:w14="http://schemas.microsoft.com/office/word/2010/wordml" xmlns:w15="http://schemas.microsoft.com/office/word/2012/wordml" xmlns:w16se="http://schemas.microsoft.com/office/word/2015/wordml/symex" xmlns:wpg="http://schemas.microsoft.com/office/word/2010/wordprocessingGroup" xmlns:wpi="http://schemas.microsoft.com/office/word/2010/wordprocessingInk" xmlns:wne="http://schemas.microsoft.com/office/word/2006/wordml" xmlns:wps="http://schemas.microsoft.com/office/word/2010/wordprocessingShape" mc:Ignorable="w14 w15 w16se wp14">
+<w:hdr xmlns:wpc="http://schemas.microsoft.com/office/word/2010/wordprocessingCanvas" xmlns:cx="http://schemas.microsoft.com/office/drawing/2014/chartex" xmlns:cx1="http://schemas.microsoft.com/office/drawing/2015/9/8/chartex" xmlns:cx2="http://schemas.microsoft.com/office/drawing/2015/10/21/chartex" xmlns:cx3="http://schemas.microsoft.com/office/drawing/2016/5/9/chartex" xmlns:cx4="http://schemas.microsoft.com/office/drawing/2016/5/10/chartex" xmlns:cx5="http://schemas.microsoft.com/office/drawing/2016/5/11/chartex" xmlns:cx6="http://schemas.microsoft.com/office/drawing/2016/5/12/chartex" xmlns:cx7="http://schemas.microsoft.com/office/drawing/2016/5/13/chartex" xmlns:cx8="http://schemas.microsoft.com/office/drawing/2016/5/14/chartex" xmlns:mc="http://schemas.openxmlformats.org/markup-compatibility/2006" xmlns:aink="http://schemas.microsoft.com/office/drawing/2016/ink" xmlns:am3d="http://schemas.microsoft.com/office/drawing/2017/model3d" xmlns:o="urn:schemas-microsoft-com:office:office" xmlns:r="http://schemas.openxmlformats.org/officeDocument/2006/relationships" xmlns:m="http://schemas.openxmlformats.org/officeDocument/2006/math" xmlns:v="urn:schemas-microsoft-com:vml" xmlns:wp14="http://schemas.microsoft.com/office/word/2010/wordprocessingDrawing" xmlns:wp="http://schemas.openxmlformats.org/drawingml/2006/wordprocessingDrawing" xmlns:w10="urn:schemas-microsoft-com:office:word" xmlns:w="http://schemas.openxmlformats.org/wordprocessingml/2006/main" xmlns:w14="http://schemas.microsoft.com/office/word/2010/wordml" xmlns:w15="http://schemas.microsoft.com/office/word/2012/wordml" xmlns:w16cid="http://schemas.microsoft.com/office/word/2016/wordml/cid" xmlns:w16se="http://schemas.microsoft.com/office/word/2015/wordml/symex" xmlns:wpg="http://schemas.microsoft.com/office/word/2010/wordprocessingGroup" xmlns:wpi="http://schemas.microsoft.com/office/word/2010/wordprocessingInk" xmlns:wne="http://schemas.microsoft.com/office/word/2006/wordml" xmlns:wps="http://schemas.microsoft.com/office/word/2010/wordprocessingShape" mc:Ignorable="w14 w15 w16se w16cid wp14">
   <w:p>
     <w:pPr>
       <w:widowControl w:val="0"/>
@@ -12930,7 +13151,27 @@
               <w:sz w:val="32"/>
               <w:szCs w:val="32"/>
             </w:rPr>
-            <w:t xml:space="preserve">BRD for BiFrost Games </w:t>
+            <w:t xml:space="preserve">BRD for </w:t>
+          </w:r>
+          <w:proofErr w:type="spellStart"/>
+          <w:r>
+            <w:rPr>
+              <w:b/>
+              <w:color w:val="2E75B5"/>
+              <w:sz w:val="32"/>
+              <w:szCs w:val="32"/>
+            </w:rPr>
+            <w:t>BiFrost</w:t>
+          </w:r>
+          <w:proofErr w:type="spellEnd"/>
+          <w:r>
+            <w:rPr>
+              <w:b/>
+              <w:color w:val="2E75B5"/>
+              <w:sz w:val="32"/>
+              <w:szCs w:val="32"/>
+            </w:rPr>
+            <w:t xml:space="preserve"> Games </w:t>
           </w:r>
         </w:p>
       </w:tc>
@@ -13035,7 +13276,7 @@
 </file>
 
 <file path=word/numbering.xml><?xml version="1.0" encoding="utf-8"?>
-<w:numbering xmlns:wpc="http://schemas.microsoft.com/office/word/2010/wordprocessingCanvas" xmlns:cx="http://schemas.microsoft.com/office/drawing/2014/chartex" xmlns:cx1="http://schemas.microsoft.com/office/drawing/2015/9/8/chartex" xmlns:mc="http://schemas.openxmlformats.org/markup-compatibility/2006" xmlns:o="urn:schemas-microsoft-com:office:office" xmlns:r="http://schemas.openxmlformats.org/officeDocument/2006/relationships" xmlns:m="http://schemas.openxmlformats.org/officeDocument/2006/math" xmlns:v="urn:schemas-microsoft-com:vml" xmlns:wp14="http://schemas.microsoft.com/office/word/2010/wordprocessingDrawing" xmlns:wp="http://schemas.openxmlformats.org/drawingml/2006/wordprocessingDrawing" xmlns:w10="urn:schemas-microsoft-com:office:word" xmlns:w="http://schemas.openxmlformats.org/wordprocessingml/2006/main" xmlns:w14="http://schemas.microsoft.com/office/word/2010/wordml" xmlns:w15="http://schemas.microsoft.com/office/word/2012/wordml" xmlns:w16se="http://schemas.microsoft.com/office/word/2015/wordml/symex" xmlns:wpg="http://schemas.microsoft.com/office/word/2010/wordprocessingGroup" xmlns:wpi="http://schemas.microsoft.com/office/word/2010/wordprocessingInk" xmlns:wne="http://schemas.microsoft.com/office/word/2006/wordml" xmlns:wps="http://schemas.microsoft.com/office/word/2010/wordprocessingShape" mc:Ignorable="w14 w15 w16se wp14">
+<w:numbering xmlns:wpc="http://schemas.microsoft.com/office/word/2010/wordprocessingCanvas" xmlns:cx="http://schemas.microsoft.com/office/drawing/2014/chartex" xmlns:cx1="http://schemas.microsoft.com/office/drawing/2015/9/8/chartex" xmlns:cx2="http://schemas.microsoft.com/office/drawing/2015/10/21/chartex" xmlns:cx3="http://schemas.microsoft.com/office/drawing/2016/5/9/chartex" xmlns:cx4="http://schemas.microsoft.com/office/drawing/2016/5/10/chartex" xmlns:cx5="http://schemas.microsoft.com/office/drawing/2016/5/11/chartex" xmlns:cx6="http://schemas.microsoft.com/office/drawing/2016/5/12/chartex" xmlns:cx7="http://schemas.microsoft.com/office/drawing/2016/5/13/chartex" xmlns:cx8="http://schemas.microsoft.com/office/drawing/2016/5/14/chartex" xmlns:mc="http://schemas.openxmlformats.org/markup-compatibility/2006" xmlns:aink="http://schemas.microsoft.com/office/drawing/2016/ink" xmlns:am3d="http://schemas.microsoft.com/office/drawing/2017/model3d" xmlns:o="urn:schemas-microsoft-com:office:office" xmlns:r="http://schemas.openxmlformats.org/officeDocument/2006/relationships" xmlns:m="http://schemas.openxmlformats.org/officeDocument/2006/math" xmlns:v="urn:schemas-microsoft-com:vml" xmlns:wp14="http://schemas.microsoft.com/office/word/2010/wordprocessingDrawing" xmlns:wp="http://schemas.openxmlformats.org/drawingml/2006/wordprocessingDrawing" xmlns:w10="urn:schemas-microsoft-com:office:word" xmlns:w="http://schemas.openxmlformats.org/wordprocessingml/2006/main" xmlns:w14="http://schemas.microsoft.com/office/word/2010/wordml" xmlns:w15="http://schemas.microsoft.com/office/word/2012/wordml" xmlns:w16cid="http://schemas.microsoft.com/office/word/2016/wordml/cid" xmlns:w16se="http://schemas.microsoft.com/office/word/2015/wordml/symex" xmlns:wpg="http://schemas.microsoft.com/office/word/2010/wordprocessingGroup" xmlns:wpi="http://schemas.microsoft.com/office/word/2010/wordprocessingInk" xmlns:wne="http://schemas.microsoft.com/office/word/2006/wordml" xmlns:wps="http://schemas.microsoft.com/office/word/2010/wordprocessingShape" mc:Ignorable="w14 w15 w16se w16cid wp14">
   <w:abstractNum w:abstractNumId="0" w15:restartNumberingAfterBreak="0">
     <w:nsid w:val="005A2DCD"/>
     <w:multiLevelType w:val="multilevel"/>
@@ -15642,7 +15883,7 @@
 </file>
 
 <file path=word/styles.xml><?xml version="1.0" encoding="utf-8"?>
-<w:styles xmlns:mc="http://schemas.openxmlformats.org/markup-compatibility/2006" xmlns:r="http://schemas.openxmlformats.org/officeDocument/2006/relationships" xmlns:w="http://schemas.openxmlformats.org/wordprocessingml/2006/main" xmlns:w14="http://schemas.microsoft.com/office/word/2010/wordml" xmlns:w15="http://schemas.microsoft.com/office/word/2012/wordml" xmlns:w16se="http://schemas.microsoft.com/office/word/2015/wordml/symex" mc:Ignorable="w14 w15 w16se">
+<w:styles xmlns:mc="http://schemas.openxmlformats.org/markup-compatibility/2006" xmlns:r="http://schemas.openxmlformats.org/officeDocument/2006/relationships" xmlns:w="http://schemas.openxmlformats.org/wordprocessingml/2006/main" xmlns:w14="http://schemas.microsoft.com/office/word/2010/wordml" xmlns:w15="http://schemas.microsoft.com/office/word/2012/wordml" xmlns:w16cid="http://schemas.microsoft.com/office/word/2016/wordml/cid" xmlns:w16se="http://schemas.microsoft.com/office/word/2015/wordml/symex" mc:Ignorable="w14 w15 w16se w16cid">
   <w:docDefaults>
     <w:rPrDefault>
       <w:rPr>
@@ -15658,7 +15899,7 @@
       </w:pPr>
     </w:pPrDefault>
   </w:docDefaults>
-  <w:latentStyles w:defLockedState="0" w:defUIPriority="99" w:defSemiHidden="0" w:defUnhideWhenUsed="0" w:defQFormat="0" w:count="371">
+  <w:latentStyles w:defLockedState="0" w:defUIPriority="99" w:defSemiHidden="0" w:defUnhideWhenUsed="0" w:defQFormat="0" w:count="375">
     <w:lsdException w:name="Normal" w:uiPriority="0" w:qFormat="1"/>
     <w:lsdException w:name="heading 1" w:uiPriority="9" w:qFormat="1"/>
     <w:lsdException w:name="heading 2" w:semiHidden="1" w:uiPriority="0" w:unhideWhenUsed="1" w:qFormat="1"/>
@@ -15764,7 +16005,6 @@
     <w:lsdException w:name="HTML Sample" w:semiHidden="1" w:unhideWhenUsed="1"/>
     <w:lsdException w:name="HTML Typewriter" w:semiHidden="1" w:unhideWhenUsed="1"/>
     <w:lsdException w:name="HTML Variable" w:semiHidden="1" w:unhideWhenUsed="1"/>
-    <w:lsdException w:name="Normal Table" w:semiHidden="1" w:unhideWhenUsed="1"/>
     <w:lsdException w:name="annotation subject" w:semiHidden="1" w:unhideWhenUsed="1"/>
     <w:lsdException w:name="No List" w:semiHidden="1" w:unhideWhenUsed="1"/>
     <w:lsdException w:name="Outline List 1" w:semiHidden="1" w:unhideWhenUsed="1"/>
@@ -15808,10 +16048,8 @@
     <w:lsdException w:name="Table Elegant" w:semiHidden="1" w:unhideWhenUsed="1"/>
     <w:lsdException w:name="Table Professional" w:semiHidden="1" w:unhideWhenUsed="1"/>
     <w:lsdException w:name="Table Subtle 1" w:semiHidden="1" w:unhideWhenUsed="1"/>
-    <w:lsdException w:name="Table Subtle 2" w:semiHidden="1" w:unhideWhenUsed="1"/>
     <w:lsdException w:name="Table Web 1" w:semiHidden="1" w:unhideWhenUsed="1"/>
     <w:lsdException w:name="Table Web 2" w:semiHidden="1" w:unhideWhenUsed="1"/>
-    <w:lsdException w:name="Table Web 3" w:semiHidden="1" w:unhideWhenUsed="1"/>
     <w:lsdException w:name="Balloon Text" w:semiHidden="1" w:unhideWhenUsed="1"/>
     <w:lsdException w:name="Table Grid" w:uiPriority="39"/>
     <w:lsdException w:name="Table Theme" w:semiHidden="1" w:unhideWhenUsed="1"/>
@@ -16030,6 +16268,10 @@
     <w:lsdException w:name="List Table 5 Dark Accent 6" w:uiPriority="50"/>
     <w:lsdException w:name="List Table 6 Colorful Accent 6" w:uiPriority="51"/>
     <w:lsdException w:name="List Table 7 Colorful Accent 6" w:uiPriority="52"/>
+    <w:lsdException w:name="Mention" w:semiHidden="1" w:unhideWhenUsed="1"/>
+    <w:lsdException w:name="Smart Hyperlink" w:semiHidden="1" w:unhideWhenUsed="1"/>
+    <w:lsdException w:name="Hashtag" w:semiHidden="1" w:unhideWhenUsed="1"/>
+    <w:lsdException w:name="Unresolved Mention" w:semiHidden="1" w:unhideWhenUsed="1"/>
   </w:latentStyles>
   <w:style w:type="paragraph" w:default="1" w:styleId="Normal">
     <w:name w:val="Normal"/>

</xml_diff>

<commit_message>
Documentation updategit add .! check Task Numbersgit add .!
</commit_message>
<xml_diff>
--- a/Documents/Demo04/BRD_Complete.docx
+++ b/Documents/Demo04/BRD_Complete.docx
@@ -859,7 +859,18 @@
         <w:ind w:left="720" w:firstLine="720"/>
       </w:pPr>
       <w:r>
-        <w:t>R01 Signup/Login</w:t>
+        <w:t xml:space="preserve">R01 </w:t>
+      </w:r>
+      <w:proofErr w:type="gramStart"/>
+      <w:r>
+        <w:t>The</w:t>
+      </w:r>
+      <w:proofErr w:type="gramEnd"/>
+      <w:r>
+        <w:t xml:space="preserve"> client must be able to add products to the web si</w:t>
+      </w:r>
+      <w:r>
+        <w:t>te</w:t>
       </w:r>
     </w:p>
     <w:p>
@@ -870,7 +881,13 @@
         </w:rPr>
       </w:pPr>
       <w:r>
-        <w:t>R02 Search/Sort items by category/user ratings/location</w:t>
+        <w:t xml:space="preserve">R02 </w:t>
+      </w:r>
+      <w:r>
+        <w:t>Must be able to display products by categori</w:t>
+      </w:r>
+      <w:r>
+        <w:t>es</w:t>
       </w:r>
     </w:p>
     <w:p>
@@ -878,7 +895,19 @@
         <w:ind w:left="720" w:firstLine="720"/>
       </w:pPr>
       <w:r>
-        <w:t>R03 Add items to a shopping cart</w:t>
+        <w:t xml:space="preserve">R03 </w:t>
+      </w:r>
+      <w:r>
+        <w:t>Customers must register to place orde</w:t>
+      </w:r>
+      <w:r>
+        <w:t>rs/</w:t>
+      </w:r>
+      <w:r>
+        <w:t>The client can log into an admin acco</w:t>
+      </w:r>
+      <w:r>
+        <w:t>unt</w:t>
       </w:r>
     </w:p>
     <w:p>
@@ -886,7 +915,13 @@
         <w:ind w:left="720" w:firstLine="720"/>
       </w:pPr>
       <w:r>
-        <w:t>R04 Choose amount of selected item</w:t>
+        <w:t xml:space="preserve">R04 </w:t>
+      </w:r>
+      <w:r>
+        <w:t>A customer can display the contents of their shopping c</w:t>
+      </w:r>
+      <w:r>
+        <w:t>art</w:t>
       </w:r>
     </w:p>
     <w:p>
@@ -894,7 +929,13 @@
         <w:ind w:left="720" w:firstLine="720"/>
       </w:pPr>
       <w:r>
-        <w:t>R05 Pay using secure payment system</w:t>
+        <w:t xml:space="preserve">R05 </w:t>
+      </w:r>
+      <w:r>
+        <w:t>A customer can add products to their shopping c</w:t>
+      </w:r>
+      <w:r>
+        <w:t>art</w:t>
       </w:r>
     </w:p>
     <w:p>
@@ -905,7 +946,10 @@
         <w:t xml:space="preserve">R06 </w:t>
       </w:r>
       <w:r>
-        <w:t>Create a file containing the order confirmation that at a future date can be sent to the client</w:t>
+        <w:t>A customer can delete products (individually or all) from their shopping car</w:t>
+      </w:r>
+      <w:r>
+        <w:t>t</w:t>
       </w:r>
     </w:p>
     <w:p>
@@ -913,46 +957,156 @@
         <w:ind w:left="720" w:firstLine="720"/>
       </w:pPr>
       <w:r>
-        <w:t>R07 View purchase history</w:t>
+        <w:t xml:space="preserve">R07 </w:t>
       </w:r>
-    </w:p>
-    <w:p>
-      <w:pPr>
-        <w:ind w:firstLine="720"/>
-      </w:pPr>
       <w:r>
-        <w:t>The client must be able to:</w:t>
+        <w:t>A customer</w:t>
       </w:r>
-    </w:p>
-    <w:p>
-      <w:pPr>
-        <w:ind w:left="720" w:firstLine="720"/>
-      </w:pPr>
       <w:r>
-        <w:t>R07 add/remove items</w:t>
+        <w:t xml:space="preserve"> </w:t>
+      </w:r>
+      <w:r>
+        <w:t>can adjust</w:t>
+      </w:r>
+      <w:r>
+        <w:t xml:space="preserve"> </w:t>
+      </w:r>
+      <w:r>
+        <w:t>the quantity of a product in their ca</w:t>
+      </w:r>
+      <w:r>
+        <w:t>rt</w:t>
       </w:r>
     </w:p>
     <w:p>
       <w:r>
         <w:tab/>
-        <w:t>R08 Must provide a consistent look and feel across the user interface</w:t>
+      </w:r>
+      <w:r>
+        <w:tab/>
+        <w:t xml:space="preserve">R08 </w:t>
+      </w:r>
+      <w:r>
+        <w:t>how that the contents of the cart are saved between sessi</w:t>
+      </w:r>
+      <w:r>
+        <w:t>ons</w:t>
       </w:r>
     </w:p>
     <w:p>
       <w:r>
         <w:tab/>
-        <w:t>R09 Uses free open source software</w:t>
+      </w:r>
+      <w:r>
+        <w:tab/>
+      </w:r>
+      <w:r>
+        <w:t xml:space="preserve">R09 </w:t>
+      </w:r>
+      <w:proofErr w:type="gramStart"/>
+      <w:r>
+        <w:t>The</w:t>
+      </w:r>
+      <w:proofErr w:type="gramEnd"/>
+      <w:r>
+        <w:t xml:space="preserve"> cart is accessible regardless of what machine</w:t>
+      </w:r>
+      <w:r>
+        <w:t xml:space="preserve"> </w:t>
+      </w:r>
+      <w:r>
+        <w:t>the customer is logging in from</w:t>
       </w:r>
     </w:p>
     <w:p>
-      <w:pPr>
-        <w:ind w:firstLine="720"/>
+      <w:r>
+        <w:tab/>
+      </w:r>
+      <w:r>
+        <w:tab/>
+        <w:t xml:space="preserve">R10 </w:t>
+      </w:r>
+      <w:r>
+        <w:t xml:space="preserve">A </w:t>
+      </w:r>
+      <w:r>
+        <w:t>receipt file</w:t>
+      </w:r>
+      <w:r>
+        <w:t xml:space="preserve"> is </w:t>
+      </w:r>
+      <w:r>
+        <w:t>created</w:t>
+      </w:r>
+      <w:r>
+        <w:t xml:space="preserve"> to </w:t>
+      </w:r>
+      <w:r>
+        <w:t xml:space="preserve">send to </w:t>
+      </w:r>
+      <w:r>
+        <w:t>the customer</w:t>
+      </w:r>
+      <w:r>
+        <w:t xml:space="preserve"> </w:t>
+      </w:r>
+      <w:proofErr w:type="gramStart"/>
+      <w:r>
+        <w:t>at a later date</w:t>
+      </w:r>
+      <w:proofErr w:type="gramEnd"/>
+    </w:p>
+    <w:p>
+      <w:pPr>
+        <w:ind w:left="720" w:firstLine="720"/>
       </w:pPr>
       <w:r>
         <w:t xml:space="preserve">R11 </w:t>
       </w:r>
+      <w:proofErr w:type="gramStart"/>
       <w:r>
-        <w:t>Have the system fully tested and running in 8 weeks</w:t>
+        <w:t>The</w:t>
+      </w:r>
+      <w:proofErr w:type="gramEnd"/>
+      <w:r>
+        <w:t xml:space="preserve"> online payment process occurs once the customer</w:t>
+      </w:r>
+      <w:r>
+        <w:t xml:space="preserve"> </w:t>
+      </w:r>
+      <w:r>
+        <w:t>checks ou</w:t>
+      </w:r>
+      <w:r>
+        <w:t>t</w:t>
+      </w:r>
+    </w:p>
+    <w:p>
+      <w:pPr>
+        <w:ind w:left="720" w:firstLine="720"/>
+      </w:pPr>
+      <w:r>
+        <w:t xml:space="preserve">R12 </w:t>
+      </w:r>
+      <w:r>
+        <w:t>A customer can see their order histo</w:t>
+      </w:r>
+      <w:r>
+        <w:t>ry</w:t>
+      </w:r>
+    </w:p>
+    <w:p>
+      <w:pPr>
+        <w:ind w:left="720" w:firstLine="720"/>
+      </w:pPr>
+      <w:r>
+        <w:t xml:space="preserve">R13 </w:t>
+      </w:r>
+      <w:r>
+        <w:t>Must have a consistent look and fe</w:t>
+      </w:r>
+      <w:r>
+        <w:t>el</w:t>
       </w:r>
     </w:p>
     <w:p>
@@ -985,11 +1139,13 @@
       <w:r>
         <w:t xml:space="preserve">Individual page with a </w:t>
       </w:r>
-      <w:bookmarkStart w:id="3" w:name="_GoBack"/>
-      <w:bookmarkEnd w:id="3"/>
       <w:r>
         <w:t>Comment section for each item.</w:t>
       </w:r>
+    </w:p>
+    <w:p>
+      <w:bookmarkStart w:id="3" w:name="_GoBack"/>
+      <w:bookmarkEnd w:id="3"/>
     </w:p>
     <w:p>
       <w:r>
@@ -1005,11 +1161,10 @@
     <w:p/>
     <w:p>
       <w:r>
+        <w:lastRenderedPageBreak/>
         <w:tab/>
       </w:r>
     </w:p>
-    <w:p/>
-    <w:p/>
     <w:p>
       <w:pPr>
         <w:pStyle w:val="Heading2"/>
@@ -9585,7 +9740,7 @@
             <v:path o:extrusionok="f" gradientshapeok="t" o:connecttype="rect"/>
             <o:lock v:ext="edit" aspectratio="t"/>
           </v:shapetype>
-          <v:shape id="_x0000_i1025" type="#_x0000_t75" style="width:375pt;height:373pt">
+          <v:shape id="_x0000_i1025" type="#_x0000_t75" style="width:375pt;height:373.2pt">
             <v:imagedata r:id="rId8" o:title="dataModel"/>
           </v:shape>
         </w:pict>
@@ -9967,7 +10122,7 @@
         </w:rPr>
         <w:lastRenderedPageBreak/>
         <w:pict>
-          <v:shape id="_x0000_i1026" type="#_x0000_t75" style="width:539.5pt;height:387pt">
+          <v:shape id="_x0000_i1026" type="#_x0000_t75" style="width:539.4pt;height:387pt">
             <v:imagedata r:id="rId10" o:title="UI mockup 2"/>
           </v:shape>
         </w:pict>
@@ -16005,6 +16160,7 @@
     <w:lsdException w:name="HTML Sample" w:semiHidden="1" w:unhideWhenUsed="1"/>
     <w:lsdException w:name="HTML Typewriter" w:semiHidden="1" w:unhideWhenUsed="1"/>
     <w:lsdException w:name="HTML Variable" w:semiHidden="1" w:unhideWhenUsed="1"/>
+    <w:lsdException w:name="Normal Table" w:semiHidden="1" w:unhideWhenUsed="1"/>
     <w:lsdException w:name="annotation subject" w:semiHidden="1" w:unhideWhenUsed="1"/>
     <w:lsdException w:name="No List" w:semiHidden="1" w:unhideWhenUsed="1"/>
     <w:lsdException w:name="Outline List 1" w:semiHidden="1" w:unhideWhenUsed="1"/>
@@ -16048,8 +16204,10 @@
     <w:lsdException w:name="Table Elegant" w:semiHidden="1" w:unhideWhenUsed="1"/>
     <w:lsdException w:name="Table Professional" w:semiHidden="1" w:unhideWhenUsed="1"/>
     <w:lsdException w:name="Table Subtle 1" w:semiHidden="1" w:unhideWhenUsed="1"/>
+    <w:lsdException w:name="Table Subtle 2" w:semiHidden="1" w:unhideWhenUsed="1"/>
     <w:lsdException w:name="Table Web 1" w:semiHidden="1" w:unhideWhenUsed="1"/>
     <w:lsdException w:name="Table Web 2" w:semiHidden="1" w:unhideWhenUsed="1"/>
+    <w:lsdException w:name="Table Web 3" w:semiHidden="1" w:unhideWhenUsed="1"/>
     <w:lsdException w:name="Balloon Text" w:semiHidden="1" w:unhideWhenUsed="1"/>
     <w:lsdException w:name="Table Grid" w:uiPriority="39"/>
     <w:lsdException w:name="Table Theme" w:semiHidden="1" w:unhideWhenUsed="1"/>

</xml_diff>

<commit_message>
final push before demo 4
</commit_message>
<xml_diff>
--- a/Documents/Demo04/BRD_Complete.docx
+++ b/Documents/Demo04/BRD_Complete.docx
@@ -536,6 +536,46 @@
           <w:r>
             <w:fldChar w:fldCharType="end"/>
           </w:r>
+          <w:r>
+            <w:t>7. Change Requests</w:t>
+          </w:r>
+          <w:r>
+            <w:tab/>
+          </w:r>
+          <w:r>
+            <w:tab/>
+          </w:r>
+          <w:r>
+            <w:tab/>
+          </w:r>
+          <w:r>
+            <w:tab/>
+          </w:r>
+          <w:r>
+            <w:tab/>
+          </w:r>
+          <w:r>
+            <w:tab/>
+          </w:r>
+          <w:r>
+            <w:tab/>
+          </w:r>
+          <w:r>
+            <w:tab/>
+          </w:r>
+          <w:r>
+            <w:tab/>
+          </w:r>
+          <w:r>
+            <w:tab/>
+          </w:r>
+          <w:r>
+            <w:tab/>
+          </w:r>
+          <w:r>
+            <w:tab/>
+            <w:t xml:space="preserve">         14</w:t>
+          </w:r>
         </w:p>
       </w:sdtContent>
     </w:sdt>
@@ -549,6 +589,8 @@
           <w:szCs w:val="32"/>
         </w:rPr>
       </w:pPr>
+      <w:bookmarkStart w:id="0" w:name="_GoBack"/>
+      <w:bookmarkEnd w:id="0"/>
     </w:p>
     <w:p>
       <w:pPr>
@@ -826,8 +868,8 @@
           <w:numId w:val="3"/>
         </w:numPr>
       </w:pPr>
-      <w:bookmarkStart w:id="0" w:name="_30j0zll" w:colFirst="0" w:colLast="0"/>
-      <w:bookmarkEnd w:id="0"/>
+      <w:bookmarkStart w:id="1" w:name="_30j0zll" w:colFirst="0" w:colLast="0"/>
+      <w:bookmarkEnd w:id="1"/>
       <w:r>
         <w:t>Requirements Scope</w:t>
       </w:r>
@@ -837,8 +879,8 @@
         <w:pStyle w:val="Heading3"/>
         <w:ind w:left="720"/>
       </w:pPr>
-      <w:bookmarkStart w:id="1" w:name="_1fob9te" w:colFirst="0" w:colLast="0"/>
-      <w:bookmarkEnd w:id="1"/>
+      <w:bookmarkStart w:id="2" w:name="_1fob9te" w:colFirst="0" w:colLast="0"/>
+      <w:bookmarkEnd w:id="2"/>
       <w:proofErr w:type="gramStart"/>
       <w:r>
         <w:t>2.1  In</w:t>
@@ -1113,8 +1155,8 @@
       <w:pPr>
         <w:pStyle w:val="Heading3"/>
       </w:pPr>
-      <w:bookmarkStart w:id="2" w:name="_3znysh7" w:colFirst="0" w:colLast="0"/>
-      <w:bookmarkEnd w:id="2"/>
+      <w:bookmarkStart w:id="3" w:name="_3znysh7" w:colFirst="0" w:colLast="0"/>
+      <w:bookmarkEnd w:id="3"/>
       <w:r>
         <w:t>2.2 Out of Scope</w:t>
       </w:r>
@@ -1143,10 +1185,7 @@
         <w:t>Comment section for each item.</w:t>
       </w:r>
     </w:p>
-    <w:p>
-      <w:bookmarkStart w:id="3" w:name="_GoBack"/>
-      <w:bookmarkEnd w:id="3"/>
-    </w:p>
+    <w:p/>
     <w:p>
       <w:r>
         <w:tab/>
@@ -9740,7 +9779,7 @@
             <v:path o:extrusionok="f" gradientshapeok="t" o:connecttype="rect"/>
             <o:lock v:ext="edit" aspectratio="t"/>
           </v:shapetype>
-          <v:shape id="_x0000_i1025" type="#_x0000_t75" style="width:375pt;height:373.2pt">
+          <v:shape id="_x0000_i1025" type="#_x0000_t75" style="width:375pt;height:373pt">
             <v:imagedata r:id="rId8" o:title="dataModel"/>
           </v:shape>
         </w:pict>
@@ -10122,7 +10161,7 @@
         </w:rPr>
         <w:lastRenderedPageBreak/>
         <w:pict>
-          <v:shape id="_x0000_i1026" type="#_x0000_t75" style="width:539.4pt;height:387pt">
+          <v:shape id="_x0000_i1026" type="#_x0000_t75" style="width:539.5pt;height:387pt">
             <v:imagedata r:id="rId10" o:title="UI mockup 2"/>
           </v:shape>
         </w:pict>

</xml_diff>